<commit_message>
modified the equation to include extrusion of DNA from the DR. The contribution for sliding and opening needs to be modified accordingly
</commit_message>
<xml_diff>
--- a/Documents/Report/FinalReportVersions/Version04/MaterialsAndMethodsModel.docx
+++ b/Documents/Report/FinalReportVersions/Version04/MaterialsAndMethodsModel.docx
@@ -1,6 +1,6 @@
 
 <file path=word/document.xml><?xml version="1.0" encoding="utf-8"?>
-<w:document xmlns:wpc="http://schemas.microsoft.com/office/word/2010/wordprocessingCanvas" xmlns:mc="http://schemas.openxmlformats.org/markup-compatibility/2006" xmlns:o="urn:schemas-microsoft-com:office:office" xmlns:r="http://schemas.openxmlformats.org/officeDocument/2006/relationships" xmlns:m="http://schemas.openxmlformats.org/officeDocument/2006/math" xmlns:v="urn:schemas-microsoft-com:vml" xmlns:wp14="http://schemas.microsoft.com/office/word/2010/wordprocessingDrawing" xmlns:wp="http://schemas.openxmlformats.org/drawingml/2006/wordprocessingDrawing" xmlns:w10="urn:schemas-microsoft-com:office:word" xmlns:w="http://schemas.openxmlformats.org/wordprocessingml/2006/main" xmlns:w14="http://schemas.microsoft.com/office/word/2010/wordml" xmlns:w15="http://schemas.microsoft.com/office/word/2012/wordml" xmlns:wpg="http://schemas.microsoft.com/office/word/2010/wordprocessingGroup" xmlns:wpi="http://schemas.microsoft.com/office/word/2010/wordprocessingInk" xmlns:wne="http://schemas.microsoft.com/office/word/2006/wordml" xmlns:wps="http://schemas.microsoft.com/office/word/2010/wordprocessingShape" mc:Ignorable="w14 w15 wp14">
+<w:document xmlns:wpc="http://schemas.microsoft.com/office/word/2010/wordprocessingCanvas" xmlns:mc="http://schemas.openxmlformats.org/markup-compatibility/2006" xmlns:o="urn:schemas-microsoft-com:office:office" xmlns:r="http://schemas.openxmlformats.org/officeDocument/2006/relationships" xmlns:m="http://schemas.openxmlformats.org/officeDocument/2006/math" xmlns:v="urn:schemas-microsoft-com:vml" xmlns:wp14="http://schemas.microsoft.com/office/word/2010/wordprocessingDrawing" xmlns:wp="http://schemas.openxmlformats.org/drawingml/2006/wordprocessingDrawing" xmlns:w10="urn:schemas-microsoft-com:office:word" xmlns:w="http://schemas.openxmlformats.org/wordprocessingml/2006/main" xmlns:w14="http://schemas.microsoft.com/office/word/2010/wordml" xmlns:wpg="http://schemas.microsoft.com/office/word/2010/wordprocessingGroup" xmlns:wpi="http://schemas.microsoft.com/office/word/2010/wordprocessingInk" xmlns:wne="http://schemas.microsoft.com/office/word/2006/wordml" xmlns:wps="http://schemas.microsoft.com/office/word/2010/wordprocessingShape" mc:Ignorable="w14 wp14">
   <w:body>
     <w:p>
       <w:pPr>
@@ -188,7 +188,19 @@
         <w:rPr>
           <w:noProof/>
         </w:rPr>
-        <w:t>To estimate the nucleosome reorganization following DNA damages, we have constructed a model where redistribution can be due either to chromatin de-compaction or nucleosome sliding along the chromatin or both of them. We have used the model to assess the relative contribution of these two processes to the total signal loss from a region of interest (ROI), a quantity which is inaccessible experimentally.</w:t>
+        <w:t>To estimate the nucleosome reorganization following DNA damages, we have constructed a model where redistribution can be due either to chromatin de-compaction or nucleosome sliding along the chromatin or both of them. We have used the model to assess the relative contribution of these two processes to the total DNA and nucleosome signal loss from a region of interest (ROI), a quantity which</w:t>
+      </w:r>
+      <w:r>
+        <w:rPr>
+          <w:noProof/>
+        </w:rPr>
+        <w:t xml:space="preserve"> is inaccessible experimentally</w:t>
+      </w:r>
+      <w:r>
+        <w:rPr>
+          <w:noProof/>
+        </w:rPr>
+        <w:t>.</w:t>
       </w:r>
     </w:p>
     <w:p>
@@ -236,9 +248,9 @@
             <o:lock v:ext="edit" aspectratio="t"/>
           </v:shapetype>
           <v:shape id="_x0000_i1025" type="#_x0000_t75" style="width:27.75pt;height:15.75pt" o:ole="">
-            <v:imagedata r:id="rId6" o:title=""/>
-          </v:shape>
-          <o:OLEObject Type="Embed" ProgID="Equation.3" ShapeID="_x0000_i1025" DrawAspect="Content" ObjectID="_1510307809" r:id="rId7"/>
+            <v:imagedata r:id="rId7" o:title=""/>
+          </v:shape>
+          <o:OLEObject Type="Embed" ProgID="Equation.3" ShapeID="_x0000_i1025" DrawAspect="Content" ObjectID="_1510489877" r:id="rId8"/>
         </w:object>
       </w:r>
       <w:r>
@@ -254,9 +266,9 @@
         </w:rPr>
         <w:object w:dxaOrig="580" w:dyaOrig="320">
           <v:shape id="_x0000_i1026" type="#_x0000_t75" style="width:29.25pt;height:15.75pt" o:ole="">
-            <v:imagedata r:id="rId8" o:title=""/>
-          </v:shape>
-          <o:OLEObject Type="Embed" ProgID="Equation.3" ShapeID="_x0000_i1026" DrawAspect="Content" ObjectID="_1510307810" r:id="rId9"/>
+            <v:imagedata r:id="rId9" o:title=""/>
+          </v:shape>
+          <o:OLEObject Type="Embed" ProgID="Equation.3" ShapeID="_x0000_i1026" DrawAspect="Content" ObjectID="_1510489878" r:id="rId10"/>
         </w:object>
       </w:r>
       <w:r>
@@ -272,9 +284,9 @@
         </w:rPr>
         <w:object w:dxaOrig="200" w:dyaOrig="220">
           <v:shape id="_x0000_i1027" type="#_x0000_t75" style="width:9.75pt;height:11.25pt" o:ole="">
-            <v:imagedata r:id="rId10" o:title=""/>
-          </v:shape>
-          <o:OLEObject Type="Embed" ProgID="Equation.3" ShapeID="_x0000_i1027" DrawAspect="Content" ObjectID="_1510307811" r:id="rId11"/>
+            <v:imagedata r:id="rId11" o:title=""/>
+          </v:shape>
+          <o:OLEObject Type="Embed" ProgID="Equation.3" ShapeID="_x0000_i1027" DrawAspect="Content" ObjectID="_1510489879" r:id="rId12"/>
         </w:object>
       </w:r>
       <w:r>
@@ -357,7 +369,7 @@
                     </pic:cNvPicPr>
                   </pic:nvPicPr>
                   <pic:blipFill>
-                    <a:blip r:embed="rId12">
+                    <a:blip r:embed="rId13">
                       <a:extLst>
                         <a:ext uri="{28A0092B-C50C-407E-A947-70E740481C1C}">
                           <a14:useLocalDpi xmlns:a14="http://schemas.microsoft.com/office/drawing/2010/main" val="0"/>
@@ -410,7 +422,7 @@
                     </pic:cNvPicPr>
                   </pic:nvPicPr>
                   <pic:blipFill>
-                    <a:blip r:embed="rId13">
+                    <a:blip r:embed="rId14">
                       <a:extLst>
                         <a:ext uri="{28A0092B-C50C-407E-A947-70E740481C1C}">
                           <a14:useLocalDpi xmlns:a14="http://schemas.microsoft.com/office/drawing/2010/main" val="0"/>
@@ -601,15 +613,26 @@
         <w:ind w:firstLine="720"/>
         <w:jc w:val="both"/>
         <w:rPr>
-          <w:rFonts w:ascii="Times New Roman" w:hAnsi="Times New Roman" w:cs="Times New Roman"/>
-          <w:noProof/>
-        </w:rPr>
-      </w:pPr>
-      <w:r>
-        <w:rPr>
-          <w:noProof/>
-        </w:rPr>
-        <w:t xml:space="preserve">Following the experimental protocol, a 2D circular initial damage region (IDR), induced by the UV laser beam, is centered around the focal point (origin of the coordinates) with a fixed area of </w:t>
+          <w:noProof/>
+        </w:rPr>
+      </w:pPr>
+      <w:r>
+        <w:rPr>
+          <w:noProof/>
+        </w:rPr>
+        <w:t xml:space="preserve">Following the experimental protocol, a </w:t>
+      </w:r>
+      <w:r>
+        <w:rPr>
+          <w:noProof/>
+        </w:rPr>
+        <w:t>two-dimensional</w:t>
+      </w:r>
+      <w:r>
+        <w:rPr>
+          <w:noProof/>
+        </w:rPr>
+        <w:t xml:space="preserve"> circular initial damage region (IDR), induced by the UV laser beam, is centered around the focal point (origin of the coordinates) with a fixed area of </w:t>
       </w:r>
       <w:r>
         <w:rPr>
@@ -618,9 +641,9 @@
         </w:rPr>
         <w:object w:dxaOrig="300" w:dyaOrig="360">
           <v:shape id="_x0000_i1028" type="#_x0000_t75" style="width:15pt;height:18pt" o:ole="">
-            <v:imagedata r:id="rId14" o:title=""/>
-          </v:shape>
-          <o:OLEObject Type="Embed" ProgID="Equation.3" ShapeID="_x0000_i1028" DrawAspect="Content" ObjectID="_1510307812" r:id="rId15"/>
+            <v:imagedata r:id="rId15" o:title=""/>
+          </v:shape>
+          <o:OLEObject Type="Embed" ProgID="Equation.3" ShapeID="_x0000_i1028" DrawAspect="Content" ObjectID="_1510489880" r:id="rId16"/>
         </w:object>
       </w:r>
       <w:r>
@@ -636,16 +659,28 @@
         </w:rPr>
         <w:object w:dxaOrig="200" w:dyaOrig="220">
           <v:shape id="_x0000_i1029" type="#_x0000_t75" style="width:9.75pt;height:11.25pt" o:ole="">
-            <v:imagedata r:id="rId16" o:title=""/>
-          </v:shape>
-          <o:OLEObject Type="Embed" ProgID="Equation.3" ShapeID="_x0000_i1029" DrawAspect="Content" ObjectID="_1510307813" r:id="rId17"/>
-        </w:object>
-      </w:r>
-      <w:r>
-        <w:rPr>
-          <w:noProof/>
-        </w:rPr>
-        <w:t xml:space="preserve">, the tagged damage region expands radially outward and reaches it maximal area of </w:t>
+            <v:imagedata r:id="rId17" o:title=""/>
+          </v:shape>
+          <o:OLEObject Type="Embed" ProgID="Equation.3" ShapeID="_x0000_i1029" DrawAspect="Content" ObjectID="_1510489881" r:id="rId18"/>
+        </w:object>
+      </w:r>
+      <w:r>
+        <w:rPr>
+          <w:noProof/>
+        </w:rPr>
+        <w:t>, the tagged damage region expands radially outward and reaches it</w:t>
+      </w:r>
+      <w:r>
+        <w:rPr>
+          <w:noProof/>
+        </w:rPr>
+        <w:t>s</w:t>
+      </w:r>
+      <w:r>
+        <w:rPr>
+          <w:noProof/>
+        </w:rPr>
+        <w:t xml:space="preserve"> maximal area of </w:t>
       </w:r>
       <w:r>
         <w:rPr>
@@ -654,9 +689,9 @@
         </w:rPr>
         <w:object w:dxaOrig="520" w:dyaOrig="320">
           <v:shape id="_x0000_i1030" type="#_x0000_t75" style="width:26.25pt;height:15.75pt" o:ole="">
-            <v:imagedata r:id="rId18" o:title=""/>
-          </v:shape>
-          <o:OLEObject Type="Embed" ProgID="Equation.3" ShapeID="_x0000_i1030" DrawAspect="Content" ObjectID="_1510307814" r:id="rId19"/>
+            <v:imagedata r:id="rId19" o:title=""/>
+          </v:shape>
+          <o:OLEObject Type="Embed" ProgID="Equation.3" ShapeID="_x0000_i1030" DrawAspect="Content" ObjectID="_1510489882" r:id="rId20"/>
         </w:object>
       </w:r>
       <w:r>
@@ -672,16 +707,22 @@
         </w:rPr>
         <w:object w:dxaOrig="520" w:dyaOrig="320">
           <v:shape id="_x0000_i1031" type="#_x0000_t75" style="width:26.25pt;height:15.75pt" o:ole="">
-            <v:imagedata r:id="rId20" o:title=""/>
-          </v:shape>
-          <o:OLEObject Type="Embed" ProgID="Equation.3" ShapeID="_x0000_i1031" DrawAspect="Content" ObjectID="_1510307815" r:id="rId21"/>
-        </w:object>
-      </w:r>
-      <w:r>
-        <w:rPr>
-          <w:noProof/>
-        </w:rPr>
-        <w:t>, is defined as the ROI, which remains a fixed region for the measurement of signals at time 0 and 15 minutes. The fraction of signal loss is obtained by the ratio between measurements at the two times (see also the empirical definition in XXX).</w:t>
+            <v:imagedata r:id="rId21" o:title=""/>
+          </v:shape>
+          <o:OLEObject Type="Embed" ProgID="Equation.3" ShapeID="_x0000_i1031" DrawAspect="Content" ObjectID="_1510489883" r:id="rId22"/>
+        </w:object>
+      </w:r>
+      <w:r>
+        <w:rPr>
+          <w:noProof/>
+        </w:rPr>
+        <w:t xml:space="preserve">, is defined as the ROI, which remains a fixed region for the measurement of signals at time 0 and 15 minutes. </w:t>
+      </w:r>
+      <w:r>
+        <w:rPr>
+          <w:noProof/>
+        </w:rPr>
+        <w:t xml:space="preserve">The fraction of signal loss is obtained by calculating the difference between measurements at the two times relative to the initial measurement (see also the empirical definition in XXX). </w:t>
       </w:r>
     </w:p>
     <w:p>
@@ -805,7 +846,19 @@
         <w:rPr>
           <w:noProof/>
         </w:rPr>
-        <w:t>Inline with</w:t>
+        <w:t>In</w:t>
+      </w:r>
+      <w:r>
+        <w:rPr>
+          <w:noProof/>
+        </w:rPr>
+        <w:t xml:space="preserve"> </w:t>
+      </w:r>
+      <w:r>
+        <w:rPr>
+          <w:noProof/>
+        </w:rPr>
+        <w:t>line with</w:t>
       </w:r>
       <w:r>
         <w:rPr>
@@ -866,7 +919,7 @@
       <w:bookmarkStart w:id="3" w:name="GrindEQpgref565ae4b14"/>
       <w:bookmarkEnd w:id="3"/>
       <w:r>
-        <w:t xml:space="preserve">Fraction of DNA and nucleosome loss </w:t>
+        <w:t>Steady-state equations describing DNA and nucleosome loss</w:t>
       </w:r>
     </w:p>
     <w:p>
@@ -892,13 +945,37 @@
         <w:rPr>
           <w:noProof/>
         </w:rPr>
-        <w:t xml:space="preserve"> in the vicinity of the IDR</w:t>
-      </w:r>
-      <w:r>
-        <w:rPr>
-          <w:noProof/>
-        </w:rPr>
-        <w:t xml:space="preserve">. In our model, we </w:t>
+        <w:t xml:space="preserve"> in </w:t>
+      </w:r>
+      <w:r>
+        <w:rPr>
+          <w:noProof/>
+        </w:rPr>
+        <w:t xml:space="preserve">IDR and its </w:t>
+      </w:r>
+      <w:r>
+        <w:rPr>
+          <w:noProof/>
+        </w:rPr>
+        <w:t>vicinity</w:t>
+      </w:r>
+      <w:r>
+        <w:rPr>
+          <w:noProof/>
+        </w:rPr>
+        <w:t xml:space="preserve">. </w:t>
+      </w:r>
+      <w:r>
+        <w:rPr>
+          <w:noProof/>
+        </w:rPr>
+        <w:t>W</w:t>
+      </w:r>
+      <w:r>
+        <w:rPr>
+          <w:noProof/>
+        </w:rPr>
+        <w:t xml:space="preserve">e </w:t>
       </w:r>
       <w:r>
         <w:rPr>
@@ -910,7 +987,19 @@
         <w:rPr>
           <w:noProof/>
         </w:rPr>
-        <w:t xml:space="preserve"> the number of nucleosomes in the IDR as </w:t>
+        <w:t xml:space="preserve"> the number of nucleosomes </w:t>
+      </w:r>
+      <w:r>
+        <w:rPr>
+          <w:noProof/>
+        </w:rPr>
+        <w:t xml:space="preserve">remaining in the </w:t>
+      </w:r>
+      <w:r>
+        <w:rPr>
+          <w:noProof/>
+        </w:rPr>
+        <w:t xml:space="preserve">in the IDR as </w:t>
       </w:r>
       <w:r>
         <w:rPr>
@@ -919,16 +1008,52 @@
         </w:rPr>
         <w:object w:dxaOrig="560" w:dyaOrig="320">
           <v:shape id="_x0000_i1032" type="#_x0000_t75" style="width:27.75pt;height:15.75pt" o:ole="">
-            <v:imagedata r:id="rId22" o:title=""/>
-          </v:shape>
-          <o:OLEObject Type="Embed" ProgID="Equation.3" ShapeID="_x0000_i1032" DrawAspect="Content" ObjectID="_1510307816" r:id="rId23"/>
-        </w:object>
-      </w:r>
-      <w:r>
-        <w:rPr>
-          <w:noProof/>
-        </w:rPr>
-        <w:t xml:space="preserve">. The ROI is considered to be a 2-dimensional circular region with an area </w:t>
+            <v:imagedata r:id="rId23" o:title=""/>
+          </v:shape>
+          <o:OLEObject Type="Embed" ProgID="Equation.3" ShapeID="_x0000_i1032" DrawAspect="Content" ObjectID="_1510489884" r:id="rId24"/>
+        </w:object>
+      </w:r>
+      <w:r>
+        <w:rPr>
+          <w:noProof/>
+        </w:rPr>
+        <w:t xml:space="preserve">. </w:t>
+      </w:r>
+      <w:r>
+        <w:rPr>
+          <w:noProof/>
+        </w:rPr>
+        <w:t>The IDR and the ROI are considered to be 2-dimensional concentric circular regions, characterized by the area</w:t>
+      </w:r>
+      <w:r>
+        <w:rPr>
+          <w:noProof/>
+        </w:rPr>
+        <w:t xml:space="preserve"> </w:t>
+      </w:r>
+      <w:r>
+        <w:rPr>
+          <w:noProof/>
+          <w:position w:val="-12"/>
+        </w:rPr>
+        <w:object w:dxaOrig="300" w:dyaOrig="360">
+          <v:shape id="_x0000_i1097" type="#_x0000_t75" style="width:15pt;height:18pt" o:ole="">
+            <v:imagedata r:id="rId25" o:title=""/>
+          </v:shape>
+          <o:OLEObject Type="Embed" ProgID="Equation.3" ShapeID="_x0000_i1097" DrawAspect="Content" ObjectID="_1510489885" r:id="rId26"/>
+        </w:object>
+      </w:r>
+      <w:r>
+        <w:rPr>
+          <w:noProof/>
+        </w:rPr>
+        <w:t xml:space="preserve"> </w:t>
+      </w:r>
+      <w:r>
+        <w:rPr>
+          <w:noProof/>
+        </w:rPr>
+        <w:t xml:space="preserve">and </w:t>
       </w:r>
       <w:r>
         <w:rPr>
@@ -937,16 +1062,52 @@
         </w:rPr>
         <w:object w:dxaOrig="520" w:dyaOrig="320">
           <v:shape id="_x0000_i1033" type="#_x0000_t75" style="width:26.25pt;height:15.75pt" o:ole="">
-            <v:imagedata r:id="rId24" o:title=""/>
-          </v:shape>
-          <o:OLEObject Type="Embed" ProgID="Equation.3" ShapeID="_x0000_i1033" DrawAspect="Content" ObjectID="_1510307817" r:id="rId25"/>
-        </w:object>
-      </w:r>
-      <w:r>
-        <w:rPr>
-          <w:noProof/>
-        </w:rPr>
-        <w:t xml:space="preserve">, and the circular IDR of area </w:t>
+            <v:imagedata r:id="rId27" o:title=""/>
+          </v:shape>
+          <o:OLEObject Type="Embed" ProgID="Equation.3" ShapeID="_x0000_i1033" DrawAspect="Content" ObjectID="_1510489886" r:id="rId28"/>
+        </w:object>
+      </w:r>
+      <w:r>
+        <w:rPr>
+          <w:noProof/>
+        </w:rPr>
+        <w:t xml:space="preserve"> respectivelty</w:t>
+      </w:r>
+      <w:r>
+        <w:rPr>
+          <w:noProof/>
+        </w:rPr>
+        <w:t>, with</w:t>
+      </w:r>
+      <w:r>
+        <w:rPr>
+          <w:noProof/>
+        </w:rPr>
+        <w:t xml:space="preserve"> </w:t>
+      </w:r>
+      <w:r>
+        <w:rPr>
+          <w:noProof/>
+          <w:position w:val="-10"/>
+        </w:rPr>
+        <w:object w:dxaOrig="520" w:dyaOrig="320">
+          <v:shape id="_x0000_i1098" type="#_x0000_t75" style="width:26.25pt;height:15.75pt" o:ole="">
+            <v:imagedata r:id="rId27" o:title=""/>
+          </v:shape>
+          <o:OLEObject Type="Embed" ProgID="Equation.3" ShapeID="_x0000_i1098" DrawAspect="Content" ObjectID="_1510489887" r:id="rId29"/>
+        </w:object>
+      </w:r>
+      <w:r>
+        <w:rPr>
+          <w:noProof/>
+        </w:rPr>
+        <w:t>&gt;</w:t>
+      </w:r>
+      <w:r>
+        <w:rPr>
+          <w:noProof/>
+        </w:rPr>
+        <w:t xml:space="preserve"> </w:t>
       </w:r>
       <w:r>
         <w:rPr>
@@ -954,53 +1115,267 @@
           <w:position w:val="-12"/>
         </w:rPr>
         <w:object w:dxaOrig="300" w:dyaOrig="360">
-          <v:shape id="_x0000_i1034" type="#_x0000_t75" style="width:15pt;height:18pt" o:ole="">
-            <v:imagedata r:id="rId26" o:title=""/>
-          </v:shape>
-          <o:OLEObject Type="Embed" ProgID="Equation.3" ShapeID="_x0000_i1034" DrawAspect="Content" ObjectID="_1510307818" r:id="rId27"/>
-        </w:object>
-      </w:r>
-      <w:r>
-        <w:rPr>
-          <w:noProof/>
-        </w:rPr>
-        <w:t>, with the IDR and</w:t>
-      </w:r>
-      <w:r>
-        <w:rPr>
-          <w:noProof/>
-        </w:rPr>
-        <w:t xml:space="preserve"> the ROI</w:t>
-      </w:r>
+          <v:shape id="_x0000_i1099" type="#_x0000_t75" style="width:15pt;height:18pt" o:ole="">
+            <v:imagedata r:id="rId25" o:title=""/>
+          </v:shape>
+          <o:OLEObject Type="Embed" ProgID="Equation.3" ShapeID="_x0000_i1099" DrawAspect="Content" ObjectID="_1510489888" r:id="rId30"/>
+        </w:object>
+      </w:r>
+      <w:r>
+        <w:rPr>
+          <w:noProof/>
+        </w:rPr>
+        <w:t>for all UV dose.</w:t>
+      </w:r>
+      <w:r>
+        <w:rPr>
+          <w:noProof/>
+        </w:rPr>
+        <w:t xml:space="preserve"> W</w:t>
+      </w:r>
+      <w:r>
+        <w:rPr>
+          <w:noProof/>
+        </w:rPr>
+        <w:t xml:space="preserve">e shall now </w:t>
+      </w:r>
+      <w:r>
+        <w:rPr>
+          <w:noProof/>
+        </w:rPr>
+        <w:t>construct a m</w:t>
+      </w:r>
+      <w:r>
+        <w:rPr>
+          <w:noProof/>
+        </w:rPr>
+        <w:t>odel describing the</w:t>
+      </w:r>
+      <w:r>
+        <w:rPr>
+          <w:noProof/>
+        </w:rPr>
+        <w:t xml:space="preserve"> the fraction of DNA loss (resp. nucleosomes) </w:t>
+      </w:r>
+      <w:r>
+        <w:rPr>
+          <w:noProof/>
+          <w:position w:val="-10"/>
+        </w:rPr>
+        <w:object w:dxaOrig="560" w:dyaOrig="320">
+          <v:shape id="_x0000_i1034" type="#_x0000_t75" style="width:27.75pt;height:15.75pt" o:ole="">
+            <v:imagedata r:id="rId31" o:title=""/>
+          </v:shape>
+          <o:OLEObject Type="Embed" ProgID="Equation.3" ShapeID="_x0000_i1034" DrawAspect="Content" ObjectID="_1510489889" r:id="rId32"/>
+        </w:object>
+      </w:r>
+      <w:r>
+        <w:rPr>
+          <w:noProof/>
+        </w:rPr>
+        <w:t xml:space="preserve"> (resp. </w:t>
+      </w:r>
+      <w:r>
+        <w:rPr>
+          <w:noProof/>
+          <w:position w:val="-10"/>
+        </w:rPr>
+        <w:object w:dxaOrig="580" w:dyaOrig="320">
+          <v:shape id="_x0000_i1035" type="#_x0000_t75" style="width:29.25pt;height:15.75pt" o:ole="">
+            <v:imagedata r:id="rId33" o:title=""/>
+          </v:shape>
+          <o:OLEObject Type="Embed" ProgID="Equation.3" ShapeID="_x0000_i1035" DrawAspect="Content" ObjectID="_1510489890" r:id="rId34"/>
+        </w:object>
+      </w:r>
+      <w:r>
+        <w:rPr>
+          <w:noProof/>
+        </w:rPr>
+        <w:t>) in the ROI 15 minutes post UV-C.</w:t>
+      </w:r>
+    </w:p>
+    <w:p>
+      <w:pPr>
+        <w:tabs>
+          <w:tab w:val="center" w:pos="4800"/>
+          <w:tab w:val="right" w:pos="9500"/>
+        </w:tabs>
+        <w:ind w:firstLine="720"/>
+        <w:jc w:val="both"/>
+        <w:rPr>
+          <w:rFonts w:ascii="Times New Roman" w:hAnsi="Times New Roman" w:cs="Times New Roman"/>
+          <w:noProof/>
+        </w:rPr>
+      </w:pPr>
+      <w:r>
+        <w:rPr>
+          <w:noProof/>
+        </w:rPr>
+        <w:t xml:space="preserve">By construction, DNA signal loss is given by the ratio of the amount of DNA in the annulus between the IDR and the ROI to the total amount of signal in the ROI. Nucleosome signal loss is calculated as the sum of the nucleosomes that have been translocated with the </w:t>
+      </w:r>
+      <w:r>
+        <w:rPr>
+          <w:noProof/>
+        </w:rPr>
+        <w:lastRenderedPageBreak/>
+        <w:t xml:space="preserve">DNA plus the ones that are sliding out, resulting in the following formulas </w:t>
+      </w:r>
+    </w:p>
+    <w:p>
+      <w:pPr>
+        <w:tabs>
+          <w:tab w:val="center" w:pos="4800"/>
+          <w:tab w:val="right" w:pos="9500"/>
+        </w:tabs>
+        <w:ind w:firstLine="720"/>
+        <w:rPr>
+          <w:rFonts w:ascii="Times New Roman" w:hAnsi="Times New Roman" w:cs="Times New Roman"/>
+          <w:noProof/>
+        </w:rPr>
+      </w:pPr>
+      <w:r>
+        <w:rPr>
+          <w:noProof/>
+        </w:rPr>
+        <w:tab/>
+      </w:r>
+      <w:r>
+        <w:rPr>
+          <w:noProof/>
+          <w:position w:val="-30"/>
+        </w:rPr>
+        <w:object w:dxaOrig="2040" w:dyaOrig="680">
+          <v:shape id="_x0000_i1036" type="#_x0000_t75" style="width:102pt;height:33.75pt" o:ole="">
+            <v:imagedata r:id="rId35" o:title=""/>
+          </v:shape>
+          <o:OLEObject Type="Embed" ProgID="Equation.3" ShapeID="_x0000_i1036" DrawAspect="Content" ObjectID="_1510489891" r:id="rId36"/>
+        </w:object>
+      </w:r>
+      <w:r>
+        <w:rPr>
+          <w:noProof/>
+        </w:rPr>
+        <w:tab/>
+        <w:t>(1)</w:t>
+      </w:r>
+    </w:p>
+    <w:p>
+      <w:pPr>
+        <w:tabs>
+          <w:tab w:val="center" w:pos="4800"/>
+          <w:tab w:val="right" w:pos="9500"/>
+        </w:tabs>
+        <w:jc w:val="both"/>
+        <w:rPr>
+          <w:rFonts w:ascii="Times New Roman" w:hAnsi="Times New Roman" w:cs="Times New Roman"/>
+          <w:noProof/>
+        </w:rPr>
+      </w:pPr>
       <w:r>
         <w:rPr>
           <w:noProof/>
         </w:rPr>
         <w:t xml:space="preserve"> </w:t>
       </w:r>
-      <w:r>
-        <w:rPr>
-          <w:noProof/>
-        </w:rPr>
-        <w:t xml:space="preserve">both </w:t>
-      </w:r>
-      <w:r>
-        <w:rPr>
-          <w:noProof/>
-        </w:rPr>
-        <w:t>centered at the origin</w:t>
-      </w:r>
-      <w:r>
-        <w:rPr>
-          <w:noProof/>
-        </w:rPr>
-        <w:t xml:space="preserve">. We shall now </w:t>
-      </w:r>
-      <w:r>
-        <w:rPr>
-          <w:noProof/>
-        </w:rPr>
-        <w:t>construct a m</w:t>
+    </w:p>
+    <w:p>
+      <w:pPr>
+        <w:tabs>
+          <w:tab w:val="center" w:pos="4800"/>
+          <w:tab w:val="right" w:pos="9500"/>
+        </w:tabs>
+        <w:ind w:firstLine="720"/>
+        <w:rPr>
+          <w:rFonts w:ascii="Times New Roman" w:hAnsi="Times New Roman" w:cs="Times New Roman"/>
+          <w:noProof/>
+        </w:rPr>
+      </w:pPr>
+      <w:r>
+        <w:rPr>
+          <w:noProof/>
+        </w:rPr>
+        <w:tab/>
+      </w:r>
+      <w:r>
+        <w:rPr>
+          <w:noProof/>
+          <w:position w:val="-30"/>
+        </w:rPr>
+        <w:object w:dxaOrig="3019" w:dyaOrig="680">
+          <v:shape id="_x0000_i1037" type="#_x0000_t75" style="width:150.75pt;height:33.75pt" o:ole="">
+            <v:imagedata r:id="rId37" o:title=""/>
+          </v:shape>
+          <o:OLEObject Type="Embed" ProgID="Equation.3" ShapeID="_x0000_i1037" DrawAspect="Content" ObjectID="_1510489892" r:id="rId38"/>
+        </w:object>
+      </w:r>
+      <w:r>
+        <w:rPr>
+          <w:noProof/>
+        </w:rPr>
+        <w:tab/>
+        <w:t>(2)</w:t>
+      </w:r>
+    </w:p>
+    <w:p>
+      <w:pPr>
+        <w:tabs>
+          <w:tab w:val="center" w:pos="4800"/>
+          <w:tab w:val="right" w:pos="9500"/>
+        </w:tabs>
+        <w:jc w:val="both"/>
+        <w:rPr>
+          <w:rFonts w:ascii="Times New Roman" w:hAnsi="Times New Roman" w:cs="Times New Roman"/>
+          <w:noProof/>
+        </w:rPr>
+      </w:pPr>
+      <w:r>
+        <w:rPr>
+          <w:noProof/>
+        </w:rPr>
+        <w:t xml:space="preserve"> In order to evaluate the functions above, we will now construct models for the functions </w:t>
+      </w:r>
+      <w:r>
+        <w:rPr>
+          <w:noProof/>
+          <w:position w:val="-10"/>
+        </w:rPr>
+        <w:object w:dxaOrig="520" w:dyaOrig="320">
+          <v:shape id="_x0000_i1038" type="#_x0000_t75" style="width:26.25pt;height:15.75pt" o:ole="">
+            <v:imagedata r:id="rId39" o:title=""/>
+          </v:shape>
+          <o:OLEObject Type="Embed" ProgID="Equation.3" ShapeID="_x0000_i1038" DrawAspect="Content" ObjectID="_1510489893" r:id="rId40"/>
+        </w:object>
+      </w:r>
+      <w:r>
+        <w:rPr>
+          <w:noProof/>
+        </w:rPr>
+        <w:t xml:space="preserve"> and </w:t>
+      </w:r>
+      <w:r>
+        <w:rPr>
+          <w:noProof/>
+          <w:position w:val="-10"/>
+        </w:rPr>
+        <w:object w:dxaOrig="560" w:dyaOrig="320">
+          <v:shape id="_x0000_i1039" type="#_x0000_t75" style="width:27.75pt;height:15.75pt" o:ole="">
+            <v:imagedata r:id="rId41" o:title=""/>
+          </v:shape>
+          <o:OLEObject Type="Embed" ProgID="Equation.3" ShapeID="_x0000_i1039" DrawAspect="Content" ObjectID="_1510489894" r:id="rId42"/>
+        </w:object>
+      </w:r>
+      <w:r>
+        <w:rPr>
+          <w:noProof/>
+        </w:rPr>
+        <w:t>.</w:t>
+      </w:r>
+      <w:r>
+        <w:rPr>
+          <w:rFonts w:ascii="Times New Roman" w:hAnsi="Times New Roman" w:cs="Times New Roman"/>
+          <w:noProof/>
+        </w:rPr>
+        <w:t xml:space="preserve"> </w:t>
       </w:r>
       <w:bookmarkStart w:id="4" w:name="_GoBack"/>
       <w:bookmarkEnd w:id="4"/>
@@ -1008,69 +1383,661 @@
         <w:rPr>
           <w:noProof/>
         </w:rPr>
-        <w:t>odel describing the</w:t>
-      </w:r>
-      <w:r>
-        <w:rPr>
-          <w:noProof/>
-        </w:rPr>
-        <w:t xml:space="preserve"> the fraction of DNA loss (resp. nucleosomes) </w:t>
+        <w:t xml:space="preserve">The increase of DNA damages with UV dose is thought of as governing the dynamics of both nucleosome and DNA signal loss. Therefore, we start our construction with a description of the accumulation of damages </w:t>
       </w:r>
       <w:r>
         <w:rPr>
           <w:noProof/>
           <w:position w:val="-10"/>
         </w:rPr>
+        <w:object w:dxaOrig="520" w:dyaOrig="320">
+          <v:shape id="_x0000_i1040" type="#_x0000_t75" style="width:26.25pt;height:15.75pt" o:ole="">
+            <v:imagedata r:id="rId43" o:title=""/>
+          </v:shape>
+          <o:OLEObject Type="Embed" ProgID="Equation.3" ShapeID="_x0000_i1040" DrawAspect="Content" ObjectID="_1510489895" r:id="rId44"/>
+        </w:object>
+      </w:r>
+      <w:r>
+        <w:rPr>
+          <w:noProof/>
+        </w:rPr>
+        <w:t xml:space="preserve"> in the IDR, and derive the function </w:t>
+      </w:r>
+      <w:r>
+        <w:rPr>
+          <w:noProof/>
+          <w:position w:val="-10"/>
+        </w:rPr>
         <w:object w:dxaOrig="560" w:dyaOrig="320">
-          <v:shape id="_x0000_i1035" type="#_x0000_t75" style="width:27.75pt;height:15.75pt" o:ole="">
-            <v:imagedata r:id="rId28" o:title=""/>
-          </v:shape>
-          <o:OLEObject Type="Embed" ProgID="Equation.3" ShapeID="_x0000_i1035" DrawAspect="Content" ObjectID="_1510307819" r:id="rId29"/>
-        </w:object>
-      </w:r>
-      <w:r>
-        <w:rPr>
-          <w:noProof/>
-        </w:rPr>
-        <w:t xml:space="preserve"> (resp. </w:t>
+          <v:shape id="_x0000_i1041" type="#_x0000_t75" style="width:27.75pt;height:15.75pt" o:ole="">
+            <v:imagedata r:id="rId45" o:title=""/>
+          </v:shape>
+          <o:OLEObject Type="Embed" ProgID="Equation.3" ShapeID="_x0000_i1041" DrawAspect="Content" ObjectID="_1510489896" r:id="rId46"/>
+        </w:object>
+      </w:r>
+      <w:r>
+        <w:rPr>
+          <w:noProof/>
+        </w:rPr>
+        <w:t xml:space="preserve"> and </w:t>
       </w:r>
       <w:r>
         <w:rPr>
           <w:noProof/>
           <w:position w:val="-10"/>
         </w:rPr>
-        <w:object w:dxaOrig="580" w:dyaOrig="320">
-          <v:shape id="_x0000_i1036" type="#_x0000_t75" style="width:29.25pt;height:15.75pt" o:ole="">
-            <v:imagedata r:id="rId30" o:title=""/>
-          </v:shape>
-          <o:OLEObject Type="Embed" ProgID="Equation.3" ShapeID="_x0000_i1036" DrawAspect="Content" ObjectID="_1510307820" r:id="rId31"/>
-        </w:object>
-      </w:r>
-      <w:r>
-        <w:rPr>
-          <w:noProof/>
-        </w:rPr>
-        <w:t>) in the ROI 15 minutes post UV-C.</w:t>
-      </w:r>
-    </w:p>
-    <w:p>
-      <w:pPr>
-        <w:tabs>
-          <w:tab w:val="center" w:pos="4800"/>
-          <w:tab w:val="right" w:pos="9500"/>
-        </w:tabs>
-        <w:ind w:firstLine="720"/>
-        <w:jc w:val="both"/>
-        <w:rPr>
-          <w:rFonts w:ascii="Times New Roman" w:hAnsi="Times New Roman" w:cs="Times New Roman"/>
-          <w:noProof/>
-        </w:rPr>
-      </w:pPr>
-      <w:r>
-        <w:rPr>
-          <w:noProof/>
-        </w:rPr>
-        <w:t xml:space="preserve">By construction, DNA signal loss is given by the ratio of the amount of DNA in the annulus between the IDR and the ROI to the total amount of signal in the ROI. Nucleosome signal loss is calculated as the sum of the nucleosomes that have been translocated with the DNA plus the ones that are sliding out, resulting in the following formulas </w:t>
+        <w:object w:dxaOrig="520" w:dyaOrig="320">
+          <v:shape id="_x0000_i1042" type="#_x0000_t75" style="width:26.25pt;height:15.75pt" o:ole="">
+            <v:imagedata r:id="rId47" o:title=""/>
+          </v:shape>
+          <o:OLEObject Type="Embed" ProgID="Equation.3" ShapeID="_x0000_i1042" DrawAspect="Content" ObjectID="_1510489897" r:id="rId48"/>
+        </w:object>
+      </w:r>
+      <w:r>
+        <w:rPr>
+          <w:noProof/>
+        </w:rPr>
+        <w:t xml:space="preserve"> from it.</w:t>
+      </w:r>
+    </w:p>
+    <w:p>
+      <w:pPr>
+        <w:tabs>
+          <w:tab w:val="center" w:pos="4800"/>
+          <w:tab w:val="right" w:pos="9500"/>
+        </w:tabs>
+        <w:ind w:firstLine="720"/>
+        <w:jc w:val="both"/>
+        <w:rPr>
+          <w:rFonts w:ascii="Times New Roman" w:hAnsi="Times New Roman" w:cs="Times New Roman"/>
+          <w:noProof/>
+        </w:rPr>
+      </w:pPr>
+    </w:p>
+    <w:p>
+      <w:pPr>
+        <w:pStyle w:val="Heading3"/>
+        <w:tabs>
+          <w:tab w:val="center" w:pos="4800"/>
+          <w:tab w:val="right" w:pos="9500"/>
+        </w:tabs>
+      </w:pPr>
+      <w:r>
+        <w:t xml:space="preserve">2.3  </w:t>
+      </w:r>
+      <w:bookmarkStart w:id="5" w:name="GrindEQpgref565ae4b15"/>
+      <w:bookmarkEnd w:id="5"/>
+      <w:r>
+        <w:t xml:space="preserve">Deriving the number of damages </w:t>
+      </w:r>
+      <w:r>
+        <w:rPr>
+          <w:position w:val="-10"/>
+        </w:rPr>
+        <w:object w:dxaOrig="520" w:dyaOrig="320">
+          <v:shape id="_x0000_i1043" type="#_x0000_t75" style="width:26.25pt;height:15.75pt" o:ole="">
+            <v:imagedata r:id="rId49" o:title=""/>
+          </v:shape>
+          <o:OLEObject Type="Embed" ProgID="Equation.3" ShapeID="_x0000_i1043" DrawAspect="Content" ObjectID="_1510489898" r:id="rId50"/>
+        </w:object>
+      </w:r>
+    </w:p>
+    <w:p>
+      <w:pPr>
+        <w:tabs>
+          <w:tab w:val="center" w:pos="4800"/>
+          <w:tab w:val="right" w:pos="9500"/>
+        </w:tabs>
+        <w:ind w:firstLine="720"/>
+        <w:jc w:val="both"/>
+        <w:rPr>
+          <w:rFonts w:ascii="Times New Roman" w:hAnsi="Times New Roman" w:cs="Times New Roman"/>
+          <w:noProof/>
+        </w:rPr>
+      </w:pPr>
+      <w:r>
+        <w:rPr>
+          <w:noProof/>
+        </w:rPr>
+        <w:t xml:space="preserve"> We assume here that the rate of accumulating DNA damages, </w:t>
+      </w:r>
+      <w:r>
+        <w:rPr>
+          <w:noProof/>
+          <w:position w:val="-10"/>
+        </w:rPr>
+        <w:object w:dxaOrig="520" w:dyaOrig="320">
+          <v:shape id="_x0000_i1044" type="#_x0000_t75" style="width:26.25pt;height:15.75pt" o:ole="">
+            <v:imagedata r:id="rId51" o:title=""/>
+          </v:shape>
+          <o:OLEObject Type="Embed" ProgID="Equation.3" ShapeID="_x0000_i1044" DrawAspect="Content" ObjectID="_1510489899" r:id="rId52"/>
+        </w:object>
+      </w:r>
+      <w:r>
+        <w:rPr>
+          <w:noProof/>
+        </w:rPr>
+        <w:t xml:space="preserve">, with increasing UV dose in the IDR is increasing proportional to the undamaged DNA in the IDR. </w:t>
+      </w:r>
+    </w:p>
+    <w:p>
+      <w:pPr>
+        <w:tabs>
+          <w:tab w:val="center" w:pos="4800"/>
+          <w:tab w:val="right" w:pos="9500"/>
+        </w:tabs>
+        <w:ind w:firstLine="720"/>
+        <w:rPr>
+          <w:rFonts w:ascii="Times New Roman" w:hAnsi="Times New Roman" w:cs="Times New Roman"/>
+          <w:noProof/>
+        </w:rPr>
+      </w:pPr>
+      <w:r>
+        <w:rPr>
+          <w:noProof/>
+        </w:rPr>
+        <w:tab/>
+      </w:r>
+      <w:r>
+        <w:rPr>
+          <w:noProof/>
+          <w:position w:val="-24"/>
+        </w:rPr>
+        <w:object w:dxaOrig="2340" w:dyaOrig="620">
+          <v:shape id="_x0000_i1045" type="#_x0000_t75" style="width:117pt;height:30.75pt" o:ole="">
+            <v:imagedata r:id="rId53" o:title=""/>
+          </v:shape>
+          <o:OLEObject Type="Embed" ProgID="Equation.3" ShapeID="_x0000_i1045" DrawAspect="Content" ObjectID="_1510489900" r:id="rId54"/>
+        </w:object>
+      </w:r>
+      <w:r>
+        <w:rPr>
+          <w:noProof/>
+        </w:rPr>
+        <w:tab/>
+        <w:t>(3)</w:t>
+      </w:r>
+    </w:p>
+    <w:p>
+      <w:pPr>
+        <w:tabs>
+          <w:tab w:val="center" w:pos="4800"/>
+          <w:tab w:val="right" w:pos="9500"/>
+        </w:tabs>
+        <w:jc w:val="both"/>
+        <w:rPr>
+          <w:rFonts w:ascii="Times New Roman" w:hAnsi="Times New Roman" w:cs="Times New Roman"/>
+          <w:noProof/>
+        </w:rPr>
+      </w:pPr>
+      <w:r>
+        <w:rPr>
+          <w:noProof/>
+        </w:rPr>
+        <w:t xml:space="preserve"> with </w:t>
+      </w:r>
+      <w:r>
+        <w:rPr>
+          <w:noProof/>
+          <w:position w:val="-10"/>
+        </w:rPr>
+        <w:object w:dxaOrig="279" w:dyaOrig="340">
+          <v:shape id="_x0000_i1046" type="#_x0000_t75" style="width:14.25pt;height:17.25pt" o:ole="">
+            <v:imagedata r:id="rId55" o:title=""/>
+          </v:shape>
+          <o:OLEObject Type="Embed" ProgID="Equation.3" ShapeID="_x0000_i1046" DrawAspect="Content" ObjectID="_1510489901" r:id="rId56"/>
+        </w:object>
+      </w:r>
+      <w:r>
+        <w:rPr>
+          <w:noProof/>
+        </w:rPr>
+        <w:t xml:space="preserve"> the rate constant, and </w:t>
+      </w:r>
+      <w:r>
+        <w:rPr>
+          <w:noProof/>
+          <w:position w:val="-12"/>
+        </w:rPr>
+        <w:object w:dxaOrig="420" w:dyaOrig="360">
+          <v:shape id="_x0000_i1047" type="#_x0000_t75" style="width:21pt;height:18pt" o:ole="">
+            <v:imagedata r:id="rId57" o:title=""/>
+          </v:shape>
+          <o:OLEObject Type="Embed" ProgID="Equation.3" ShapeID="_x0000_i1047" DrawAspect="Content" ObjectID="_1510489902" r:id="rId58"/>
+        </w:object>
+      </w:r>
+      <w:r>
+        <w:rPr>
+          <w:noProof/>
+        </w:rPr>
+        <w:t xml:space="preserve"> the maximal number of damages possible in </w:t>
+      </w:r>
+      <w:r>
+        <w:rPr>
+          <w:noProof/>
+          <w:position w:val="-12"/>
+        </w:rPr>
+        <w:object w:dxaOrig="300" w:dyaOrig="360">
+          <v:shape id="_x0000_i1048" type="#_x0000_t75" style="width:15pt;height:18pt" o:ole="">
+            <v:imagedata r:id="rId59" o:title=""/>
+          </v:shape>
+          <o:OLEObject Type="Embed" ProgID="Equation.3" ShapeID="_x0000_i1048" DrawAspect="Content" ObjectID="_1510489903" r:id="rId60"/>
+        </w:object>
+      </w:r>
+      <w:r>
+        <w:rPr>
+          <w:noProof/>
+        </w:rPr>
+        <w:t xml:space="preserve">. Using the initial condition </w:t>
+      </w:r>
+      <w:r>
+        <w:rPr>
+          <w:noProof/>
+          <w:position w:val="-10"/>
+        </w:rPr>
+        <w:object w:dxaOrig="859" w:dyaOrig="320">
+          <v:shape id="_x0000_i1049" type="#_x0000_t75" style="width:42.75pt;height:15.75pt" o:ole="">
+            <v:imagedata r:id="rId61" o:title=""/>
+          </v:shape>
+          <o:OLEObject Type="Embed" ProgID="Equation.3" ShapeID="_x0000_i1049" DrawAspect="Content" ObjectID="_1510489904" r:id="rId62"/>
+        </w:object>
+      </w:r>
+      <w:r>
+        <w:rPr>
+          <w:noProof/>
+        </w:rPr>
+        <w:t xml:space="preserve"> the solution is </w:t>
+      </w:r>
+    </w:p>
+    <w:p>
+      <w:pPr>
+        <w:tabs>
+          <w:tab w:val="center" w:pos="4800"/>
+          <w:tab w:val="right" w:pos="9500"/>
+        </w:tabs>
+        <w:ind w:firstLine="720"/>
+        <w:rPr>
+          <w:rFonts w:ascii="Times New Roman" w:hAnsi="Times New Roman" w:cs="Times New Roman"/>
+          <w:noProof/>
+        </w:rPr>
+      </w:pPr>
+      <w:r>
+        <w:rPr>
+          <w:noProof/>
+        </w:rPr>
+        <w:tab/>
+      </w:r>
+      <w:r>
+        <w:rPr>
+          <w:noProof/>
+          <w:position w:val="-12"/>
+        </w:rPr>
+        <w:object w:dxaOrig="2560" w:dyaOrig="360">
+          <v:shape id="_x0000_i1050" type="#_x0000_t75" style="width:128.25pt;height:18pt" o:ole="">
+            <v:imagedata r:id="rId63" o:title=""/>
+          </v:shape>
+          <o:OLEObject Type="Embed" ProgID="Equation.3" ShapeID="_x0000_i1050" DrawAspect="Content" ObjectID="_1510489905" r:id="rId64"/>
+        </w:object>
+      </w:r>
+      <w:r>
+        <w:rPr>
+          <w:noProof/>
+        </w:rPr>
+        <w:tab/>
+        <w:t>(4)</w:t>
+      </w:r>
+    </w:p>
+    <w:p>
+      <w:pPr>
+        <w:tabs>
+          <w:tab w:val="center" w:pos="4800"/>
+          <w:tab w:val="right" w:pos="9500"/>
+        </w:tabs>
+        <w:jc w:val="both"/>
+        <w:rPr>
+          <w:rFonts w:ascii="Times New Roman" w:hAnsi="Times New Roman" w:cs="Times New Roman"/>
+          <w:noProof/>
+        </w:rPr>
+      </w:pPr>
+      <w:r>
+        <w:rPr>
+          <w:noProof/>
+        </w:rPr>
+        <w:t xml:space="preserve"> We assume no two damages can occur in the same position on the DNA, hence we can treat the quantity </w:t>
+      </w:r>
+    </w:p>
+    <w:p>
+      <w:pPr>
+        <w:tabs>
+          <w:tab w:val="center" w:pos="4800"/>
+          <w:tab w:val="right" w:pos="9500"/>
+        </w:tabs>
+        <w:ind w:firstLine="720"/>
+        <w:rPr>
+          <w:rFonts w:ascii="Times New Roman" w:hAnsi="Times New Roman" w:cs="Times New Roman"/>
+          <w:noProof/>
+        </w:rPr>
+      </w:pPr>
+      <w:r>
+        <w:rPr>
+          <w:noProof/>
+        </w:rPr>
+        <w:tab/>
+      </w:r>
+      <w:r>
+        <w:rPr>
+          <w:noProof/>
+          <w:position w:val="-12"/>
+        </w:rPr>
+        <w:object w:dxaOrig="940" w:dyaOrig="360">
+          <v:shape id="_x0000_i1051" type="#_x0000_t75" style="width:47.25pt;height:18pt" o:ole="">
+            <v:imagedata r:id="rId65" o:title=""/>
+          </v:shape>
+          <o:OLEObject Type="Embed" ProgID="Equation.3" ShapeID="_x0000_i1051" DrawAspect="Content" ObjectID="_1510489906" r:id="rId66"/>
+        </w:object>
+      </w:r>
+    </w:p>
+    <w:p>
+      <w:pPr>
+        <w:tabs>
+          <w:tab w:val="center" w:pos="4800"/>
+          <w:tab w:val="right" w:pos="9500"/>
+        </w:tabs>
+        <w:jc w:val="both"/>
+        <w:rPr>
+          <w:rFonts w:ascii="Times New Roman" w:hAnsi="Times New Roman" w:cs="Times New Roman"/>
+          <w:noProof/>
+        </w:rPr>
+      </w:pPr>
+      <w:r>
+        <w:rPr>
+          <w:noProof/>
+        </w:rPr>
+        <w:t xml:space="preserve"> as the fraction of chromatin length in the IDR which is damaged, or as the DNA damage -coverage percentage.</w:t>
+      </w:r>
+    </w:p>
+    <w:p>
+      <w:pPr>
+        <w:tabs>
+          <w:tab w:val="center" w:pos="4800"/>
+          <w:tab w:val="right" w:pos="9500"/>
+        </w:tabs>
+        <w:ind w:firstLine="720"/>
+        <w:jc w:val="both"/>
+        <w:rPr>
+          <w:rFonts w:ascii="Times New Roman" w:hAnsi="Times New Roman" w:cs="Times New Roman"/>
+          <w:noProof/>
+        </w:rPr>
+      </w:pPr>
+    </w:p>
+    <w:p>
+      <w:pPr>
+        <w:pStyle w:val="Heading3"/>
+        <w:tabs>
+          <w:tab w:val="center" w:pos="4800"/>
+          <w:tab w:val="right" w:pos="9500"/>
+        </w:tabs>
+      </w:pPr>
+      <w:r>
+        <w:t xml:space="preserve">2.4  </w:t>
+      </w:r>
+      <w:bookmarkStart w:id="6" w:name="GrindEQpgref565ae4b16"/>
+      <w:bookmarkEnd w:id="6"/>
+      <w:r>
+        <w:t xml:space="preserve">Deriving the function </w:t>
+      </w:r>
+      <w:r>
+        <w:rPr>
+          <w:position w:val="-10"/>
+        </w:rPr>
+        <w:object w:dxaOrig="520" w:dyaOrig="320">
+          <v:shape id="_x0000_i1052" type="#_x0000_t75" style="width:26.25pt;height:15.75pt" o:ole="">
+            <v:imagedata r:id="rId67" o:title=""/>
+          </v:shape>
+          <o:OLEObject Type="Embed" ProgID="Equation.3" ShapeID="_x0000_i1052" DrawAspect="Content" ObjectID="_1510489907" r:id="rId68"/>
+        </w:object>
+      </w:r>
+      <w:r>
+        <w:t xml:space="preserve"> and </w:t>
+      </w:r>
+      <w:r>
+        <w:rPr>
+          <w:position w:val="-10"/>
+        </w:rPr>
+        <w:object w:dxaOrig="560" w:dyaOrig="320">
+          <v:shape id="_x0000_i1053" type="#_x0000_t75" style="width:27.75pt;height:15.75pt" o:ole="">
+            <v:imagedata r:id="rId69" o:title=""/>
+          </v:shape>
+          <o:OLEObject Type="Embed" ProgID="Equation.3" ShapeID="_x0000_i1053" DrawAspect="Content" ObjectID="_1510489908" r:id="rId70"/>
+        </w:object>
+      </w:r>
+    </w:p>
+    <w:p>
+      <w:pPr>
+        <w:tabs>
+          <w:tab w:val="center" w:pos="4800"/>
+          <w:tab w:val="right" w:pos="9500"/>
+        </w:tabs>
+        <w:ind w:firstLine="720"/>
+        <w:jc w:val="both"/>
+        <w:rPr>
+          <w:rFonts w:ascii="Times New Roman" w:hAnsi="Times New Roman" w:cs="Times New Roman"/>
+          <w:noProof/>
+        </w:rPr>
+      </w:pPr>
+      <w:r>
+        <w:rPr>
+          <w:noProof/>
+        </w:rPr>
+        <w:t xml:space="preserve"> We now turn to construct a model for the number of nucleosomes </w:t>
+      </w:r>
+      <w:r>
+        <w:rPr>
+          <w:noProof/>
+          <w:position w:val="-10"/>
+        </w:rPr>
+        <w:object w:dxaOrig="560" w:dyaOrig="320">
+          <v:shape id="_x0000_i1054" type="#_x0000_t75" style="width:27.75pt;height:15.75pt" o:ole="">
+            <v:imagedata r:id="rId71" o:title=""/>
+          </v:shape>
+          <o:OLEObject Type="Embed" ProgID="Equation.3" ShapeID="_x0000_i1054" DrawAspect="Content" ObjectID="_1510489909" r:id="rId72"/>
+        </w:object>
+      </w:r>
+      <w:r>
+        <w:rPr>
+          <w:noProof/>
+        </w:rPr>
+        <w:t xml:space="preserve"> left in ROI, as a function of the UV dose. Although the exact mechanism by which nucleosomes are lost is not known, we assume here that the number of nucleosomes leaving the ROI,namely </w:t>
+      </w:r>
+      <w:r>
+        <w:rPr>
+          <w:noProof/>
+          <w:position w:val="-12"/>
+        </w:rPr>
+        <w:object w:dxaOrig="1060" w:dyaOrig="360">
+          <v:shape id="_x0000_i1055" type="#_x0000_t75" style="width:53.25pt;height:18pt" o:ole="">
+            <v:imagedata r:id="rId73" o:title=""/>
+          </v:shape>
+          <o:OLEObject Type="Embed" ProgID="Equation.3" ShapeID="_x0000_i1055" DrawAspect="Content" ObjectID="_1510489910" r:id="rId74"/>
+        </w:object>
+      </w:r>
+      <w:r>
+        <w:rPr>
+          <w:noProof/>
+        </w:rPr>
+        <w:t xml:space="preserve">, is proportional to the rate of accumulation of DNA damages, </w:t>
+      </w:r>
+      <w:r>
+        <w:rPr>
+          <w:noProof/>
+          <w:position w:val="-10"/>
+        </w:rPr>
+        <w:object w:dxaOrig="520" w:dyaOrig="320">
+          <v:shape id="_x0000_i1056" type="#_x0000_t75" style="width:26.25pt;height:15.75pt" o:ole="">
+            <v:imagedata r:id="rId75" o:title=""/>
+          </v:shape>
+          <o:OLEObject Type="Embed" ProgID="Equation.3" ShapeID="_x0000_i1056" DrawAspect="Content" ObjectID="_1510489911" r:id="rId76"/>
+        </w:object>
+      </w:r>
+      <w:r>
+        <w:rPr>
+          <w:noProof/>
+        </w:rPr>
+        <w:t xml:space="preserve">, on nucleosomes. The nucleosmes occupy a length of the chromatin proportional to </w:t>
+      </w:r>
+      <w:r>
+        <w:rPr>
+          <w:noProof/>
+          <w:position w:val="-10"/>
+        </w:rPr>
+        <w:object w:dxaOrig="560" w:dyaOrig="320">
+          <v:shape id="_x0000_i1057" type="#_x0000_t75" style="width:27.75pt;height:15.75pt" o:ole="">
+            <v:imagedata r:id="rId77" o:title=""/>
+          </v:shape>
+          <o:OLEObject Type="Embed" ProgID="Equation.3" ShapeID="_x0000_i1057" DrawAspect="Content" ObjectID="_1510489912" r:id="rId78"/>
+        </w:object>
+      </w:r>
+      <w:r>
+        <w:rPr>
+          <w:noProof/>
+        </w:rPr>
+        <w:t xml:space="preserve">, whereas chromatin damage coverage is proportional to </w:t>
+      </w:r>
+      <w:r>
+        <w:rPr>
+          <w:noProof/>
+          <w:position w:val="-10"/>
+        </w:rPr>
+        <w:object w:dxaOrig="520" w:dyaOrig="320">
+          <v:shape id="_x0000_i1058" type="#_x0000_t75" style="width:26.25pt;height:15.75pt" o:ole="">
+            <v:imagedata r:id="rId79" o:title=""/>
+          </v:shape>
+          <o:OLEObject Type="Embed" ProgID="Equation.3" ShapeID="_x0000_i1058" DrawAspect="Content" ObjectID="_1510489913" r:id="rId80"/>
+        </w:object>
+      </w:r>
+      <w:r>
+        <w:rPr>
+          <w:noProof/>
+        </w:rPr>
+        <w:t xml:space="preserve">. Therefore, in the first-order approximation, the dynamics of </w:t>
+      </w:r>
+      <w:r>
+        <w:rPr>
+          <w:noProof/>
+          <w:position w:val="-10"/>
+        </w:rPr>
+        <w:object w:dxaOrig="560" w:dyaOrig="320">
+          <v:shape id="_x0000_i1059" type="#_x0000_t75" style="width:27.75pt;height:15.75pt" o:ole="">
+            <v:imagedata r:id="rId81" o:title=""/>
+          </v:shape>
+          <o:OLEObject Type="Embed" ProgID="Equation.3" ShapeID="_x0000_i1059" DrawAspect="Content" ObjectID="_1510489914" r:id="rId82"/>
+        </w:object>
+      </w:r>
+      <w:r>
+        <w:rPr>
+          <w:noProof/>
+        </w:rPr>
+        <w:t xml:space="preserve"> is given as by the multiplication</w:t>
+      </w:r>
+    </w:p>
+    <w:p>
+      <w:pPr>
+        <w:tabs>
+          <w:tab w:val="center" w:pos="4800"/>
+          <w:tab w:val="right" w:pos="9500"/>
+        </w:tabs>
+        <w:ind w:firstLine="720"/>
+        <w:jc w:val="both"/>
+        <w:rPr>
+          <w:rFonts w:ascii="Times New Roman" w:hAnsi="Times New Roman" w:cs="Times New Roman"/>
+          <w:noProof/>
+        </w:rPr>
+      </w:pPr>
+    </w:p>
+    <w:p>
+      <w:pPr>
+        <w:tabs>
+          <w:tab w:val="center" w:pos="4800"/>
+          <w:tab w:val="right" w:pos="9500"/>
+        </w:tabs>
+        <w:ind w:firstLine="720"/>
+        <w:rPr>
+          <w:rFonts w:ascii="Times New Roman" w:hAnsi="Times New Roman" w:cs="Times New Roman"/>
+          <w:noProof/>
+        </w:rPr>
+      </w:pPr>
+      <w:r>
+        <w:rPr>
+          <w:noProof/>
+        </w:rPr>
+        <w:tab/>
+      </w:r>
+      <w:r>
+        <w:rPr>
+          <w:noProof/>
+          <w:position w:val="-30"/>
+        </w:rPr>
+        <w:object w:dxaOrig="2560" w:dyaOrig="680">
+          <v:shape id="_x0000_i1060" type="#_x0000_t75" style="width:128.25pt;height:33.75pt" o:ole="">
+            <v:imagedata r:id="rId83" o:title=""/>
+          </v:shape>
+          <o:OLEObject Type="Embed" ProgID="Equation.3" ShapeID="_x0000_i1060" DrawAspect="Content" ObjectID="_1510489915" r:id="rId84"/>
+        </w:object>
+      </w:r>
+    </w:p>
+    <w:p>
+      <w:pPr>
+        <w:tabs>
+          <w:tab w:val="center" w:pos="4800"/>
+          <w:tab w:val="right" w:pos="9500"/>
+        </w:tabs>
+        <w:jc w:val="both"/>
+        <w:rPr>
+          <w:rFonts w:ascii="Times New Roman" w:hAnsi="Times New Roman" w:cs="Times New Roman"/>
+          <w:noProof/>
+        </w:rPr>
+      </w:pPr>
+      <w:r>
+        <w:rPr>
+          <w:noProof/>
+        </w:rPr>
+        <w:t xml:space="preserve"> with </w:t>
+      </w:r>
+      <w:r>
+        <w:rPr>
+          <w:noProof/>
+          <w:position w:val="-12"/>
+        </w:rPr>
+        <w:object w:dxaOrig="320" w:dyaOrig="360">
+          <v:shape id="_x0000_i1061" type="#_x0000_t75" style="width:15.75pt;height:18pt" o:ole="">
+            <v:imagedata r:id="rId85" o:title=""/>
+          </v:shape>
+          <o:OLEObject Type="Embed" ProgID="Equation.3" ShapeID="_x0000_i1061" DrawAspect="Content" ObjectID="_1510489916" r:id="rId86"/>
+        </w:object>
+      </w:r>
+      <w:r>
+        <w:rPr>
+          <w:noProof/>
+        </w:rPr>
+        <w:t xml:space="preserve"> a constant describing the rate of nucleosome depletion from the ROI due to sliding. Using the initial condition </w:t>
+      </w:r>
+      <w:r>
+        <w:rPr>
+          <w:noProof/>
+          <w:position w:val="-12"/>
+        </w:rPr>
+        <w:object w:dxaOrig="1060" w:dyaOrig="360">
+          <v:shape id="_x0000_i1062" type="#_x0000_t75" style="width:53.25pt;height:18pt" o:ole="">
+            <v:imagedata r:id="rId87" o:title=""/>
+          </v:shape>
+          <o:OLEObject Type="Embed" ProgID="Equation.3" ShapeID="_x0000_i1062" DrawAspect="Content" ObjectID="_1510489917" r:id="rId88"/>
+        </w:object>
+      </w:r>
+      <w:r>
+        <w:rPr>
+          <w:noProof/>
+        </w:rPr>
+        <w:t xml:space="preserve">, the solution is given by </w:t>
       </w:r>
     </w:p>
     <w:p>
@@ -1095,838 +2062,13 @@
       <w:r>
         <w:rPr>
           <w:noProof/>
-          <w:position w:val="-30"/>
-        </w:rPr>
-        <w:object w:dxaOrig="2040" w:dyaOrig="680">
-          <v:shape id="_x0000_i1037" type="#_x0000_t75" style="width:102pt;height:33.75pt" o:ole="">
-            <v:imagedata r:id="rId32" o:title=""/>
-          </v:shape>
-          <o:OLEObject Type="Embed" ProgID="Equation.3" ShapeID="_x0000_i1037" DrawAspect="Content" ObjectID="_1510307821" r:id="rId33"/>
-        </w:object>
-      </w:r>
-      <w:r>
-        <w:rPr>
-          <w:noProof/>
-        </w:rPr>
-        <w:tab/>
-        <w:t>(1)</w:t>
-      </w:r>
-    </w:p>
-    <w:p>
-      <w:pPr>
-        <w:tabs>
-          <w:tab w:val="center" w:pos="4800"/>
-          <w:tab w:val="right" w:pos="9500"/>
-        </w:tabs>
-        <w:jc w:val="both"/>
-        <w:rPr>
-          <w:rFonts w:ascii="Times New Roman" w:hAnsi="Times New Roman" w:cs="Times New Roman"/>
-          <w:noProof/>
-        </w:rPr>
-      </w:pPr>
-      <w:r>
-        <w:rPr>
-          <w:noProof/>
-        </w:rPr>
-        <w:t xml:space="preserve"> </w:t>
-      </w:r>
-    </w:p>
-    <w:p>
-      <w:pPr>
-        <w:tabs>
-          <w:tab w:val="center" w:pos="4800"/>
-          <w:tab w:val="right" w:pos="9500"/>
-        </w:tabs>
-        <w:ind w:firstLine="720"/>
-        <w:rPr>
-          <w:rFonts w:ascii="Times New Roman" w:hAnsi="Times New Roman" w:cs="Times New Roman"/>
-          <w:noProof/>
-        </w:rPr>
-      </w:pPr>
-      <w:r>
-        <w:rPr>
-          <w:noProof/>
-        </w:rPr>
-        <w:tab/>
-      </w:r>
-      <w:r>
-        <w:rPr>
-          <w:noProof/>
-          <w:position w:val="-30"/>
-        </w:rPr>
-        <w:object w:dxaOrig="3019" w:dyaOrig="680">
-          <v:shape id="_x0000_i1038" type="#_x0000_t75" style="width:150.75pt;height:33.75pt" o:ole="">
-            <v:imagedata r:id="rId34" o:title=""/>
-          </v:shape>
-          <o:OLEObject Type="Embed" ProgID="Equation.3" ShapeID="_x0000_i1038" DrawAspect="Content" ObjectID="_1510307822" r:id="rId35"/>
-        </w:object>
-      </w:r>
-      <w:r>
-        <w:rPr>
-          <w:noProof/>
-        </w:rPr>
-        <w:tab/>
-        <w:t>(2)</w:t>
-      </w:r>
-    </w:p>
-    <w:p>
-      <w:pPr>
-        <w:tabs>
-          <w:tab w:val="center" w:pos="4800"/>
-          <w:tab w:val="right" w:pos="9500"/>
-        </w:tabs>
-        <w:jc w:val="both"/>
-        <w:rPr>
-          <w:rFonts w:ascii="Times New Roman" w:hAnsi="Times New Roman" w:cs="Times New Roman"/>
-          <w:noProof/>
-        </w:rPr>
-      </w:pPr>
-      <w:r>
-        <w:rPr>
-          <w:noProof/>
-        </w:rPr>
-        <w:t xml:space="preserve"> In order to evaluate the functions above, we will now construct models for the functions </w:t>
-      </w:r>
-      <w:r>
-        <w:rPr>
-          <w:noProof/>
-          <w:position w:val="-10"/>
-        </w:rPr>
-        <w:object w:dxaOrig="520" w:dyaOrig="320">
-          <v:shape id="_x0000_i1039" type="#_x0000_t75" style="width:26.25pt;height:15.75pt" o:ole="">
-            <v:imagedata r:id="rId36" o:title=""/>
-          </v:shape>
-          <o:OLEObject Type="Embed" ProgID="Equation.3" ShapeID="_x0000_i1039" DrawAspect="Content" ObjectID="_1510307823" r:id="rId37"/>
-        </w:object>
-      </w:r>
-      <w:r>
-        <w:rPr>
-          <w:noProof/>
-        </w:rPr>
-        <w:t xml:space="preserve"> and </w:t>
-      </w:r>
-      <w:r>
-        <w:rPr>
-          <w:noProof/>
-          <w:position w:val="-10"/>
-        </w:rPr>
-        <w:object w:dxaOrig="560" w:dyaOrig="320">
-          <v:shape id="_x0000_i1040" type="#_x0000_t75" style="width:27.75pt;height:15.75pt" o:ole="">
-            <v:imagedata r:id="rId38" o:title=""/>
-          </v:shape>
-          <o:OLEObject Type="Embed" ProgID="Equation.3" ShapeID="_x0000_i1040" DrawAspect="Content" ObjectID="_1510307824" r:id="rId39"/>
-        </w:object>
-      </w:r>
-      <w:r>
-        <w:rPr>
-          <w:noProof/>
-        </w:rPr>
-        <w:t>.</w:t>
-      </w:r>
-    </w:p>
-    <w:p>
-      <w:pPr>
-        <w:tabs>
-          <w:tab w:val="center" w:pos="4800"/>
-          <w:tab w:val="right" w:pos="9500"/>
-        </w:tabs>
-        <w:ind w:firstLine="720"/>
-        <w:jc w:val="both"/>
-        <w:rPr>
-          <w:rFonts w:ascii="Times New Roman" w:hAnsi="Times New Roman" w:cs="Times New Roman"/>
-          <w:noProof/>
-        </w:rPr>
-      </w:pPr>
-      <w:r>
-        <w:rPr>
-          <w:noProof/>
-        </w:rPr>
-        <w:t xml:space="preserve">The increase of DNA damages with UV dose is thought of as governing the dynamics of both nucleosome and DNA signal loss. Therefore, we start our construction with a description of the accumulation of damages </w:t>
-      </w:r>
-      <w:r>
-        <w:rPr>
-          <w:noProof/>
-          <w:position w:val="-10"/>
-        </w:rPr>
-        <w:object w:dxaOrig="520" w:dyaOrig="320">
-          <v:shape id="_x0000_i1041" type="#_x0000_t75" style="width:26.25pt;height:15.75pt" o:ole="">
-            <v:imagedata r:id="rId40" o:title=""/>
-          </v:shape>
-          <o:OLEObject Type="Embed" ProgID="Equation.3" ShapeID="_x0000_i1041" DrawAspect="Content" ObjectID="_1510307825" r:id="rId41"/>
-        </w:object>
-      </w:r>
-      <w:r>
-        <w:rPr>
-          <w:noProof/>
-        </w:rPr>
-        <w:t xml:space="preserve"> in the IDR, and derive the function </w:t>
-      </w:r>
-      <w:r>
-        <w:rPr>
-          <w:noProof/>
-          <w:position w:val="-10"/>
-        </w:rPr>
-        <w:object w:dxaOrig="560" w:dyaOrig="320">
-          <v:shape id="_x0000_i1042" type="#_x0000_t75" style="width:27.75pt;height:15.75pt" o:ole="">
-            <v:imagedata r:id="rId42" o:title=""/>
-          </v:shape>
-          <o:OLEObject Type="Embed" ProgID="Equation.3" ShapeID="_x0000_i1042" DrawAspect="Content" ObjectID="_1510307826" r:id="rId43"/>
-        </w:object>
-      </w:r>
-      <w:r>
-        <w:rPr>
-          <w:noProof/>
-        </w:rPr>
-        <w:t xml:space="preserve"> and </w:t>
-      </w:r>
-      <w:r>
-        <w:rPr>
-          <w:noProof/>
-          <w:position w:val="-10"/>
-        </w:rPr>
-        <w:object w:dxaOrig="520" w:dyaOrig="320">
-          <v:shape id="_x0000_i1043" type="#_x0000_t75" style="width:26.25pt;height:15.75pt" o:ole="">
-            <v:imagedata r:id="rId44" o:title=""/>
-          </v:shape>
-          <o:OLEObject Type="Embed" ProgID="Equation.3" ShapeID="_x0000_i1043" DrawAspect="Content" ObjectID="_1510307827" r:id="rId45"/>
-        </w:object>
-      </w:r>
-      <w:r>
-        <w:rPr>
-          <w:noProof/>
-        </w:rPr>
-        <w:t xml:space="preserve"> from it.</w:t>
-      </w:r>
-    </w:p>
-    <w:p>
-      <w:pPr>
-        <w:tabs>
-          <w:tab w:val="center" w:pos="4800"/>
-          <w:tab w:val="right" w:pos="9500"/>
-        </w:tabs>
-        <w:ind w:firstLine="720"/>
-        <w:jc w:val="both"/>
-        <w:rPr>
-          <w:rFonts w:ascii="Times New Roman" w:hAnsi="Times New Roman" w:cs="Times New Roman"/>
-          <w:noProof/>
-        </w:rPr>
-      </w:pPr>
-    </w:p>
-    <w:p>
-      <w:pPr>
-        <w:pStyle w:val="Heading3"/>
-        <w:tabs>
-          <w:tab w:val="center" w:pos="4800"/>
-          <w:tab w:val="right" w:pos="9500"/>
-        </w:tabs>
-      </w:pPr>
-      <w:r>
-        <w:t xml:space="preserve">2.3  </w:t>
-      </w:r>
-      <w:bookmarkStart w:id="5" w:name="GrindEQpgref565ae4b15"/>
-      <w:bookmarkEnd w:id="5"/>
-      <w:r>
-        <w:t xml:space="preserve">Deriving the number of damages </w:t>
-      </w:r>
-      <w:r>
-        <w:rPr>
-          <w:position w:val="-10"/>
-        </w:rPr>
-        <w:object w:dxaOrig="520" w:dyaOrig="320">
-          <v:shape id="_x0000_i1044" type="#_x0000_t75" style="width:26.25pt;height:15.75pt" o:ole="">
-            <v:imagedata r:id="rId46" o:title=""/>
-          </v:shape>
-          <o:OLEObject Type="Embed" ProgID="Equation.3" ShapeID="_x0000_i1044" DrawAspect="Content" ObjectID="_1510307828" r:id="rId47"/>
-        </w:object>
-      </w:r>
-    </w:p>
-    <w:p>
-      <w:pPr>
-        <w:tabs>
-          <w:tab w:val="center" w:pos="4800"/>
-          <w:tab w:val="right" w:pos="9500"/>
-        </w:tabs>
-        <w:ind w:firstLine="720"/>
-        <w:jc w:val="both"/>
-        <w:rPr>
-          <w:rFonts w:ascii="Times New Roman" w:hAnsi="Times New Roman" w:cs="Times New Roman"/>
-          <w:noProof/>
-        </w:rPr>
-      </w:pPr>
-      <w:r>
-        <w:rPr>
-          <w:noProof/>
-        </w:rPr>
-        <w:t xml:space="preserve"> We assume here that the rate of accumulating DNA damages, </w:t>
-      </w:r>
-      <w:r>
-        <w:rPr>
-          <w:noProof/>
-          <w:position w:val="-10"/>
-        </w:rPr>
-        <w:object w:dxaOrig="520" w:dyaOrig="320">
-          <v:shape id="_x0000_i1045" type="#_x0000_t75" style="width:26.25pt;height:15.75pt" o:ole="">
-            <v:imagedata r:id="rId48" o:title=""/>
-          </v:shape>
-          <o:OLEObject Type="Embed" ProgID="Equation.3" ShapeID="_x0000_i1045" DrawAspect="Content" ObjectID="_1510307829" r:id="rId49"/>
-        </w:object>
-      </w:r>
-      <w:r>
-        <w:rPr>
-          <w:noProof/>
-        </w:rPr>
-        <w:t xml:space="preserve">, with increasing UV dose in the IDR is increasing proportional to the undamaged DNA in the IDR. </w:t>
-      </w:r>
-    </w:p>
-    <w:p>
-      <w:pPr>
-        <w:tabs>
-          <w:tab w:val="center" w:pos="4800"/>
-          <w:tab w:val="right" w:pos="9500"/>
-        </w:tabs>
-        <w:ind w:firstLine="720"/>
-        <w:rPr>
-          <w:rFonts w:ascii="Times New Roman" w:hAnsi="Times New Roman" w:cs="Times New Roman"/>
-          <w:noProof/>
-        </w:rPr>
-      </w:pPr>
-      <w:r>
-        <w:rPr>
-          <w:noProof/>
-        </w:rPr>
-        <w:tab/>
-      </w:r>
-      <w:r>
-        <w:rPr>
-          <w:noProof/>
-          <w:position w:val="-24"/>
-        </w:rPr>
-        <w:object w:dxaOrig="2340" w:dyaOrig="620">
-          <v:shape id="_x0000_i1046" type="#_x0000_t75" style="width:117pt;height:30.75pt" o:ole="">
-            <v:imagedata r:id="rId50" o:title=""/>
-          </v:shape>
-          <o:OLEObject Type="Embed" ProgID="Equation.3" ShapeID="_x0000_i1046" DrawAspect="Content" ObjectID="_1510307830" r:id="rId51"/>
-        </w:object>
-      </w:r>
-      <w:r>
-        <w:rPr>
-          <w:noProof/>
-        </w:rPr>
-        <w:tab/>
-        <w:t>(3)</w:t>
-      </w:r>
-    </w:p>
-    <w:p>
-      <w:pPr>
-        <w:tabs>
-          <w:tab w:val="center" w:pos="4800"/>
-          <w:tab w:val="right" w:pos="9500"/>
-        </w:tabs>
-        <w:jc w:val="both"/>
-        <w:rPr>
-          <w:rFonts w:ascii="Times New Roman" w:hAnsi="Times New Roman" w:cs="Times New Roman"/>
-          <w:noProof/>
-        </w:rPr>
-      </w:pPr>
-      <w:r>
-        <w:rPr>
-          <w:noProof/>
-        </w:rPr>
-        <w:t xml:space="preserve"> with </w:t>
-      </w:r>
-      <w:r>
-        <w:rPr>
-          <w:noProof/>
-          <w:position w:val="-10"/>
-        </w:rPr>
-        <w:object w:dxaOrig="279" w:dyaOrig="340">
-          <v:shape id="_x0000_i1047" type="#_x0000_t75" style="width:14.25pt;height:17.25pt" o:ole="">
-            <v:imagedata r:id="rId52" o:title=""/>
-          </v:shape>
-          <o:OLEObject Type="Embed" ProgID="Equation.3" ShapeID="_x0000_i1047" DrawAspect="Content" ObjectID="_1510307831" r:id="rId53"/>
-        </w:object>
-      </w:r>
-      <w:r>
-        <w:rPr>
-          <w:noProof/>
-        </w:rPr>
-        <w:t xml:space="preserve"> the rate constant, and </w:t>
-      </w:r>
-      <w:r>
-        <w:rPr>
-          <w:noProof/>
-          <w:position w:val="-12"/>
-        </w:rPr>
-        <w:object w:dxaOrig="420" w:dyaOrig="360">
-          <v:shape id="_x0000_i1048" type="#_x0000_t75" style="width:21pt;height:18pt" o:ole="">
-            <v:imagedata r:id="rId54" o:title=""/>
-          </v:shape>
-          <o:OLEObject Type="Embed" ProgID="Equation.3" ShapeID="_x0000_i1048" DrawAspect="Content" ObjectID="_1510307832" r:id="rId55"/>
-        </w:object>
-      </w:r>
-      <w:r>
-        <w:rPr>
-          <w:noProof/>
-        </w:rPr>
-        <w:t xml:space="preserve"> the maximal number of damages possible in </w:t>
-      </w:r>
-      <w:r>
-        <w:rPr>
-          <w:noProof/>
-          <w:position w:val="-12"/>
-        </w:rPr>
-        <w:object w:dxaOrig="300" w:dyaOrig="360">
-          <v:shape id="_x0000_i1049" type="#_x0000_t75" style="width:15pt;height:18pt" o:ole="">
-            <v:imagedata r:id="rId56" o:title=""/>
-          </v:shape>
-          <o:OLEObject Type="Embed" ProgID="Equation.3" ShapeID="_x0000_i1049" DrawAspect="Content" ObjectID="_1510307833" r:id="rId57"/>
-        </w:object>
-      </w:r>
-      <w:r>
-        <w:rPr>
-          <w:noProof/>
-        </w:rPr>
-        <w:t xml:space="preserve">. Using the initial condition </w:t>
-      </w:r>
-      <w:r>
-        <w:rPr>
-          <w:noProof/>
-          <w:position w:val="-10"/>
-        </w:rPr>
-        <w:object w:dxaOrig="859" w:dyaOrig="320">
-          <v:shape id="_x0000_i1050" type="#_x0000_t75" style="width:42.75pt;height:15.75pt" o:ole="">
-            <v:imagedata r:id="rId58" o:title=""/>
-          </v:shape>
-          <o:OLEObject Type="Embed" ProgID="Equation.3" ShapeID="_x0000_i1050" DrawAspect="Content" ObjectID="_1510307834" r:id="rId59"/>
-        </w:object>
-      </w:r>
-      <w:r>
-        <w:rPr>
-          <w:noProof/>
-        </w:rPr>
-        <w:t xml:space="preserve"> the solution is </w:t>
-      </w:r>
-    </w:p>
-    <w:p>
-      <w:pPr>
-        <w:tabs>
-          <w:tab w:val="center" w:pos="4800"/>
-          <w:tab w:val="right" w:pos="9500"/>
-        </w:tabs>
-        <w:ind w:firstLine="720"/>
-        <w:rPr>
-          <w:rFonts w:ascii="Times New Roman" w:hAnsi="Times New Roman" w:cs="Times New Roman"/>
-          <w:noProof/>
-        </w:rPr>
-      </w:pPr>
-      <w:r>
-        <w:rPr>
-          <w:noProof/>
-        </w:rPr>
-        <w:tab/>
-      </w:r>
-      <w:r>
-        <w:rPr>
-          <w:noProof/>
-          <w:position w:val="-12"/>
-        </w:rPr>
-        <w:object w:dxaOrig="2560" w:dyaOrig="360">
-          <v:shape id="_x0000_i1051" type="#_x0000_t75" style="width:128.25pt;height:18pt" o:ole="">
-            <v:imagedata r:id="rId60" o:title=""/>
-          </v:shape>
-          <o:OLEObject Type="Embed" ProgID="Equation.3" ShapeID="_x0000_i1051" DrawAspect="Content" ObjectID="_1510307835" r:id="rId61"/>
-        </w:object>
-      </w:r>
-      <w:r>
-        <w:rPr>
-          <w:noProof/>
-        </w:rPr>
-        <w:tab/>
-        <w:t>(4)</w:t>
-      </w:r>
-    </w:p>
-    <w:p>
-      <w:pPr>
-        <w:tabs>
-          <w:tab w:val="center" w:pos="4800"/>
-          <w:tab w:val="right" w:pos="9500"/>
-        </w:tabs>
-        <w:jc w:val="both"/>
-        <w:rPr>
-          <w:rFonts w:ascii="Times New Roman" w:hAnsi="Times New Roman" w:cs="Times New Roman"/>
-          <w:noProof/>
-        </w:rPr>
-      </w:pPr>
-      <w:r>
-        <w:rPr>
-          <w:noProof/>
-        </w:rPr>
-        <w:t xml:space="preserve"> We assume no two damages can occur in the same position on the DNA, hence we can treat the quantity </w:t>
-      </w:r>
-    </w:p>
-    <w:p>
-      <w:pPr>
-        <w:tabs>
-          <w:tab w:val="center" w:pos="4800"/>
-          <w:tab w:val="right" w:pos="9500"/>
-        </w:tabs>
-        <w:ind w:firstLine="720"/>
-        <w:rPr>
-          <w:rFonts w:ascii="Times New Roman" w:hAnsi="Times New Roman" w:cs="Times New Roman"/>
-          <w:noProof/>
-        </w:rPr>
-      </w:pPr>
-      <w:r>
-        <w:rPr>
-          <w:noProof/>
-        </w:rPr>
-        <w:tab/>
-      </w:r>
-      <w:r>
-        <w:rPr>
-          <w:noProof/>
-          <w:position w:val="-12"/>
-        </w:rPr>
-        <w:object w:dxaOrig="940" w:dyaOrig="360">
-          <v:shape id="_x0000_i1052" type="#_x0000_t75" style="width:47.25pt;height:18pt" o:ole="">
-            <v:imagedata r:id="rId62" o:title=""/>
-          </v:shape>
-          <o:OLEObject Type="Embed" ProgID="Equation.3" ShapeID="_x0000_i1052" DrawAspect="Content" ObjectID="_1510307836" r:id="rId63"/>
-        </w:object>
-      </w:r>
-    </w:p>
-    <w:p>
-      <w:pPr>
-        <w:tabs>
-          <w:tab w:val="center" w:pos="4800"/>
-          <w:tab w:val="right" w:pos="9500"/>
-        </w:tabs>
-        <w:jc w:val="both"/>
-        <w:rPr>
-          <w:rFonts w:ascii="Times New Roman" w:hAnsi="Times New Roman" w:cs="Times New Roman"/>
-          <w:noProof/>
-        </w:rPr>
-      </w:pPr>
-      <w:r>
-        <w:rPr>
-          <w:noProof/>
-        </w:rPr>
-        <w:t xml:space="preserve"> as the fraction of chromatin length in the IDR which is damaged, or as the DNA damage -coverage percentage.</w:t>
-      </w:r>
-    </w:p>
-    <w:p>
-      <w:pPr>
-        <w:tabs>
-          <w:tab w:val="center" w:pos="4800"/>
-          <w:tab w:val="right" w:pos="9500"/>
-        </w:tabs>
-        <w:ind w:firstLine="720"/>
-        <w:jc w:val="both"/>
-        <w:rPr>
-          <w:rFonts w:ascii="Times New Roman" w:hAnsi="Times New Roman" w:cs="Times New Roman"/>
-          <w:noProof/>
-        </w:rPr>
-      </w:pPr>
-    </w:p>
-    <w:p>
-      <w:pPr>
-        <w:pStyle w:val="Heading3"/>
-        <w:tabs>
-          <w:tab w:val="center" w:pos="4800"/>
-          <w:tab w:val="right" w:pos="9500"/>
-        </w:tabs>
-      </w:pPr>
-      <w:r>
-        <w:t xml:space="preserve">2.4  </w:t>
-      </w:r>
-      <w:bookmarkStart w:id="6" w:name="GrindEQpgref565ae4b16"/>
-      <w:bookmarkEnd w:id="6"/>
-      <w:r>
-        <w:t xml:space="preserve">Deriving the function </w:t>
-      </w:r>
-      <w:r>
-        <w:rPr>
-          <w:position w:val="-10"/>
-        </w:rPr>
-        <w:object w:dxaOrig="520" w:dyaOrig="320">
-          <v:shape id="_x0000_i1053" type="#_x0000_t75" style="width:26.25pt;height:15.75pt" o:ole="">
-            <v:imagedata r:id="rId64" o:title=""/>
-          </v:shape>
-          <o:OLEObject Type="Embed" ProgID="Equation.3" ShapeID="_x0000_i1053" DrawAspect="Content" ObjectID="_1510307837" r:id="rId65"/>
-        </w:object>
-      </w:r>
-      <w:r>
-        <w:t xml:space="preserve"> and </w:t>
-      </w:r>
-      <w:r>
-        <w:rPr>
-          <w:position w:val="-10"/>
-        </w:rPr>
-        <w:object w:dxaOrig="560" w:dyaOrig="320">
-          <v:shape id="_x0000_i1054" type="#_x0000_t75" style="width:27.75pt;height:15.75pt" o:ole="">
-            <v:imagedata r:id="rId66" o:title=""/>
-          </v:shape>
-          <o:OLEObject Type="Embed" ProgID="Equation.3" ShapeID="_x0000_i1054" DrawAspect="Content" ObjectID="_1510307838" r:id="rId67"/>
-        </w:object>
-      </w:r>
-    </w:p>
-    <w:p>
-      <w:pPr>
-        <w:tabs>
-          <w:tab w:val="center" w:pos="4800"/>
-          <w:tab w:val="right" w:pos="9500"/>
-        </w:tabs>
-        <w:ind w:firstLine="720"/>
-        <w:jc w:val="both"/>
-        <w:rPr>
-          <w:rFonts w:ascii="Times New Roman" w:hAnsi="Times New Roman" w:cs="Times New Roman"/>
-          <w:noProof/>
-        </w:rPr>
-      </w:pPr>
-      <w:r>
-        <w:rPr>
-          <w:noProof/>
-        </w:rPr>
-        <w:t xml:space="preserve"> We now turn to construct a model for the number of nucleosomes </w:t>
-      </w:r>
-      <w:r>
-        <w:rPr>
-          <w:noProof/>
-          <w:position w:val="-10"/>
-        </w:rPr>
-        <w:object w:dxaOrig="560" w:dyaOrig="320">
-          <v:shape id="_x0000_i1055" type="#_x0000_t75" style="width:27.75pt;height:15.75pt" o:ole="">
-            <v:imagedata r:id="rId68" o:title=""/>
-          </v:shape>
-          <o:OLEObject Type="Embed" ProgID="Equation.3" ShapeID="_x0000_i1055" DrawAspect="Content" ObjectID="_1510307839" r:id="rId69"/>
-        </w:object>
-      </w:r>
-      <w:r>
-        <w:rPr>
-          <w:noProof/>
-        </w:rPr>
-        <w:t xml:space="preserve"> left in ROI, as a function of the UV dose. Although the exact mechanism by which nucleosomes are lost is not known, we assume here that the number of nucleosomes leaving the ROI,namely </w:t>
-      </w:r>
-      <w:r>
-        <w:rPr>
-          <w:noProof/>
-          <w:position w:val="-12"/>
-        </w:rPr>
-        <w:object w:dxaOrig="1060" w:dyaOrig="360">
-          <v:shape id="_x0000_i1056" type="#_x0000_t75" style="width:53.25pt;height:18pt" o:ole="">
-            <v:imagedata r:id="rId70" o:title=""/>
-          </v:shape>
-          <o:OLEObject Type="Embed" ProgID="Equation.3" ShapeID="_x0000_i1056" DrawAspect="Content" ObjectID="_1510307840" r:id="rId71"/>
-        </w:object>
-      </w:r>
-      <w:r>
-        <w:rPr>
-          <w:noProof/>
-        </w:rPr>
-        <w:t xml:space="preserve">, is proportional to the rate of accumulation of DNA damages, </w:t>
-      </w:r>
-      <w:r>
-        <w:rPr>
-          <w:noProof/>
-          <w:position w:val="-10"/>
-        </w:rPr>
-        <w:object w:dxaOrig="520" w:dyaOrig="320">
-          <v:shape id="_x0000_i1057" type="#_x0000_t75" style="width:26.25pt;height:15.75pt" o:ole="">
-            <v:imagedata r:id="rId72" o:title=""/>
-          </v:shape>
-          <o:OLEObject Type="Embed" ProgID="Equation.3" ShapeID="_x0000_i1057" DrawAspect="Content" ObjectID="_1510307841" r:id="rId73"/>
-        </w:object>
-      </w:r>
-      <w:r>
-        <w:rPr>
-          <w:noProof/>
-        </w:rPr>
-        <w:t xml:space="preserve">, on nucleosomes. The nucleosmes occupy a length of the chromatin proportional to </w:t>
-      </w:r>
-      <w:r>
-        <w:rPr>
-          <w:noProof/>
-          <w:position w:val="-10"/>
-        </w:rPr>
-        <w:object w:dxaOrig="560" w:dyaOrig="320">
-          <v:shape id="_x0000_i1058" type="#_x0000_t75" style="width:27.75pt;height:15.75pt" o:ole="">
-            <v:imagedata r:id="rId74" o:title=""/>
-          </v:shape>
-          <o:OLEObject Type="Embed" ProgID="Equation.3" ShapeID="_x0000_i1058" DrawAspect="Content" ObjectID="_1510307842" r:id="rId75"/>
-        </w:object>
-      </w:r>
-      <w:r>
-        <w:rPr>
-          <w:noProof/>
-        </w:rPr>
-        <w:t xml:space="preserve">, whereas chromatin damage coverage is proportional to </w:t>
-      </w:r>
-      <w:r>
-        <w:rPr>
-          <w:noProof/>
-          <w:position w:val="-10"/>
-        </w:rPr>
-        <w:object w:dxaOrig="520" w:dyaOrig="320">
-          <v:shape id="_x0000_i1059" type="#_x0000_t75" style="width:26.25pt;height:15.75pt" o:ole="">
-            <v:imagedata r:id="rId76" o:title=""/>
-          </v:shape>
-          <o:OLEObject Type="Embed" ProgID="Equation.3" ShapeID="_x0000_i1059" DrawAspect="Content" ObjectID="_1510307843" r:id="rId77"/>
-        </w:object>
-      </w:r>
-      <w:r>
-        <w:rPr>
-          <w:noProof/>
-        </w:rPr>
-        <w:t xml:space="preserve">. Therefore, in the first-order approximation, the dynamics of </w:t>
-      </w:r>
-      <w:r>
-        <w:rPr>
-          <w:noProof/>
-          <w:position w:val="-10"/>
-        </w:rPr>
-        <w:object w:dxaOrig="560" w:dyaOrig="320">
-          <v:shape id="_x0000_i1060" type="#_x0000_t75" style="width:27.75pt;height:15.75pt" o:ole="">
-            <v:imagedata r:id="rId78" o:title=""/>
-          </v:shape>
-          <o:OLEObject Type="Embed" ProgID="Equation.3" ShapeID="_x0000_i1060" DrawAspect="Content" ObjectID="_1510307844" r:id="rId79"/>
-        </w:object>
-      </w:r>
-      <w:r>
-        <w:rPr>
-          <w:noProof/>
-        </w:rPr>
-        <w:t xml:space="preserve"> is given as by the multiplication</w:t>
-      </w:r>
-    </w:p>
-    <w:p>
-      <w:pPr>
-        <w:tabs>
-          <w:tab w:val="center" w:pos="4800"/>
-          <w:tab w:val="right" w:pos="9500"/>
-        </w:tabs>
-        <w:ind w:firstLine="720"/>
-        <w:jc w:val="both"/>
-        <w:rPr>
-          <w:rFonts w:ascii="Times New Roman" w:hAnsi="Times New Roman" w:cs="Times New Roman"/>
-          <w:noProof/>
-        </w:rPr>
-      </w:pPr>
-    </w:p>
-    <w:p>
-      <w:pPr>
-        <w:tabs>
-          <w:tab w:val="center" w:pos="4800"/>
-          <w:tab w:val="right" w:pos="9500"/>
-        </w:tabs>
-        <w:ind w:firstLine="720"/>
-        <w:rPr>
-          <w:rFonts w:ascii="Times New Roman" w:hAnsi="Times New Roman" w:cs="Times New Roman"/>
-          <w:noProof/>
-        </w:rPr>
-      </w:pPr>
-      <w:r>
-        <w:rPr>
-          <w:noProof/>
-        </w:rPr>
-        <w:tab/>
-      </w:r>
-      <w:r>
-        <w:rPr>
-          <w:noProof/>
-          <w:position w:val="-30"/>
-        </w:rPr>
-        <w:object w:dxaOrig="2560" w:dyaOrig="680">
-          <v:shape id="_x0000_i1061" type="#_x0000_t75" style="width:128.25pt;height:33.75pt" o:ole="">
-            <v:imagedata r:id="rId80" o:title=""/>
-          </v:shape>
-          <o:OLEObject Type="Embed" ProgID="Equation.3" ShapeID="_x0000_i1061" DrawAspect="Content" ObjectID="_1510307845" r:id="rId81"/>
-        </w:object>
-      </w:r>
-    </w:p>
-    <w:p>
-      <w:pPr>
-        <w:tabs>
-          <w:tab w:val="center" w:pos="4800"/>
-          <w:tab w:val="right" w:pos="9500"/>
-        </w:tabs>
-        <w:jc w:val="both"/>
-        <w:rPr>
-          <w:rFonts w:ascii="Times New Roman" w:hAnsi="Times New Roman" w:cs="Times New Roman"/>
-          <w:noProof/>
-        </w:rPr>
-      </w:pPr>
-      <w:r>
-        <w:rPr>
-          <w:noProof/>
-        </w:rPr>
-        <w:t xml:space="preserve"> with </w:t>
-      </w:r>
-      <w:r>
-        <w:rPr>
-          <w:noProof/>
-          <w:position w:val="-12"/>
-        </w:rPr>
-        <w:object w:dxaOrig="320" w:dyaOrig="360">
-          <v:shape id="_x0000_i1062" type="#_x0000_t75" style="width:15.75pt;height:18pt" o:ole="">
-            <v:imagedata r:id="rId82" o:title=""/>
-          </v:shape>
-          <o:OLEObject Type="Embed" ProgID="Equation.3" ShapeID="_x0000_i1062" DrawAspect="Content" ObjectID="_1510307846" r:id="rId83"/>
-        </w:object>
-      </w:r>
-      <w:r>
-        <w:rPr>
-          <w:noProof/>
-        </w:rPr>
-        <w:t xml:space="preserve"> a constant describing the rate of nucleosome depletion from the ROI due to sliding. Using the initial condition </w:t>
-      </w:r>
-      <w:r>
-        <w:rPr>
-          <w:noProof/>
-          <w:position w:val="-12"/>
-        </w:rPr>
-        <w:object w:dxaOrig="1060" w:dyaOrig="360">
-          <v:shape id="_x0000_i1063" type="#_x0000_t75" style="width:53.25pt;height:18pt" o:ole="">
-            <v:imagedata r:id="rId84" o:title=""/>
-          </v:shape>
-          <o:OLEObject Type="Embed" ProgID="Equation.3" ShapeID="_x0000_i1063" DrawAspect="Content" ObjectID="_1510307847" r:id="rId85"/>
-        </w:object>
-      </w:r>
-      <w:r>
-        <w:rPr>
-          <w:noProof/>
-        </w:rPr>
-        <w:t xml:space="preserve">, the solution is given by </w:t>
-      </w:r>
-    </w:p>
-    <w:p>
-      <w:pPr>
-        <w:tabs>
-          <w:tab w:val="center" w:pos="4800"/>
-          <w:tab w:val="right" w:pos="9500"/>
-        </w:tabs>
-        <w:ind w:firstLine="720"/>
-        <w:rPr>
-          <w:rFonts w:ascii="Times New Roman" w:hAnsi="Times New Roman" w:cs="Times New Roman"/>
-          <w:noProof/>
-        </w:rPr>
-      </w:pPr>
-      <w:r>
-        <w:rPr>
-          <w:noProof/>
-        </w:rPr>
-        <w:lastRenderedPageBreak/>
-        <w:tab/>
-      </w:r>
-      <w:r>
-        <w:rPr>
-          <w:noProof/>
           <w:position w:val="-32"/>
         </w:rPr>
         <w:object w:dxaOrig="2760" w:dyaOrig="760">
-          <v:shape id="_x0000_i1064" type="#_x0000_t75" style="width:138pt;height:38.25pt" o:ole="">
-            <v:imagedata r:id="rId86" o:title=""/>
-          </v:shape>
-          <o:OLEObject Type="Embed" ProgID="Equation.3" ShapeID="_x0000_i1064" DrawAspect="Content" ObjectID="_1510307848" r:id="rId87"/>
+          <v:shape id="_x0000_i1063" type="#_x0000_t75" style="width:138pt;height:38.25pt" o:ole="">
+            <v:imagedata r:id="rId89" o:title=""/>
+          </v:shape>
+          <o:OLEObject Type="Embed" ProgID="Equation.3" ShapeID="_x0000_i1063" DrawAspect="Content" ObjectID="_1510489918" r:id="rId90"/>
         </w:object>
       </w:r>
       <w:r>
@@ -1975,10 +2117,10 @@
           <w:position w:val="-10"/>
         </w:rPr>
         <w:object w:dxaOrig="520" w:dyaOrig="320">
-          <v:shape id="_x0000_i1065" type="#_x0000_t75" style="width:26.25pt;height:15.75pt" o:ole="">
-            <v:imagedata r:id="rId88" o:title=""/>
-          </v:shape>
-          <o:OLEObject Type="Embed" ProgID="Equation.3" ShapeID="_x0000_i1065" DrawAspect="Content" ObjectID="_1510307849" r:id="rId89"/>
+          <v:shape id="_x0000_i1064" type="#_x0000_t75" style="width:26.25pt;height:15.75pt" o:ole="">
+            <v:imagedata r:id="rId91" o:title=""/>
+          </v:shape>
+          <o:OLEObject Type="Embed" ProgID="Equation.3" ShapeID="_x0000_i1064" DrawAspect="Content" ObjectID="_1510489919" r:id="rId92"/>
         </w:object>
       </w:r>
       <w:r>
@@ -2026,10 +2168,10 @@
           <w:position w:val="-24"/>
         </w:rPr>
         <w:object w:dxaOrig="3060" w:dyaOrig="620">
-          <v:shape id="_x0000_i1066" type="#_x0000_t75" style="width:153pt;height:30.75pt" o:ole="">
-            <v:imagedata r:id="rId90" o:title=""/>
-          </v:shape>
-          <o:OLEObject Type="Embed" ProgID="Equation.3" ShapeID="_x0000_i1066" DrawAspect="Content" ObjectID="_1510307850" r:id="rId91"/>
+          <v:shape id="_x0000_i1065" type="#_x0000_t75" style="width:153pt;height:30.75pt" o:ole="">
+            <v:imagedata r:id="rId93" o:title=""/>
+          </v:shape>
+          <o:OLEObject Type="Embed" ProgID="Equation.3" ShapeID="_x0000_i1065" DrawAspect="Content" ObjectID="_1510489920" r:id="rId94"/>
         </w:object>
       </w:r>
       <w:r>
@@ -2064,10 +2206,10 @@
           <w:position w:val="-10"/>
         </w:rPr>
         <w:object w:dxaOrig="279" w:dyaOrig="340">
-          <v:shape id="_x0000_i1067" type="#_x0000_t75" style="width:14.25pt;height:17.25pt" o:ole="">
-            <v:imagedata r:id="rId92" o:title=""/>
-          </v:shape>
-          <o:OLEObject Type="Embed" ProgID="Equation.3" ShapeID="_x0000_i1067" DrawAspect="Content" ObjectID="_1510307851" r:id="rId93"/>
+          <v:shape id="_x0000_i1066" type="#_x0000_t75" style="width:14.25pt;height:17.25pt" o:ole="">
+            <v:imagedata r:id="rId95" o:title=""/>
+          </v:shape>
+          <o:OLEObject Type="Embed" ProgID="Equation.3" ShapeID="_x0000_i1066" DrawAspect="Content" ObjectID="_1510489921" r:id="rId96"/>
         </w:object>
       </w:r>
       <w:r>
@@ -2082,10 +2224,10 @@
           <w:position w:val="-12"/>
         </w:rPr>
         <w:object w:dxaOrig="980" w:dyaOrig="360">
-          <v:shape id="_x0000_i1068" type="#_x0000_t75" style="width:48.75pt;height:18pt" o:ole="">
-            <v:imagedata r:id="rId94" o:title=""/>
-          </v:shape>
-          <o:OLEObject Type="Embed" ProgID="Equation.3" ShapeID="_x0000_i1068" DrawAspect="Content" ObjectID="_1510307852" r:id="rId95"/>
+          <v:shape id="_x0000_i1067" type="#_x0000_t75" style="width:48.75pt;height:18pt" o:ole="">
+            <v:imagedata r:id="rId97" o:title=""/>
+          </v:shape>
+          <o:OLEObject Type="Embed" ProgID="Equation.3" ShapeID="_x0000_i1067" DrawAspect="Content" ObjectID="_1510489922" r:id="rId98"/>
         </w:object>
       </w:r>
       <w:r>
@@ -2119,10 +2261,10 @@
           <w:position w:val="-32"/>
         </w:rPr>
         <w:object w:dxaOrig="3739" w:dyaOrig="760">
-          <v:shape id="_x0000_i1069" type="#_x0000_t75" style="width:186.75pt;height:38.25pt" o:ole="">
-            <v:imagedata r:id="rId96" o:title=""/>
-          </v:shape>
-          <o:OLEObject Type="Embed" ProgID="Equation.3" ShapeID="_x0000_i1069" DrawAspect="Content" ObjectID="_1510307853" r:id="rId97"/>
+          <v:shape id="_x0000_i1068" type="#_x0000_t75" style="width:186.75pt;height:38.25pt" o:ole="">
+            <v:imagedata r:id="rId99" o:title=""/>
+          </v:shape>
+          <o:OLEObject Type="Embed" ProgID="Equation.3" ShapeID="_x0000_i1068" DrawAspect="Content" ObjectID="_1510489923" r:id="rId100"/>
         </w:object>
       </w:r>
       <w:r>
@@ -2157,10 +2299,10 @@
           <w:position w:val="-12"/>
         </w:rPr>
         <w:object w:dxaOrig="300" w:dyaOrig="360">
-          <v:shape id="_x0000_i1070" type="#_x0000_t75" style="width:15pt;height:18pt" o:ole="">
-            <v:imagedata r:id="rId98" o:title=""/>
-          </v:shape>
-          <o:OLEObject Type="Embed" ProgID="Equation.3" ShapeID="_x0000_i1070" DrawAspect="Content" ObjectID="_1510307854" r:id="rId99"/>
+          <v:shape id="_x0000_i1069" type="#_x0000_t75" style="width:15pt;height:18pt" o:ole="">
+            <v:imagedata r:id="rId101" o:title=""/>
+          </v:shape>
+          <o:OLEObject Type="Embed" ProgID="Equation.3" ShapeID="_x0000_i1069" DrawAspect="Content" ObjectID="_1510489924" r:id="rId102"/>
         </w:object>
       </w:r>
       <w:r>
@@ -2214,10 +2356,10 @@
           <w:position w:val="-30"/>
         </w:rPr>
         <w:object w:dxaOrig="4900" w:dyaOrig="680">
-          <v:shape id="_x0000_i1071" type="#_x0000_t75" style="width:245.25pt;height:33.75pt" o:ole="">
-            <v:imagedata r:id="rId100" o:title=""/>
-          </v:shape>
-          <o:OLEObject Type="Embed" ProgID="Equation.3" ShapeID="_x0000_i1071" DrawAspect="Content" ObjectID="_1510307855" r:id="rId101"/>
+          <v:shape id="_x0000_i1070" type="#_x0000_t75" style="width:245.25pt;height:33.75pt" o:ole="">
+            <v:imagedata r:id="rId103" o:title=""/>
+          </v:shape>
+          <o:OLEObject Type="Embed" ProgID="Equation.3" ShapeID="_x0000_i1070" DrawAspect="Content" ObjectID="_1510489925" r:id="rId104"/>
         </w:object>
       </w:r>
       <w:r>
@@ -2271,10 +2413,10 @@
           <w:position w:val="-60"/>
         </w:rPr>
         <w:object w:dxaOrig="5200" w:dyaOrig="980">
-          <v:shape id="_x0000_i1072" type="#_x0000_t75" style="width:260.25pt;height:48.75pt" o:ole="">
-            <v:imagedata r:id="rId102" o:title=""/>
-          </v:shape>
-          <o:OLEObject Type="Embed" ProgID="Equation.3" ShapeID="_x0000_i1072" DrawAspect="Content" ObjectID="_1510307856" r:id="rId103"/>
+          <v:shape id="_x0000_i1071" type="#_x0000_t75" style="width:260.25pt;height:48.75pt" o:ole="">
+            <v:imagedata r:id="rId105" o:title=""/>
+          </v:shape>
+          <o:OLEObject Type="Embed" ProgID="Equation.3" ShapeID="_x0000_i1071" DrawAspect="Content" ObjectID="_1510489926" r:id="rId106"/>
         </w:object>
       </w:r>
       <w:r>
@@ -2333,10 +2475,10 @@
           <w:position w:val="-10"/>
         </w:rPr>
         <w:object w:dxaOrig="580" w:dyaOrig="320">
-          <v:shape id="_x0000_i1073" type="#_x0000_t75" style="width:29.25pt;height:15.75pt" o:ole="">
-            <v:imagedata r:id="rId104" o:title=""/>
-          </v:shape>
-          <o:OLEObject Type="Embed" ProgID="Equation.3" ShapeID="_x0000_i1073" DrawAspect="Content" ObjectID="_1510307857" r:id="rId105"/>
+          <v:shape id="_x0000_i1072" type="#_x0000_t75" style="width:29.25pt;height:15.75pt" o:ole="">
+            <v:imagedata r:id="rId107" o:title=""/>
+          </v:shape>
+          <o:OLEObject Type="Embed" ProgID="Equation.3" ShapeID="_x0000_i1072" DrawAspect="Content" ObjectID="_1510489927" r:id="rId108"/>
         </w:object>
       </w:r>
       <w:r>
@@ -2344,55 +2486,73 @@
       </w:r>
       <w:r>
         <w:rPr>
+          <w:position w:val="-10"/>
+        </w:rPr>
+        <w:object w:dxaOrig="560" w:dyaOrig="320">
+          <v:shape id="_x0000_i1073" type="#_x0000_t75" style="width:27.75pt;height:15.75pt" o:ole="">
+            <v:imagedata r:id="rId109" o:title=""/>
+          </v:shape>
+          <o:OLEObject Type="Embed" ProgID="Equation.3" ShapeID="_x0000_i1073" DrawAspect="Content" ObjectID="_1510489928" r:id="rId110"/>
+        </w:object>
+      </w:r>
+      <w:r>
+        <w:t xml:space="preserve"> </w:t>
+      </w:r>
+    </w:p>
+    <w:p>
+      <w:pPr>
+        <w:tabs>
+          <w:tab w:val="center" w:pos="4800"/>
+          <w:tab w:val="right" w:pos="9500"/>
+        </w:tabs>
+        <w:ind w:firstLine="720"/>
+        <w:jc w:val="both"/>
+        <w:rPr>
+          <w:rFonts w:ascii="Times New Roman" w:hAnsi="Times New Roman" w:cs="Times New Roman"/>
+          <w:noProof/>
+        </w:rPr>
+      </w:pPr>
+      <w:r>
+        <w:rPr>
+          <w:noProof/>
+        </w:rPr>
+        <w:t xml:space="preserve"> We now use equations. 9 to fit the experimental data describing the fraction of nucleosome loss from the ROI 15 minutes post UV-C. Because </w:t>
+      </w:r>
+      <w:r>
+        <w:rPr>
+          <w:noProof/>
           <w:position w:val="-10"/>
         </w:rPr>
         <w:object w:dxaOrig="560" w:dyaOrig="320">
           <v:shape id="_x0000_i1074" type="#_x0000_t75" style="width:27.75pt;height:15.75pt" o:ole="">
-            <v:imagedata r:id="rId106" o:title=""/>
-          </v:shape>
-          <o:OLEObject Type="Embed" ProgID="Equation.3" ShapeID="_x0000_i1074" DrawAspect="Content" ObjectID="_1510307858" r:id="rId107"/>
-        </w:object>
-      </w:r>
-      <w:r>
-        <w:t xml:space="preserve"> </w:t>
-      </w:r>
-    </w:p>
-    <w:p>
-      <w:pPr>
-        <w:tabs>
-          <w:tab w:val="center" w:pos="4800"/>
-          <w:tab w:val="right" w:pos="9500"/>
-        </w:tabs>
-        <w:ind w:firstLine="720"/>
-        <w:jc w:val="both"/>
-        <w:rPr>
-          <w:rFonts w:ascii="Times New Roman" w:hAnsi="Times New Roman" w:cs="Times New Roman"/>
-          <w:noProof/>
-        </w:rPr>
-      </w:pPr>
-      <w:r>
-        <w:rPr>
-          <w:noProof/>
-        </w:rPr>
-        <w:t xml:space="preserve"> We now use equations. 9 to fit the experimental data describing the fraction of nucleosome loss from the ROI 15 minutes post UV-C. Because </w:t>
+            <v:imagedata r:id="rId111" o:title=""/>
+          </v:shape>
+          <o:OLEObject Type="Embed" ProgID="Equation.3" ShapeID="_x0000_i1074" DrawAspect="Content" ObjectID="_1510489929" r:id="rId112"/>
+        </w:object>
+      </w:r>
+      <w:r>
+        <w:rPr>
+          <w:noProof/>
+        </w:rPr>
+        <w:t xml:space="preserve"> and </w:t>
       </w:r>
       <w:r>
         <w:rPr>
           <w:noProof/>
           <w:position w:val="-10"/>
         </w:rPr>
-        <w:object w:dxaOrig="560" w:dyaOrig="320">
-          <v:shape id="_x0000_i1075" type="#_x0000_t75" style="width:27.75pt;height:15.75pt" o:ole="">
-            <v:imagedata r:id="rId108" o:title=""/>
-          </v:shape>
-          <o:OLEObject Type="Embed" ProgID="Equation.3" ShapeID="_x0000_i1075" DrawAspect="Content" ObjectID="_1510307859" r:id="rId109"/>
-        </w:object>
-      </w:r>
-      <w:r>
-        <w:rPr>
-          <w:noProof/>
-        </w:rPr>
-        <w:t xml:space="preserve"> and </w:t>
+        <w:object w:dxaOrig="580" w:dyaOrig="320">
+          <v:shape id="_x0000_i1075" type="#_x0000_t75" style="width:29.25pt;height:15.75pt" o:ole="">
+            <v:imagedata r:id="rId113" o:title=""/>
+          </v:shape>
+          <o:OLEObject Type="Embed" ProgID="Equation.3" ShapeID="_x0000_i1075" DrawAspect="Content" ObjectID="_1510489930" r:id="rId114"/>
+        </w:object>
+      </w:r>
+      <w:r>
+        <w:rPr>
+          <w:noProof/>
+        </w:rPr>
+        <w:t xml:space="preserve"> share similar parameters, only the H3.3 data will be used to fit the function </w:t>
       </w:r>
       <w:r>
         <w:rPr>
@@ -2401,256 +2561,238 @@
         </w:rPr>
         <w:object w:dxaOrig="580" w:dyaOrig="320">
           <v:shape id="_x0000_i1076" type="#_x0000_t75" style="width:29.25pt;height:15.75pt" o:ole="">
-            <v:imagedata r:id="rId110" o:title=""/>
-          </v:shape>
-          <o:OLEObject Type="Embed" ProgID="Equation.3" ShapeID="_x0000_i1076" DrawAspect="Content" ObjectID="_1510307860" r:id="rId111"/>
-        </w:object>
-      </w:r>
-      <w:r>
-        <w:rPr>
-          <w:noProof/>
-        </w:rPr>
-        <w:t xml:space="preserve"> share similar parameters, only the H3.3 data will be used to fit the function </w:t>
+            <v:imagedata r:id="rId115" o:title=""/>
+          </v:shape>
+          <o:OLEObject Type="Embed" ProgID="Equation.3" ShapeID="_x0000_i1076" DrawAspect="Content" ObjectID="_1510489931" r:id="rId116"/>
+        </w:object>
+      </w:r>
+      <w:r>
+        <w:rPr>
+          <w:noProof/>
+        </w:rPr>
+        <w:t xml:space="preserve"> and he resulting parameters will be used in the model for </w:t>
       </w:r>
       <w:r>
         <w:rPr>
           <w:noProof/>
           <w:position w:val="-10"/>
         </w:rPr>
-        <w:object w:dxaOrig="580" w:dyaOrig="320">
-          <v:shape id="_x0000_i1077" type="#_x0000_t75" style="width:29.25pt;height:15.75pt" o:ole="">
-            <v:imagedata r:id="rId112" o:title=""/>
-          </v:shape>
-          <o:OLEObject Type="Embed" ProgID="Equation.3" ShapeID="_x0000_i1077" DrawAspect="Content" ObjectID="_1510307861" r:id="rId113"/>
-        </w:object>
-      </w:r>
-      <w:r>
-        <w:rPr>
-          <w:noProof/>
-        </w:rPr>
-        <w:t xml:space="preserve"> and he resulting parameters will be used in the model for </w:t>
+        <w:object w:dxaOrig="560" w:dyaOrig="320">
+          <v:shape id="_x0000_i1077" type="#_x0000_t75" style="width:27.75pt;height:15.75pt" o:ole="">
+            <v:imagedata r:id="rId117" o:title=""/>
+          </v:shape>
+          <o:OLEObject Type="Embed" ProgID="Equation.3" ShapeID="_x0000_i1077" DrawAspect="Content" ObjectID="_1510489932" r:id="rId118"/>
+        </w:object>
+      </w:r>
+      <w:r>
+        <w:rPr>
+          <w:noProof/>
+        </w:rPr>
+        <w:t xml:space="preserve">. Excluding the measurement at </w:t>
+      </w:r>
+      <w:r>
+        <w:rPr>
+          <w:noProof/>
+          <w:position w:val="-6"/>
+        </w:rPr>
+        <w:object w:dxaOrig="780" w:dyaOrig="279">
+          <v:shape id="_x0000_i1078" type="#_x0000_t75" style="width:39pt;height:14.25pt" o:ole="">
+            <v:imagedata r:id="rId119" o:title=""/>
+          </v:shape>
+          <o:OLEObject Type="Embed" ProgID="Equation.3" ShapeID="_x0000_i1078" DrawAspect="Content" ObjectID="_1510489933" r:id="rId120"/>
+        </w:object>
+      </w:r>
+      <w:r>
+        <w:rPr>
+          <w:noProof/>
+        </w:rPr>
+        <w:t xml:space="preserve"> ms and using classical fitting procedure, we find a </w:t>
+      </w:r>
+      <w:r>
+        <w:rPr>
+          <w:noProof/>
+          <w:position w:val="-6"/>
+        </w:rPr>
+        <w:object w:dxaOrig="999" w:dyaOrig="320">
+          <v:shape id="_x0000_i1079" type="#_x0000_t75" style="width:50.25pt;height:15.75pt" o:ole="">
+            <v:imagedata r:id="rId121" o:title=""/>
+          </v:shape>
+          <o:OLEObject Type="Embed" ProgID="Equation.3" ShapeID="_x0000_i1079" DrawAspect="Content" ObjectID="_1510489934" r:id="rId122"/>
+        </w:object>
+      </w:r>
+      <w:r>
+        <w:rPr>
+          <w:noProof/>
+        </w:rPr>
+        <w:t xml:space="preserve"> using the following parameters </w:t>
+      </w:r>
+    </w:p>
+    <w:p>
+      <w:pPr>
+        <w:tabs>
+          <w:tab w:val="left" w:pos="1500"/>
+          <w:tab w:val="right" w:pos="9500"/>
+        </w:tabs>
+        <w:ind w:firstLine="720"/>
+        <w:rPr>
+          <w:rFonts w:ascii="Times New Roman" w:hAnsi="Times New Roman" w:cs="Times New Roman"/>
+          <w:noProof/>
+        </w:rPr>
+      </w:pPr>
+      <w:r>
+        <w:rPr>
+          <w:noProof/>
+        </w:rPr>
+        <w:tab/>
       </w:r>
       <w:r>
         <w:rPr>
           <w:noProof/>
           <w:position w:val="-10"/>
         </w:rPr>
-        <w:object w:dxaOrig="560" w:dyaOrig="320">
-          <v:shape id="_x0000_i1078" type="#_x0000_t75" style="width:27.75pt;height:15.75pt" o:ole="">
-            <v:imagedata r:id="rId114" o:title=""/>
-          </v:shape>
-          <o:OLEObject Type="Embed" ProgID="Equation.3" ShapeID="_x0000_i1078" DrawAspect="Content" ObjectID="_1510307862" r:id="rId115"/>
-        </w:object>
-      </w:r>
-      <w:r>
-        <w:rPr>
-          <w:noProof/>
-        </w:rPr>
-        <w:t xml:space="preserve">. Excluding the measurement at </w:t>
+        <w:object w:dxaOrig="1060" w:dyaOrig="340">
+          <v:shape id="_x0000_i1080" type="#_x0000_t75" style="width:53.25pt;height:17.25pt" o:ole="">
+            <v:imagedata r:id="rId123" o:title=""/>
+          </v:shape>
+          <o:OLEObject Type="Embed" ProgID="Equation.3" ShapeID="_x0000_i1080" DrawAspect="Content" ObjectID="_1510489935" r:id="rId124"/>
+        </w:object>
+      </w:r>
+    </w:p>
+    <w:p>
+      <w:pPr>
+        <w:tabs>
+          <w:tab w:val="left" w:pos="1500"/>
+          <w:tab w:val="right" w:pos="9500"/>
+        </w:tabs>
+        <w:ind w:firstLine="720"/>
+        <w:rPr>
+          <w:rFonts w:ascii="Times New Roman" w:hAnsi="Times New Roman" w:cs="Times New Roman"/>
+          <w:noProof/>
+        </w:rPr>
+      </w:pPr>
+      <w:r>
+        <w:rPr>
+          <w:noProof/>
+        </w:rPr>
+        <w:tab/>
+      </w:r>
+      <w:r>
+        <w:rPr>
+          <w:noProof/>
+          <w:position w:val="-12"/>
+        </w:rPr>
+        <w:object w:dxaOrig="999" w:dyaOrig="360">
+          <v:shape id="_x0000_i1081" type="#_x0000_t75" style="width:50.25pt;height:18pt" o:ole="">
+            <v:imagedata r:id="rId125" o:title=""/>
+          </v:shape>
+          <o:OLEObject Type="Embed" ProgID="Equation.3" ShapeID="_x0000_i1081" DrawAspect="Content" ObjectID="_1510489936" r:id="rId126"/>
+        </w:object>
+      </w:r>
+    </w:p>
+    <w:p>
+      <w:pPr>
+        <w:tabs>
+          <w:tab w:val="left" w:pos="1500"/>
+          <w:tab w:val="right" w:pos="9500"/>
+        </w:tabs>
+        <w:ind w:firstLine="720"/>
+        <w:rPr>
+          <w:rFonts w:ascii="Times New Roman" w:hAnsi="Times New Roman" w:cs="Times New Roman"/>
+          <w:noProof/>
+        </w:rPr>
+      </w:pPr>
+      <w:r>
+        <w:rPr>
+          <w:noProof/>
+        </w:rPr>
+        <w:tab/>
+      </w:r>
+      <w:r>
+        <w:rPr>
+          <w:noProof/>
+          <w:position w:val="-30"/>
+        </w:rPr>
+        <w:object w:dxaOrig="1280" w:dyaOrig="680">
+          <v:shape id="_x0000_i1082" type="#_x0000_t75" style="width:63.75pt;height:33.75pt" o:ole="">
+            <v:imagedata r:id="rId127" o:title=""/>
+          </v:shape>
+          <o:OLEObject Type="Embed" ProgID="Equation.3" ShapeID="_x0000_i1082" DrawAspect="Content" ObjectID="_1510489937" r:id="rId128"/>
+        </w:object>
+      </w:r>
+    </w:p>
+    <w:p>
+      <w:pPr>
+        <w:tabs>
+          <w:tab w:val="left" w:pos="1500"/>
+          <w:tab w:val="right" w:pos="9500"/>
+        </w:tabs>
+        <w:ind w:firstLine="720"/>
+        <w:rPr>
+          <w:rFonts w:ascii="Times New Roman" w:hAnsi="Times New Roman" w:cs="Times New Roman"/>
+          <w:noProof/>
+        </w:rPr>
+      </w:pPr>
+      <w:r>
+        <w:rPr>
+          <w:noProof/>
+        </w:rPr>
+        <w:tab/>
+      </w:r>
+      <w:r>
+        <w:rPr>
+          <w:noProof/>
+          <w:position w:val="-30"/>
+        </w:rPr>
+        <w:object w:dxaOrig="1359" w:dyaOrig="680">
+          <v:shape id="_x0000_i1083" type="#_x0000_t75" style="width:68.25pt;height:33.75pt" o:ole="">
+            <v:imagedata r:id="rId129" o:title=""/>
+          </v:shape>
+          <o:OLEObject Type="Embed" ProgID="Equation.3" ShapeID="_x0000_i1083" DrawAspect="Content" ObjectID="_1510489938" r:id="rId130"/>
+        </w:object>
+      </w:r>
+    </w:p>
+    <w:p>
+      <w:pPr>
+        <w:tabs>
+          <w:tab w:val="center" w:pos="4800"/>
+          <w:tab w:val="right" w:pos="9500"/>
+        </w:tabs>
+        <w:jc w:val="both"/>
+        <w:rPr>
+          <w:rFonts w:ascii="Times New Roman" w:hAnsi="Times New Roman" w:cs="Times New Roman"/>
+          <w:noProof/>
+        </w:rPr>
+      </w:pPr>
+    </w:p>
+    <w:p>
+      <w:pPr>
+        <w:tabs>
+          <w:tab w:val="center" w:pos="4800"/>
+          <w:tab w:val="right" w:pos="9500"/>
+        </w:tabs>
+        <w:ind w:firstLine="720"/>
+        <w:jc w:val="both"/>
+        <w:rPr>
+          <w:rFonts w:ascii="Times New Roman" w:hAnsi="Times New Roman" w:cs="Times New Roman"/>
+          <w:noProof/>
+        </w:rPr>
+      </w:pPr>
+      <w:r>
+        <w:rPr>
+          <w:noProof/>
+        </w:rPr>
+        <w:t xml:space="preserve">Plugging these values into DNA loss equation 8 and calculating the deviation, we find a value of </w:t>
       </w:r>
       <w:r>
         <w:rPr>
           <w:noProof/>
           <w:position w:val="-6"/>
         </w:rPr>
-        <w:object w:dxaOrig="780" w:dyaOrig="279">
-          <v:shape id="_x0000_i1079" type="#_x0000_t75" style="width:39pt;height:14.25pt" o:ole="">
-            <v:imagedata r:id="rId116" o:title=""/>
-          </v:shape>
-          <o:OLEObject Type="Embed" ProgID="Equation.3" ShapeID="_x0000_i1079" DrawAspect="Content" ObjectID="_1510307863" r:id="rId117"/>
-        </w:object>
-      </w:r>
-      <w:r>
-        <w:rPr>
-          <w:noProof/>
-        </w:rPr>
-        <w:t xml:space="preserve"> ms and using classical fitting procedure, we find a </w:t>
-      </w:r>
-      <w:r>
-        <w:rPr>
-          <w:noProof/>
-          <w:position w:val="-6"/>
-        </w:rPr>
         <w:object w:dxaOrig="999" w:dyaOrig="320">
-          <v:shape id="_x0000_i1080" type="#_x0000_t75" style="width:50.25pt;height:15.75pt" o:ole="">
-            <v:imagedata r:id="rId118" o:title=""/>
-          </v:shape>
-          <o:OLEObject Type="Embed" ProgID="Equation.3" ShapeID="_x0000_i1080" DrawAspect="Content" ObjectID="_1510307864" r:id="rId119"/>
-        </w:object>
-      </w:r>
-      <w:r>
-        <w:rPr>
-          <w:noProof/>
-        </w:rPr>
-        <w:t xml:space="preserve"> using the following parameters </w:t>
-      </w:r>
-    </w:p>
-    <w:p>
-      <w:pPr>
-        <w:tabs>
-          <w:tab w:val="left" w:pos="1500"/>
-          <w:tab w:val="right" w:pos="9500"/>
-        </w:tabs>
-        <w:ind w:firstLine="720"/>
-        <w:rPr>
-          <w:rFonts w:ascii="Times New Roman" w:hAnsi="Times New Roman" w:cs="Times New Roman"/>
-          <w:noProof/>
-        </w:rPr>
-      </w:pPr>
-      <w:r>
-        <w:rPr>
-          <w:noProof/>
-        </w:rPr>
-        <w:tab/>
-      </w:r>
-      <w:r>
-        <w:rPr>
-          <w:noProof/>
-          <w:position w:val="-10"/>
-        </w:rPr>
-        <w:object w:dxaOrig="1060" w:dyaOrig="340">
-          <v:shape id="_x0000_i1081" type="#_x0000_t75" style="width:53.25pt;height:17.25pt" o:ole="">
-            <v:imagedata r:id="rId120" o:title=""/>
-          </v:shape>
-          <o:OLEObject Type="Embed" ProgID="Equation.3" ShapeID="_x0000_i1081" DrawAspect="Content" ObjectID="_1510307865" r:id="rId121"/>
-        </w:object>
-      </w:r>
-    </w:p>
-    <w:p>
-      <w:pPr>
-        <w:tabs>
-          <w:tab w:val="left" w:pos="1500"/>
-          <w:tab w:val="right" w:pos="9500"/>
-        </w:tabs>
-        <w:ind w:firstLine="720"/>
-        <w:rPr>
-          <w:rFonts w:ascii="Times New Roman" w:hAnsi="Times New Roman" w:cs="Times New Roman"/>
-          <w:noProof/>
-        </w:rPr>
-      </w:pPr>
-      <w:r>
-        <w:rPr>
-          <w:noProof/>
-        </w:rPr>
-        <w:tab/>
-      </w:r>
-      <w:r>
-        <w:rPr>
-          <w:noProof/>
-          <w:position w:val="-12"/>
-        </w:rPr>
-        <w:object w:dxaOrig="999" w:dyaOrig="360">
-          <v:shape id="_x0000_i1082" type="#_x0000_t75" style="width:50.25pt;height:18pt" o:ole="">
-            <v:imagedata r:id="rId122" o:title=""/>
-          </v:shape>
-          <o:OLEObject Type="Embed" ProgID="Equation.3" ShapeID="_x0000_i1082" DrawAspect="Content" ObjectID="_1510307866" r:id="rId123"/>
-        </w:object>
-      </w:r>
-    </w:p>
-    <w:p>
-      <w:pPr>
-        <w:tabs>
-          <w:tab w:val="left" w:pos="1500"/>
-          <w:tab w:val="right" w:pos="9500"/>
-        </w:tabs>
-        <w:ind w:firstLine="720"/>
-        <w:rPr>
-          <w:rFonts w:ascii="Times New Roman" w:hAnsi="Times New Roman" w:cs="Times New Roman"/>
-          <w:noProof/>
-        </w:rPr>
-      </w:pPr>
-      <w:r>
-        <w:rPr>
-          <w:noProof/>
-        </w:rPr>
-        <w:tab/>
-      </w:r>
-      <w:r>
-        <w:rPr>
-          <w:noProof/>
-          <w:position w:val="-30"/>
-        </w:rPr>
-        <w:object w:dxaOrig="1280" w:dyaOrig="680">
-          <v:shape id="_x0000_i1083" type="#_x0000_t75" style="width:63.75pt;height:33.75pt" o:ole="">
-            <v:imagedata r:id="rId124" o:title=""/>
-          </v:shape>
-          <o:OLEObject Type="Embed" ProgID="Equation.3" ShapeID="_x0000_i1083" DrawAspect="Content" ObjectID="_1510307867" r:id="rId125"/>
-        </w:object>
-      </w:r>
-    </w:p>
-    <w:p>
-      <w:pPr>
-        <w:tabs>
-          <w:tab w:val="left" w:pos="1500"/>
-          <w:tab w:val="right" w:pos="9500"/>
-        </w:tabs>
-        <w:ind w:firstLine="720"/>
-        <w:rPr>
-          <w:rFonts w:ascii="Times New Roman" w:hAnsi="Times New Roman" w:cs="Times New Roman"/>
-          <w:noProof/>
-        </w:rPr>
-      </w:pPr>
-      <w:r>
-        <w:rPr>
-          <w:noProof/>
-        </w:rPr>
-        <w:tab/>
-      </w:r>
-      <w:r>
-        <w:rPr>
-          <w:noProof/>
-          <w:position w:val="-30"/>
-        </w:rPr>
-        <w:object w:dxaOrig="1359" w:dyaOrig="680">
-          <v:shape id="_x0000_i1084" type="#_x0000_t75" style="width:68.25pt;height:33.75pt" o:ole="">
-            <v:imagedata r:id="rId126" o:title=""/>
-          </v:shape>
-          <o:OLEObject Type="Embed" ProgID="Equation.3" ShapeID="_x0000_i1084" DrawAspect="Content" ObjectID="_1510307868" r:id="rId127"/>
-        </w:object>
-      </w:r>
-    </w:p>
-    <w:p>
-      <w:pPr>
-        <w:tabs>
-          <w:tab w:val="center" w:pos="4800"/>
-          <w:tab w:val="right" w:pos="9500"/>
-        </w:tabs>
-        <w:jc w:val="both"/>
-        <w:rPr>
-          <w:rFonts w:ascii="Times New Roman" w:hAnsi="Times New Roman" w:cs="Times New Roman"/>
-          <w:noProof/>
-        </w:rPr>
-      </w:pPr>
-    </w:p>
-    <w:p>
-      <w:pPr>
-        <w:tabs>
-          <w:tab w:val="center" w:pos="4800"/>
-          <w:tab w:val="right" w:pos="9500"/>
-        </w:tabs>
-        <w:ind w:firstLine="720"/>
-        <w:jc w:val="both"/>
-        <w:rPr>
-          <w:rFonts w:ascii="Times New Roman" w:hAnsi="Times New Roman" w:cs="Times New Roman"/>
-          <w:noProof/>
-        </w:rPr>
-      </w:pPr>
-      <w:r>
-        <w:rPr>
-          <w:noProof/>
-        </w:rPr>
-        <w:t xml:space="preserve">Plugging these values into DNA loss equation 8 and calculating the deviation, we find a value of </w:t>
-      </w:r>
-      <w:r>
-        <w:rPr>
-          <w:noProof/>
-          <w:position w:val="-6"/>
-        </w:rPr>
-        <w:object w:dxaOrig="999" w:dyaOrig="320">
-          <v:shape id="_x0000_i1085" type="#_x0000_t75" style="width:50.25pt;height:15.75pt" o:ole="">
-            <v:imagedata r:id="rId128" o:title=""/>
-          </v:shape>
-          <o:OLEObject Type="Embed" ProgID="Equation.3" ShapeID="_x0000_i1085" DrawAspect="Content" ObjectID="_1510307869" r:id="rId129"/>
+          <v:shape id="_x0000_i1084" type="#_x0000_t75" style="width:50.25pt;height:15.75pt" o:ole="">
+            <v:imagedata r:id="rId131" o:title=""/>
+          </v:shape>
+          <o:OLEObject Type="Embed" ProgID="Equation.3" ShapeID="_x0000_i1084" DrawAspect="Content" ObjectID="_1510489939" r:id="rId132"/>
         </w:object>
       </w:r>
       <w:r>
@@ -2702,7 +2844,7 @@
                     </pic:cNvPicPr>
                   </pic:nvPicPr>
                   <pic:blipFill>
-                    <a:blip r:embed="rId130">
+                    <a:blip r:embed="rId133">
                       <a:extLst>
                         <a:ext uri="{28A0092B-C50C-407E-A947-70E740481C1C}">
                           <a14:useLocalDpi xmlns:a14="http://schemas.microsoft.com/office/drawing/2010/main" val="0"/>
@@ -2868,10 +3010,10 @@
           <w:position w:val="-14"/>
         </w:rPr>
         <w:object w:dxaOrig="2799" w:dyaOrig="380">
-          <v:shape id="_x0000_i1086" type="#_x0000_t75" style="width:140.25pt;height:18.75pt" o:ole="">
-            <v:imagedata r:id="rId131" o:title=""/>
-          </v:shape>
-          <o:OLEObject Type="Embed" ProgID="Equation.3" ShapeID="_x0000_i1086" DrawAspect="Content" ObjectID="_1510307870" r:id="rId132"/>
+          <v:shape id="_x0000_i1085" type="#_x0000_t75" style="width:140.25pt;height:18.75pt" o:ole="">
+            <v:imagedata r:id="rId134" o:title=""/>
+          </v:shape>
+          <o:OLEObject Type="Embed" ProgID="Equation.3" ShapeID="_x0000_i1085" DrawAspect="Content" ObjectID="_1510489940" r:id="rId135"/>
         </w:object>
       </w:r>
     </w:p>
@@ -2932,10 +3074,10 @@
           <w:position w:val="-24"/>
         </w:rPr>
         <w:object w:dxaOrig="2299" w:dyaOrig="660">
-          <v:shape id="_x0000_i1087" type="#_x0000_t75" style="width:114.75pt;height:33pt" o:ole="">
-            <v:imagedata r:id="rId133" o:title=""/>
-          </v:shape>
-          <o:OLEObject Type="Embed" ProgID="Equation.3" ShapeID="_x0000_i1087" DrawAspect="Content" ObjectID="_1510307871" r:id="rId134"/>
+          <v:shape id="_x0000_i1086" type="#_x0000_t75" style="width:114.75pt;height:33pt" o:ole="">
+            <v:imagedata r:id="rId136" o:title=""/>
+          </v:shape>
+          <o:OLEObject Type="Embed" ProgID="Equation.3" ShapeID="_x0000_i1086" DrawAspect="Content" ObjectID="_1510489941" r:id="rId137"/>
         </w:object>
       </w:r>
     </w:p>
@@ -2963,10 +3105,10 @@
           <w:position w:val="-14"/>
         </w:rPr>
         <w:object w:dxaOrig="1480" w:dyaOrig="380">
-          <v:shape id="_x0000_i1088" type="#_x0000_t75" style="width:74.25pt;height:18.75pt" o:ole="">
-            <v:imagedata r:id="rId135" o:title=""/>
-          </v:shape>
-          <o:OLEObject Type="Embed" ProgID="Equation.3" ShapeID="_x0000_i1088" DrawAspect="Content" ObjectID="_1510307872" r:id="rId136"/>
+          <v:shape id="_x0000_i1087" type="#_x0000_t75" style="width:74.25pt;height:18.75pt" o:ole="">
+            <v:imagedata r:id="rId138" o:title=""/>
+          </v:shape>
+          <o:OLEObject Type="Embed" ProgID="Equation.3" ShapeID="_x0000_i1087" DrawAspect="Content" ObjectID="_1510489942" r:id="rId139"/>
         </w:object>
       </w:r>
       <w:r>
@@ -3000,10 +3142,10 @@
           <w:position w:val="-14"/>
         </w:rPr>
         <w:object w:dxaOrig="3980" w:dyaOrig="380">
-          <v:shape id="_x0000_i1089" type="#_x0000_t75" style="width:198.75pt;height:18.75pt" o:ole="">
-            <v:imagedata r:id="rId137" o:title=""/>
-          </v:shape>
-          <o:OLEObject Type="Embed" ProgID="Equation.3" ShapeID="_x0000_i1089" DrawAspect="Content" ObjectID="_1510307873" r:id="rId138"/>
+          <v:shape id="_x0000_i1088" type="#_x0000_t75" style="width:198.75pt;height:18.75pt" o:ole="">
+            <v:imagedata r:id="rId140" o:title=""/>
+          </v:shape>
+          <o:OLEObject Type="Embed" ProgID="Equation.3" ShapeID="_x0000_i1088" DrawAspect="Content" ObjectID="_1510489943" r:id="rId141"/>
         </w:object>
       </w:r>
       <w:r>
@@ -3057,10 +3199,10 @@
           <w:position w:val="-30"/>
         </w:rPr>
         <w:object w:dxaOrig="3040" w:dyaOrig="720">
-          <v:shape id="_x0000_i1090" type="#_x0000_t75" style="width:152.25pt;height:36pt" o:ole="">
-            <v:imagedata r:id="rId139" o:title=""/>
-          </v:shape>
-          <o:OLEObject Type="Embed" ProgID="Equation.3" ShapeID="_x0000_i1090" DrawAspect="Content" ObjectID="_1510307874" r:id="rId140"/>
+          <v:shape id="_x0000_i1089" type="#_x0000_t75" style="width:152.25pt;height:36pt" o:ole="">
+            <v:imagedata r:id="rId142" o:title=""/>
+          </v:shape>
+          <o:OLEObject Type="Embed" ProgID="Equation.3" ShapeID="_x0000_i1089" DrawAspect="Content" ObjectID="_1510489944" r:id="rId143"/>
         </w:object>
       </w:r>
       <w:r>
@@ -3114,10 +3256,10 @@
           <w:position w:val="-28"/>
         </w:rPr>
         <w:object w:dxaOrig="2580" w:dyaOrig="700">
-          <v:shape id="_x0000_i1091" type="#_x0000_t75" style="width:129pt;height:35.25pt" o:ole="">
-            <v:imagedata r:id="rId141" o:title=""/>
-          </v:shape>
-          <o:OLEObject Type="Embed" ProgID="Equation.3" ShapeID="_x0000_i1091" DrawAspect="Content" ObjectID="_1510307875" r:id="rId142"/>
+          <v:shape id="_x0000_i1090" type="#_x0000_t75" style="width:129pt;height:35.25pt" o:ole="">
+            <v:imagedata r:id="rId144" o:title=""/>
+          </v:shape>
+          <o:OLEObject Type="Embed" ProgID="Equation.3" ShapeID="_x0000_i1090" DrawAspect="Content" ObjectID="_1510489945" r:id="rId145"/>
         </w:object>
       </w:r>
       <w:r>
@@ -3192,10 +3334,10 @@
           <w:position w:val="-30"/>
         </w:rPr>
         <w:object w:dxaOrig="3519" w:dyaOrig="720">
-          <v:shape id="_x0000_i1092" type="#_x0000_t75" style="width:176.25pt;height:36pt" o:ole="">
-            <v:imagedata r:id="rId143" o:title=""/>
-          </v:shape>
-          <o:OLEObject Type="Embed" ProgID="Equation.3" ShapeID="_x0000_i1092" DrawAspect="Content" ObjectID="_1510307876" r:id="rId144"/>
+          <v:shape id="_x0000_i1091" type="#_x0000_t75" style="width:176.25pt;height:36pt" o:ole="">
+            <v:imagedata r:id="rId146" o:title=""/>
+          </v:shape>
+          <o:OLEObject Type="Embed" ProgID="Equation.3" ShapeID="_x0000_i1091" DrawAspect="Content" ObjectID="_1510489946" r:id="rId147"/>
         </w:object>
       </w:r>
       <w:r>
@@ -3249,10 +3391,10 @@
           <w:position w:val="-28"/>
         </w:rPr>
         <w:object w:dxaOrig="2620" w:dyaOrig="700">
-          <v:shape id="_x0000_i1093" type="#_x0000_t75" style="width:131.25pt;height:35.25pt" o:ole="">
-            <v:imagedata r:id="rId145" o:title=""/>
-          </v:shape>
-          <o:OLEObject Type="Embed" ProgID="Equation.3" ShapeID="_x0000_i1093" DrawAspect="Content" ObjectID="_1510307877" r:id="rId146"/>
+          <v:shape id="_x0000_i1092" type="#_x0000_t75" style="width:131.25pt;height:35.25pt" o:ole="">
+            <v:imagedata r:id="rId148" o:title=""/>
+          </v:shape>
+          <o:OLEObject Type="Embed" ProgID="Equation.3" ShapeID="_x0000_i1092" DrawAspect="Content" ObjectID="_1510489947" r:id="rId149"/>
         </w:object>
       </w:r>
       <w:r>
@@ -3287,10 +3429,10 @@
           <w:position w:val="-14"/>
         </w:rPr>
         <w:object w:dxaOrig="2280" w:dyaOrig="380">
-          <v:shape id="_x0000_i1094" type="#_x0000_t75" style="width:114pt;height:18.75pt" o:ole="">
-            <v:imagedata r:id="rId147" o:title=""/>
-          </v:shape>
-          <o:OLEObject Type="Embed" ProgID="Equation.3" ShapeID="_x0000_i1094" DrawAspect="Content" ObjectID="_1510307878" r:id="rId148"/>
+          <v:shape id="_x0000_i1093" type="#_x0000_t75" style="width:114pt;height:18.75pt" o:ole="">
+            <v:imagedata r:id="rId150" o:title=""/>
+          </v:shape>
+          <o:OLEObject Type="Embed" ProgID="Equation.3" ShapeID="_x0000_i1093" DrawAspect="Content" ObjectID="_1510489948" r:id="rId151"/>
         </w:object>
       </w:r>
       <w:r>
@@ -3375,10 +3517,10 @@
           <w:position w:val="-28"/>
         </w:rPr>
         <w:object w:dxaOrig="1320" w:dyaOrig="660">
-          <v:shape id="_x0000_i1095" type="#_x0000_t75" style="width:66pt;height:33pt" o:ole="">
-            <v:imagedata r:id="rId149" o:title=""/>
-          </v:shape>
-          <o:OLEObject Type="Embed" ProgID="Equation.3" ShapeID="_x0000_i1095" DrawAspect="Content" ObjectID="_1510307879" r:id="rId150"/>
+          <v:shape id="_x0000_i1094" type="#_x0000_t75" style="width:66pt;height:33pt" o:ole="">
+            <v:imagedata r:id="rId152" o:title=""/>
+          </v:shape>
+          <o:OLEObject Type="Embed" ProgID="Equation.3" ShapeID="_x0000_i1094" DrawAspect="Content" ObjectID="_1510489949" r:id="rId153"/>
         </w:object>
       </w:r>
       <w:r>
@@ -3413,10 +3555,10 @@
           <w:position w:val="-6"/>
         </w:rPr>
         <w:object w:dxaOrig="999" w:dyaOrig="320">
-          <v:shape id="_x0000_i1096" type="#_x0000_t75" style="width:50.25pt;height:15.75pt" o:ole="">
-            <v:imagedata r:id="rId151" o:title=""/>
-          </v:shape>
-          <o:OLEObject Type="Embed" ProgID="Equation.3" ShapeID="_x0000_i1096" DrawAspect="Content" ObjectID="_1510307880" r:id="rId152"/>
+          <v:shape id="_x0000_i1095" type="#_x0000_t75" style="width:50.25pt;height:15.75pt" o:ole="">
+            <v:imagedata r:id="rId154" o:title=""/>
+          </v:shape>
+          <o:OLEObject Type="Embed" ProgID="Equation.3" ShapeID="_x0000_i1095" DrawAspect="Content" ObjectID="_1510489950" r:id="rId155"/>
         </w:object>
       </w:r>
       <w:r>
@@ -3481,7 +3623,7 @@
                     </pic:cNvPicPr>
                   </pic:nvPicPr>
                   <pic:blipFill>
-                    <a:blip r:embed="rId153">
+                    <a:blip r:embed="rId156">
                       <a:extLst>
                         <a:ext uri="{28A0092B-C50C-407E-A947-70E740481C1C}">
                           <a14:useLocalDpi xmlns:a14="http://schemas.microsoft.com/office/drawing/2010/main" val="0"/>
@@ -3552,10 +3694,10 @@
           <w:position w:val="-6"/>
         </w:rPr>
         <w:object w:dxaOrig="999" w:dyaOrig="320">
-          <v:shape id="_x0000_i1097" type="#_x0000_t75" style="width:50.25pt;height:15.75pt" o:ole="">
-            <v:imagedata r:id="rId154" o:title=""/>
-          </v:shape>
-          <o:OLEObject Type="Embed" ProgID="Equation.3" ShapeID="_x0000_i1097" DrawAspect="Content" ObjectID="_1510307881" r:id="rId155"/>
+          <v:shape id="_x0000_i1096" type="#_x0000_t75" style="width:50.25pt;height:15.75pt" o:ole="">
+            <v:imagedata r:id="rId157" o:title=""/>
+          </v:shape>
+          <o:OLEObject Type="Embed" ProgID="Equation.3" ShapeID="_x0000_i1096" DrawAspect="Content" ObjectID="_1510489951" r:id="rId158"/>
         </w:object>
       </w:r>
     </w:p>
@@ -3605,7 +3747,7 @@
 </file>
 
 <file path=word/endnotes.xml><?xml version="1.0" encoding="utf-8"?>
-<w:endnotes xmlns:wpc="http://schemas.microsoft.com/office/word/2010/wordprocessingCanvas" xmlns:mc="http://schemas.openxmlformats.org/markup-compatibility/2006" xmlns:o="urn:schemas-microsoft-com:office:office" xmlns:r="http://schemas.openxmlformats.org/officeDocument/2006/relationships" xmlns:m="http://schemas.openxmlformats.org/officeDocument/2006/math" xmlns:v="urn:schemas-microsoft-com:vml" xmlns:wp14="http://schemas.microsoft.com/office/word/2010/wordprocessingDrawing" xmlns:wp="http://schemas.openxmlformats.org/drawingml/2006/wordprocessingDrawing" xmlns:w10="urn:schemas-microsoft-com:office:word" xmlns:w="http://schemas.openxmlformats.org/wordprocessingml/2006/main" xmlns:w14="http://schemas.microsoft.com/office/word/2010/wordml" xmlns:w15="http://schemas.microsoft.com/office/word/2012/wordml" xmlns:wpg="http://schemas.microsoft.com/office/word/2010/wordprocessingGroup" xmlns:wpi="http://schemas.microsoft.com/office/word/2010/wordprocessingInk" xmlns:wne="http://schemas.microsoft.com/office/word/2006/wordml" xmlns:wps="http://schemas.microsoft.com/office/word/2010/wordprocessingShape" mc:Ignorable="w14 w15 wp14">
+<w:endnotes xmlns:wpc="http://schemas.microsoft.com/office/word/2010/wordprocessingCanvas" xmlns:mc="http://schemas.openxmlformats.org/markup-compatibility/2006" xmlns:o="urn:schemas-microsoft-com:office:office" xmlns:r="http://schemas.openxmlformats.org/officeDocument/2006/relationships" xmlns:m="http://schemas.openxmlformats.org/officeDocument/2006/math" xmlns:v="urn:schemas-microsoft-com:vml" xmlns:wp14="http://schemas.microsoft.com/office/word/2010/wordprocessingDrawing" xmlns:wp="http://schemas.openxmlformats.org/drawingml/2006/wordprocessingDrawing" xmlns:w10="urn:schemas-microsoft-com:office:word" xmlns:w="http://schemas.openxmlformats.org/wordprocessingml/2006/main" xmlns:w14="http://schemas.microsoft.com/office/word/2010/wordml" xmlns:wpg="http://schemas.microsoft.com/office/word/2010/wordprocessingGroup" xmlns:wpi="http://schemas.microsoft.com/office/word/2010/wordprocessingInk" xmlns:wne="http://schemas.microsoft.com/office/word/2006/wordml" xmlns:wps="http://schemas.microsoft.com/office/word/2010/wordprocessingShape" mc:Ignorable="w14 wp14">
   <w:endnote w:type="separator" w:id="-1">
     <w:p>
       <w:r>
@@ -3626,7 +3768,7 @@
 </file>
 
 <file path=word/footnotes.xml><?xml version="1.0" encoding="utf-8"?>
-<w:footnotes xmlns:wpc="http://schemas.microsoft.com/office/word/2010/wordprocessingCanvas" xmlns:mc="http://schemas.openxmlformats.org/markup-compatibility/2006" xmlns:o="urn:schemas-microsoft-com:office:office" xmlns:r="http://schemas.openxmlformats.org/officeDocument/2006/relationships" xmlns:m="http://schemas.openxmlformats.org/officeDocument/2006/math" xmlns:v="urn:schemas-microsoft-com:vml" xmlns:wp14="http://schemas.microsoft.com/office/word/2010/wordprocessingDrawing" xmlns:wp="http://schemas.openxmlformats.org/drawingml/2006/wordprocessingDrawing" xmlns:w10="urn:schemas-microsoft-com:office:word" xmlns:w="http://schemas.openxmlformats.org/wordprocessingml/2006/main" xmlns:w14="http://schemas.microsoft.com/office/word/2010/wordml" xmlns:w15="http://schemas.microsoft.com/office/word/2012/wordml" xmlns:wpg="http://schemas.microsoft.com/office/word/2010/wordprocessingGroup" xmlns:wpi="http://schemas.microsoft.com/office/word/2010/wordprocessingInk" xmlns:wne="http://schemas.microsoft.com/office/word/2006/wordml" xmlns:wps="http://schemas.microsoft.com/office/word/2010/wordprocessingShape" mc:Ignorable="w14 w15 wp14">
+<w:footnotes xmlns:wpc="http://schemas.microsoft.com/office/word/2010/wordprocessingCanvas" xmlns:mc="http://schemas.openxmlformats.org/markup-compatibility/2006" xmlns:o="urn:schemas-microsoft-com:office:office" xmlns:r="http://schemas.openxmlformats.org/officeDocument/2006/relationships" xmlns:m="http://schemas.openxmlformats.org/officeDocument/2006/math" xmlns:v="urn:schemas-microsoft-com:vml" xmlns:wp14="http://schemas.microsoft.com/office/word/2010/wordprocessingDrawing" xmlns:wp="http://schemas.openxmlformats.org/drawingml/2006/wordprocessingDrawing" xmlns:w10="urn:schemas-microsoft-com:office:word" xmlns:w="http://schemas.openxmlformats.org/wordprocessingml/2006/main" xmlns:w14="http://schemas.microsoft.com/office/word/2010/wordml" xmlns:wpg="http://schemas.microsoft.com/office/word/2010/wordprocessingGroup" xmlns:wpi="http://schemas.microsoft.com/office/word/2010/wordprocessingInk" xmlns:wne="http://schemas.microsoft.com/office/word/2006/wordml" xmlns:wps="http://schemas.microsoft.com/office/word/2010/wordprocessingShape" mc:Ignorable="w14 wp14">
   <w:footnote w:type="separator" w:id="-1">
     <w:p>
       <w:r>
@@ -3645,7 +3787,7 @@
 </file>
 
 <file path=word/styles.xml><?xml version="1.0" encoding="utf-8"?>
-<w:styles xmlns:mc="http://schemas.openxmlformats.org/markup-compatibility/2006" xmlns:r="http://schemas.openxmlformats.org/officeDocument/2006/relationships" xmlns:w="http://schemas.openxmlformats.org/wordprocessingml/2006/main" xmlns:w14="http://schemas.microsoft.com/office/word/2010/wordml" xmlns:w15="http://schemas.microsoft.com/office/word/2012/wordml" mc:Ignorable="w14 w15">
+<w:styles xmlns:mc="http://schemas.openxmlformats.org/markup-compatibility/2006" xmlns:r="http://schemas.openxmlformats.org/officeDocument/2006/relationships" xmlns:w="http://schemas.openxmlformats.org/wordprocessingml/2006/main" xmlns:w14="http://schemas.microsoft.com/office/word/2010/wordml" mc:Ignorable="w14">
   <w:docDefaults>
     <w:rPrDefault>
       <w:rPr>
@@ -3661,378 +3803,144 @@
       </w:pPr>
     </w:pPrDefault>
   </w:docDefaults>
-  <w:latentStyles w:defLockedState="0" w:defUIPriority="99" w:defSemiHidden="0" w:defUnhideWhenUsed="0" w:defQFormat="0" w:count="371">
-    <w:lsdException w:name="Normal" w:uiPriority="0" w:qFormat="1"/>
-    <w:lsdException w:name="heading 1" w:qFormat="1"/>
-    <w:lsdException w:name="heading 2" w:qFormat="1"/>
-    <w:lsdException w:name="heading 3" w:qFormat="1"/>
-    <w:lsdException w:name="heading 4" w:qFormat="1"/>
-    <w:lsdException w:name="heading 5" w:qFormat="1"/>
-    <w:lsdException w:name="heading 6" w:qFormat="1"/>
-    <w:lsdException w:name="heading 7" w:semiHidden="1" w:uiPriority="9" w:unhideWhenUsed="1" w:qFormat="1"/>
-    <w:lsdException w:name="heading 8" w:semiHidden="1" w:uiPriority="9" w:unhideWhenUsed="1" w:qFormat="1"/>
-    <w:lsdException w:name="heading 9" w:semiHidden="1" w:uiPriority="9" w:unhideWhenUsed="1" w:qFormat="1"/>
-    <w:lsdException w:name="index 1" w:semiHidden="1" w:unhideWhenUsed="1"/>
-    <w:lsdException w:name="index 2" w:semiHidden="1" w:unhideWhenUsed="1"/>
-    <w:lsdException w:name="index 3" w:semiHidden="1" w:unhideWhenUsed="1"/>
-    <w:lsdException w:name="index 4" w:semiHidden="1" w:unhideWhenUsed="1"/>
-    <w:lsdException w:name="index 5" w:semiHidden="1" w:unhideWhenUsed="1"/>
-    <w:lsdException w:name="index 6" w:semiHidden="1" w:unhideWhenUsed="1"/>
-    <w:lsdException w:name="index 7" w:semiHidden="1" w:unhideWhenUsed="1"/>
-    <w:lsdException w:name="index 8" w:semiHidden="1" w:unhideWhenUsed="1"/>
-    <w:lsdException w:name="index 9" w:semiHidden="1" w:unhideWhenUsed="1"/>
-    <w:lsdException w:name="toc 1" w:semiHidden="1" w:uiPriority="39" w:unhideWhenUsed="1"/>
-    <w:lsdException w:name="toc 2" w:semiHidden="1" w:uiPriority="39" w:unhideWhenUsed="1"/>
-    <w:lsdException w:name="toc 3" w:semiHidden="1" w:uiPriority="39" w:unhideWhenUsed="1"/>
-    <w:lsdException w:name="toc 4" w:semiHidden="1" w:uiPriority="39" w:unhideWhenUsed="1"/>
-    <w:lsdException w:name="toc 5" w:semiHidden="1" w:uiPriority="39" w:unhideWhenUsed="1"/>
-    <w:lsdException w:name="toc 6" w:semiHidden="1" w:uiPriority="39" w:unhideWhenUsed="1"/>
-    <w:lsdException w:name="toc 7" w:semiHidden="1" w:uiPriority="39" w:unhideWhenUsed="1"/>
-    <w:lsdException w:name="toc 8" w:semiHidden="1" w:uiPriority="39" w:unhideWhenUsed="1"/>
-    <w:lsdException w:name="toc 9" w:semiHidden="1" w:uiPriority="39" w:unhideWhenUsed="1"/>
-    <w:lsdException w:name="Normal Indent" w:semiHidden="1" w:unhideWhenUsed="1"/>
-    <w:lsdException w:name="footnote text" w:semiHidden="1" w:unhideWhenUsed="1"/>
-    <w:lsdException w:name="annotation text" w:semiHidden="1" w:unhideWhenUsed="1"/>
-    <w:lsdException w:name="header" w:semiHidden="1" w:unhideWhenUsed="1"/>
-    <w:lsdException w:name="footer" w:semiHidden="1" w:unhideWhenUsed="1"/>
-    <w:lsdException w:name="index heading" w:semiHidden="1" w:unhideWhenUsed="1"/>
-    <w:lsdException w:name="caption" w:semiHidden="1" w:uiPriority="35" w:unhideWhenUsed="1" w:qFormat="1"/>
-    <w:lsdException w:name="table of figures" w:semiHidden="1" w:unhideWhenUsed="1"/>
-    <w:lsdException w:name="envelope address" w:semiHidden="1" w:unhideWhenUsed="1"/>
-    <w:lsdException w:name="envelope return" w:semiHidden="1" w:unhideWhenUsed="1"/>
-    <w:lsdException w:name="footnote reference" w:semiHidden="1" w:unhideWhenUsed="1"/>
-    <w:lsdException w:name="annotation reference" w:semiHidden="1" w:unhideWhenUsed="1"/>
-    <w:lsdException w:name="line number" w:semiHidden="1" w:unhideWhenUsed="1"/>
-    <w:lsdException w:name="page number" w:semiHidden="1" w:unhideWhenUsed="1"/>
-    <w:lsdException w:name="endnote reference" w:semiHidden="1" w:unhideWhenUsed="1"/>
-    <w:lsdException w:name="endnote text" w:semiHidden="1" w:unhideWhenUsed="1"/>
-    <w:lsdException w:name="table of authorities" w:semiHidden="1" w:unhideWhenUsed="1"/>
-    <w:lsdException w:name="macro" w:semiHidden="1" w:unhideWhenUsed="1"/>
-    <w:lsdException w:name="toa heading" w:semiHidden="1" w:unhideWhenUsed="1"/>
-    <w:lsdException w:name="List" w:semiHidden="1" w:unhideWhenUsed="1"/>
-    <w:lsdException w:name="List Bullet" w:semiHidden="1" w:unhideWhenUsed="1"/>
-    <w:lsdException w:name="List Number" w:semiHidden="1" w:unhideWhenUsed="1"/>
-    <w:lsdException w:name="List 2" w:semiHidden="1" w:unhideWhenUsed="1"/>
-    <w:lsdException w:name="List 3" w:semiHidden="1" w:unhideWhenUsed="1"/>
-    <w:lsdException w:name="List 4" w:semiHidden="1" w:unhideWhenUsed="1"/>
-    <w:lsdException w:name="List 5" w:semiHidden="1" w:unhideWhenUsed="1"/>
-    <w:lsdException w:name="List Bullet 2" w:semiHidden="1" w:unhideWhenUsed="1"/>
-    <w:lsdException w:name="List Bullet 3" w:semiHidden="1" w:unhideWhenUsed="1"/>
-    <w:lsdException w:name="List Bullet 4" w:semiHidden="1" w:unhideWhenUsed="1"/>
-    <w:lsdException w:name="List Bullet 5" w:semiHidden="1" w:unhideWhenUsed="1"/>
-    <w:lsdException w:name="List Number 2" w:semiHidden="1" w:unhideWhenUsed="1"/>
-    <w:lsdException w:name="List Number 3" w:semiHidden="1" w:unhideWhenUsed="1"/>
-    <w:lsdException w:name="List Number 4" w:semiHidden="1" w:unhideWhenUsed="1"/>
-    <w:lsdException w:name="List Number 5" w:semiHidden="1" w:unhideWhenUsed="1"/>
-    <w:lsdException w:name="Title" w:uiPriority="10" w:qFormat="1"/>
-    <w:lsdException w:name="Closing" w:semiHidden="1" w:unhideWhenUsed="1"/>
-    <w:lsdException w:name="Signature" w:semiHidden="1" w:unhideWhenUsed="1"/>
-    <w:lsdException w:name="Default Paragraph Font" w:semiHidden="1" w:uiPriority="1" w:unhideWhenUsed="1"/>
-    <w:lsdException w:name="Body Text" w:semiHidden="1" w:unhideWhenUsed="1"/>
-    <w:lsdException w:name="Body Text Indent" w:semiHidden="1" w:unhideWhenUsed="1"/>
-    <w:lsdException w:name="List Continue" w:semiHidden="1" w:unhideWhenUsed="1"/>
-    <w:lsdException w:name="List Continue 2" w:semiHidden="1" w:unhideWhenUsed="1"/>
-    <w:lsdException w:name="List Continue 3" w:semiHidden="1" w:unhideWhenUsed="1"/>
-    <w:lsdException w:name="List Continue 4" w:semiHidden="1" w:unhideWhenUsed="1"/>
-    <w:lsdException w:name="List Continue 5" w:semiHidden="1" w:unhideWhenUsed="1"/>
-    <w:lsdException w:name="Message Header" w:semiHidden="1" w:unhideWhenUsed="1"/>
-    <w:lsdException w:name="Subtitle" w:uiPriority="11" w:qFormat="1"/>
-    <w:lsdException w:name="Salutation" w:semiHidden="1" w:unhideWhenUsed="1"/>
-    <w:lsdException w:name="Date" w:semiHidden="1" w:unhideWhenUsed="1"/>
-    <w:lsdException w:name="Body Text First Indent" w:semiHidden="1" w:unhideWhenUsed="1"/>
-    <w:lsdException w:name="Body Text First Indent 2" w:semiHidden="1" w:unhideWhenUsed="1"/>
-    <w:lsdException w:name="Note Heading" w:semiHidden="1" w:unhideWhenUsed="1"/>
-    <w:lsdException w:name="Body Text 2" w:semiHidden="1" w:unhideWhenUsed="1"/>
-    <w:lsdException w:name="Body Text 3" w:semiHidden="1" w:unhideWhenUsed="1"/>
-    <w:lsdException w:name="Body Text Indent 2" w:semiHidden="1" w:unhideWhenUsed="1"/>
-    <w:lsdException w:name="Body Text Indent 3" w:semiHidden="1" w:unhideWhenUsed="1"/>
-    <w:lsdException w:name="Block Text" w:semiHidden="1" w:unhideWhenUsed="1"/>
-    <w:lsdException w:name="Hyperlink" w:semiHidden="1" w:unhideWhenUsed="1"/>
-    <w:lsdException w:name="FollowedHyperlink" w:semiHidden="1" w:unhideWhenUsed="1"/>
-    <w:lsdException w:name="Strong" w:uiPriority="22" w:qFormat="1"/>
-    <w:lsdException w:name="Emphasis" w:uiPriority="20" w:qFormat="1"/>
-    <w:lsdException w:name="Document Map" w:semiHidden="1" w:unhideWhenUsed="1"/>
-    <w:lsdException w:name="Plain Text" w:semiHidden="1" w:unhideWhenUsed="1"/>
-    <w:lsdException w:name="E-mail Signature" w:semiHidden="1" w:unhideWhenUsed="1"/>
-    <w:lsdException w:name="HTML Top of Form" w:semiHidden="1" w:unhideWhenUsed="1"/>
-    <w:lsdException w:name="HTML Bottom of Form" w:semiHidden="1" w:unhideWhenUsed="1"/>
-    <w:lsdException w:name="Normal (Web)" w:semiHidden="1" w:unhideWhenUsed="1"/>
-    <w:lsdException w:name="HTML Acronym" w:semiHidden="1" w:unhideWhenUsed="1"/>
-    <w:lsdException w:name="HTML Address" w:semiHidden="1" w:unhideWhenUsed="1"/>
-    <w:lsdException w:name="HTML Cite" w:semiHidden="1" w:unhideWhenUsed="1"/>
-    <w:lsdException w:name="HTML Code" w:semiHidden="1" w:unhideWhenUsed="1"/>
-    <w:lsdException w:name="HTML Definition" w:semiHidden="1" w:unhideWhenUsed="1"/>
-    <w:lsdException w:name="HTML Keyboard" w:semiHidden="1" w:unhideWhenUsed="1"/>
-    <w:lsdException w:name="HTML Preformatted" w:semiHidden="1" w:unhideWhenUsed="1"/>
-    <w:lsdException w:name="HTML Sample" w:semiHidden="1" w:unhideWhenUsed="1"/>
-    <w:lsdException w:name="HTML Typewriter" w:semiHidden="1" w:unhideWhenUsed="1"/>
-    <w:lsdException w:name="HTML Variable" w:semiHidden="1" w:unhideWhenUsed="1"/>
-    <w:lsdException w:name="Normal Table" w:semiHidden="1" w:unhideWhenUsed="1"/>
-    <w:lsdException w:name="annotation subject" w:semiHidden="1" w:unhideWhenUsed="1"/>
-    <w:lsdException w:name="No List" w:semiHidden="1" w:unhideWhenUsed="1"/>
-    <w:lsdException w:name="Outline List 1" w:semiHidden="1" w:unhideWhenUsed="1"/>
-    <w:lsdException w:name="Outline List 2" w:semiHidden="1" w:unhideWhenUsed="1"/>
-    <w:lsdException w:name="Outline List 3" w:semiHidden="1" w:unhideWhenUsed="1"/>
-    <w:lsdException w:name="Table Simple 1" w:semiHidden="1" w:unhideWhenUsed="1"/>
-    <w:lsdException w:name="Table Simple 2" w:semiHidden="1" w:unhideWhenUsed="1"/>
-    <w:lsdException w:name="Table Simple 3" w:semiHidden="1" w:unhideWhenUsed="1"/>
-    <w:lsdException w:name="Table Classic 1" w:semiHidden="1" w:unhideWhenUsed="1"/>
-    <w:lsdException w:name="Table Classic 2" w:semiHidden="1" w:unhideWhenUsed="1"/>
-    <w:lsdException w:name="Table Classic 3" w:semiHidden="1" w:unhideWhenUsed="1"/>
-    <w:lsdException w:name="Table Classic 4" w:semiHidden="1" w:unhideWhenUsed="1"/>
-    <w:lsdException w:name="Table Colorful 1" w:semiHidden="1" w:unhideWhenUsed="1"/>
-    <w:lsdException w:name="Table Colorful 2" w:semiHidden="1" w:unhideWhenUsed="1"/>
-    <w:lsdException w:name="Table Colorful 3" w:semiHidden="1" w:unhideWhenUsed="1"/>
-    <w:lsdException w:name="Table Columns 1" w:semiHidden="1" w:unhideWhenUsed="1"/>
-    <w:lsdException w:name="Table Columns 2" w:semiHidden="1" w:unhideWhenUsed="1"/>
-    <w:lsdException w:name="Table Columns 3" w:semiHidden="1" w:unhideWhenUsed="1"/>
-    <w:lsdException w:name="Table Columns 4" w:semiHidden="1" w:unhideWhenUsed="1"/>
-    <w:lsdException w:name="Table Columns 5" w:semiHidden="1" w:unhideWhenUsed="1"/>
-    <w:lsdException w:name="Table Grid 1" w:semiHidden="1" w:unhideWhenUsed="1"/>
-    <w:lsdException w:name="Table Grid 2" w:semiHidden="1" w:unhideWhenUsed="1"/>
-    <w:lsdException w:name="Table Grid 3" w:semiHidden="1" w:unhideWhenUsed="1"/>
-    <w:lsdException w:name="Table Grid 4" w:semiHidden="1" w:unhideWhenUsed="1"/>
-    <w:lsdException w:name="Table Grid 5" w:semiHidden="1" w:unhideWhenUsed="1"/>
-    <w:lsdException w:name="Table Grid 6" w:semiHidden="1" w:unhideWhenUsed="1"/>
-    <w:lsdException w:name="Table Grid 7" w:semiHidden="1" w:unhideWhenUsed="1"/>
-    <w:lsdException w:name="Table Grid 8" w:semiHidden="1" w:unhideWhenUsed="1"/>
-    <w:lsdException w:name="Table List 1" w:semiHidden="1" w:unhideWhenUsed="1"/>
-    <w:lsdException w:name="Table List 2" w:semiHidden="1" w:unhideWhenUsed="1"/>
-    <w:lsdException w:name="Table List 3" w:semiHidden="1" w:unhideWhenUsed="1"/>
-    <w:lsdException w:name="Table List 4" w:semiHidden="1" w:unhideWhenUsed="1"/>
-    <w:lsdException w:name="Table List 5" w:semiHidden="1" w:unhideWhenUsed="1"/>
-    <w:lsdException w:name="Table List 6" w:semiHidden="1" w:unhideWhenUsed="1"/>
-    <w:lsdException w:name="Table List 7" w:semiHidden="1" w:unhideWhenUsed="1"/>
-    <w:lsdException w:name="Table List 8" w:semiHidden="1" w:unhideWhenUsed="1"/>
-    <w:lsdException w:name="Table 3D effects 1" w:semiHidden="1" w:unhideWhenUsed="1"/>
-    <w:lsdException w:name="Table 3D effects 2" w:semiHidden="1" w:unhideWhenUsed="1"/>
-    <w:lsdException w:name="Table 3D effects 3" w:semiHidden="1" w:unhideWhenUsed="1"/>
-    <w:lsdException w:name="Table Contemporary" w:semiHidden="1" w:unhideWhenUsed="1"/>
-    <w:lsdException w:name="Table Elegant" w:semiHidden="1" w:unhideWhenUsed="1"/>
-    <w:lsdException w:name="Table Professional" w:semiHidden="1" w:unhideWhenUsed="1"/>
-    <w:lsdException w:name="Table Subtle 1" w:semiHidden="1" w:unhideWhenUsed="1"/>
-    <w:lsdException w:name="Table Subtle 2" w:semiHidden="1" w:unhideWhenUsed="1"/>
-    <w:lsdException w:name="Table Web 1" w:semiHidden="1" w:unhideWhenUsed="1"/>
-    <w:lsdException w:name="Table Web 2" w:semiHidden="1" w:unhideWhenUsed="1"/>
-    <w:lsdException w:name="Table Web 3" w:semiHidden="1" w:unhideWhenUsed="1"/>
-    <w:lsdException w:name="Balloon Text" w:semiHidden="1" w:unhideWhenUsed="1"/>
-    <w:lsdException w:name="Table Grid" w:uiPriority="39"/>
-    <w:lsdException w:name="Table Theme" w:semiHidden="1" w:unhideWhenUsed="1"/>
-    <w:lsdException w:name="Placeholder Text" w:semiHidden="1"/>
-    <w:lsdException w:name="No Spacing" w:uiPriority="1" w:qFormat="1"/>
-    <w:lsdException w:name="Light Shading" w:uiPriority="60"/>
-    <w:lsdException w:name="Light List" w:uiPriority="61"/>
-    <w:lsdException w:name="Light Grid" w:uiPriority="62"/>
-    <w:lsdException w:name="Medium Shading 1" w:uiPriority="63"/>
-    <w:lsdException w:name="Medium Shading 2" w:uiPriority="64"/>
-    <w:lsdException w:name="Medium List 1" w:uiPriority="65"/>
-    <w:lsdException w:name="Medium List 2" w:uiPriority="66"/>
-    <w:lsdException w:name="Medium Grid 1" w:uiPriority="67"/>
-    <w:lsdException w:name="Medium Grid 2" w:uiPriority="68"/>
-    <w:lsdException w:name="Medium Grid 3" w:uiPriority="69"/>
-    <w:lsdException w:name="Dark List" w:uiPriority="70"/>
-    <w:lsdException w:name="Colorful Shading" w:uiPriority="71"/>
-    <w:lsdException w:name="Colorful List" w:uiPriority="72"/>
-    <w:lsdException w:name="Colorful Grid" w:uiPriority="73"/>
-    <w:lsdException w:name="Light Shading Accent 1" w:uiPriority="60"/>
-    <w:lsdException w:name="Light List Accent 1" w:uiPriority="61"/>
-    <w:lsdException w:name="Light Grid Accent 1" w:uiPriority="62"/>
-    <w:lsdException w:name="Medium Shading 1 Accent 1" w:uiPriority="63"/>
-    <w:lsdException w:name="Medium Shading 2 Accent 1" w:uiPriority="64"/>
-    <w:lsdException w:name="Medium List 1 Accent 1" w:uiPriority="65"/>
-    <w:lsdException w:name="Revision" w:semiHidden="1"/>
-    <w:lsdException w:name="List Paragraph" w:uiPriority="34" w:qFormat="1"/>
-    <w:lsdException w:name="Quote" w:uiPriority="29" w:qFormat="1"/>
-    <w:lsdException w:name="Intense Quote" w:uiPriority="30" w:qFormat="1"/>
-    <w:lsdException w:name="Medium List 2 Accent 1" w:uiPriority="66"/>
-    <w:lsdException w:name="Medium Grid 1 Accent 1" w:uiPriority="67"/>
-    <w:lsdException w:name="Medium Grid 2 Accent 1" w:uiPriority="68"/>
-    <w:lsdException w:name="Medium Grid 3 Accent 1" w:uiPriority="69"/>
-    <w:lsdException w:name="Dark List Accent 1" w:uiPriority="70"/>
-    <w:lsdException w:name="Colorful Shading Accent 1" w:uiPriority="71"/>
-    <w:lsdException w:name="Colorful List Accent 1" w:uiPriority="72"/>
-    <w:lsdException w:name="Colorful Grid Accent 1" w:uiPriority="73"/>
-    <w:lsdException w:name="Light Shading Accent 2" w:uiPriority="60"/>
-    <w:lsdException w:name="Light List Accent 2" w:uiPriority="61"/>
-    <w:lsdException w:name="Light Grid Accent 2" w:uiPriority="62"/>
-    <w:lsdException w:name="Medium Shading 1 Accent 2" w:uiPriority="63"/>
-    <w:lsdException w:name="Medium Shading 2 Accent 2" w:uiPriority="64"/>
-    <w:lsdException w:name="Medium List 1 Accent 2" w:uiPriority="65"/>
-    <w:lsdException w:name="Medium List 2 Accent 2" w:uiPriority="66"/>
-    <w:lsdException w:name="Medium Grid 1 Accent 2" w:uiPriority="67"/>
-    <w:lsdException w:name="Medium Grid 2 Accent 2" w:uiPriority="68"/>
-    <w:lsdException w:name="Medium Grid 3 Accent 2" w:uiPriority="69"/>
-    <w:lsdException w:name="Dark List Accent 2" w:uiPriority="70"/>
-    <w:lsdException w:name="Colorful Shading Accent 2" w:uiPriority="71"/>
-    <w:lsdException w:name="Colorful List Accent 2" w:uiPriority="72"/>
-    <w:lsdException w:name="Colorful Grid Accent 2" w:uiPriority="73"/>
-    <w:lsdException w:name="Light Shading Accent 3" w:uiPriority="60"/>
-    <w:lsdException w:name="Light List Accent 3" w:uiPriority="61"/>
-    <w:lsdException w:name="Light Grid Accent 3" w:uiPriority="62"/>
-    <w:lsdException w:name="Medium Shading 1 Accent 3" w:uiPriority="63"/>
-    <w:lsdException w:name="Medium Shading 2 Accent 3" w:uiPriority="64"/>
-    <w:lsdException w:name="Medium List 1 Accent 3" w:uiPriority="65"/>
-    <w:lsdException w:name="Medium List 2 Accent 3" w:uiPriority="66"/>
-    <w:lsdException w:name="Medium Grid 1 Accent 3" w:uiPriority="67"/>
-    <w:lsdException w:name="Medium Grid 2 Accent 3" w:uiPriority="68"/>
-    <w:lsdException w:name="Medium Grid 3 Accent 3" w:uiPriority="69"/>
-    <w:lsdException w:name="Dark List Accent 3" w:uiPriority="70"/>
-    <w:lsdException w:name="Colorful Shading Accent 3" w:uiPriority="71"/>
-    <w:lsdException w:name="Colorful List Accent 3" w:uiPriority="72"/>
-    <w:lsdException w:name="Colorful Grid Accent 3" w:uiPriority="73"/>
-    <w:lsdException w:name="Light Shading Accent 4" w:uiPriority="60"/>
-    <w:lsdException w:name="Light List Accent 4" w:uiPriority="61"/>
-    <w:lsdException w:name="Light Grid Accent 4" w:uiPriority="62"/>
-    <w:lsdException w:name="Medium Shading 1 Accent 4" w:uiPriority="63"/>
-    <w:lsdException w:name="Medium Shading 2 Accent 4" w:uiPriority="64"/>
-    <w:lsdException w:name="Medium List 1 Accent 4" w:uiPriority="65"/>
-    <w:lsdException w:name="Medium List 2 Accent 4" w:uiPriority="66"/>
-    <w:lsdException w:name="Medium Grid 1 Accent 4" w:uiPriority="67"/>
-    <w:lsdException w:name="Medium Grid 2 Accent 4" w:uiPriority="68"/>
-    <w:lsdException w:name="Medium Grid 3 Accent 4" w:uiPriority="69"/>
-    <w:lsdException w:name="Dark List Accent 4" w:uiPriority="70"/>
-    <w:lsdException w:name="Colorful Shading Accent 4" w:uiPriority="71"/>
-    <w:lsdException w:name="Colorful List Accent 4" w:uiPriority="72"/>
-    <w:lsdException w:name="Colorful Grid Accent 4" w:uiPriority="73"/>
-    <w:lsdException w:name="Light Shading Accent 5" w:uiPriority="60"/>
-    <w:lsdException w:name="Light List Accent 5" w:uiPriority="61"/>
-    <w:lsdException w:name="Light Grid Accent 5" w:uiPriority="62"/>
-    <w:lsdException w:name="Medium Shading 1 Accent 5" w:uiPriority="63"/>
-    <w:lsdException w:name="Medium Shading 2 Accent 5" w:uiPriority="64"/>
-    <w:lsdException w:name="Medium List 1 Accent 5" w:uiPriority="65"/>
-    <w:lsdException w:name="Medium List 2 Accent 5" w:uiPriority="66"/>
-    <w:lsdException w:name="Medium Grid 1 Accent 5" w:uiPriority="67"/>
-    <w:lsdException w:name="Medium Grid 2 Accent 5" w:uiPriority="68"/>
-    <w:lsdException w:name="Medium Grid 3 Accent 5" w:uiPriority="69"/>
-    <w:lsdException w:name="Dark List Accent 5" w:uiPriority="70"/>
-    <w:lsdException w:name="Colorful Shading Accent 5" w:uiPriority="71"/>
-    <w:lsdException w:name="Colorful List Accent 5" w:uiPriority="72"/>
-    <w:lsdException w:name="Colorful Grid Accent 5" w:uiPriority="73"/>
-    <w:lsdException w:name="Light Shading Accent 6" w:uiPriority="60"/>
-    <w:lsdException w:name="Light List Accent 6" w:uiPriority="61"/>
-    <w:lsdException w:name="Light Grid Accent 6" w:uiPriority="62"/>
-    <w:lsdException w:name="Medium Shading 1 Accent 6" w:uiPriority="63"/>
-    <w:lsdException w:name="Medium Shading 2 Accent 6" w:uiPriority="64"/>
-    <w:lsdException w:name="Medium List 1 Accent 6" w:uiPriority="65"/>
-    <w:lsdException w:name="Medium List 2 Accent 6" w:uiPriority="66"/>
-    <w:lsdException w:name="Medium Grid 1 Accent 6" w:uiPriority="67"/>
-    <w:lsdException w:name="Medium Grid 2 Accent 6" w:uiPriority="68"/>
-    <w:lsdException w:name="Medium Grid 3 Accent 6" w:uiPriority="69"/>
-    <w:lsdException w:name="Dark List Accent 6" w:uiPriority="70"/>
-    <w:lsdException w:name="Colorful Shading Accent 6" w:uiPriority="71"/>
-    <w:lsdException w:name="Colorful List Accent 6" w:uiPriority="72"/>
-    <w:lsdException w:name="Colorful Grid Accent 6" w:uiPriority="73"/>
-    <w:lsdException w:name="Subtle Emphasis" w:uiPriority="19" w:qFormat="1"/>
-    <w:lsdException w:name="Intense Emphasis" w:uiPriority="21" w:qFormat="1"/>
-    <w:lsdException w:name="Subtle Reference" w:uiPriority="31" w:qFormat="1"/>
-    <w:lsdException w:name="Intense Reference" w:uiPriority="32" w:qFormat="1"/>
-    <w:lsdException w:name="Book Title" w:uiPriority="33" w:qFormat="1"/>
-    <w:lsdException w:name="Bibliography" w:semiHidden="1" w:uiPriority="37" w:unhideWhenUsed="1"/>
-    <w:lsdException w:name="TOC Heading" w:semiHidden="1" w:uiPriority="39" w:unhideWhenUsed="1" w:qFormat="1"/>
-    <w:lsdException w:name="Plain Table 1" w:uiPriority="41"/>
-    <w:lsdException w:name="Plain Table 2" w:uiPriority="42"/>
-    <w:lsdException w:name="Plain Table 3" w:uiPriority="43"/>
-    <w:lsdException w:name="Plain Table 4" w:uiPriority="44"/>
-    <w:lsdException w:name="Plain Table 5" w:uiPriority="45"/>
-    <w:lsdException w:name="Grid Table Light" w:uiPriority="40"/>
-    <w:lsdException w:name="Grid Table 1 Light" w:uiPriority="46"/>
-    <w:lsdException w:name="Grid Table 2" w:uiPriority="47"/>
-    <w:lsdException w:name="Grid Table 3" w:uiPriority="48"/>
-    <w:lsdException w:name="Grid Table 4" w:uiPriority="49"/>
-    <w:lsdException w:name="Grid Table 5 Dark" w:uiPriority="50"/>
-    <w:lsdException w:name="Grid Table 6 Colorful" w:uiPriority="51"/>
-    <w:lsdException w:name="Grid Table 7 Colorful" w:uiPriority="52"/>
-    <w:lsdException w:name="Grid Table 1 Light Accent 1" w:uiPriority="46"/>
-    <w:lsdException w:name="Grid Table 2 Accent 1" w:uiPriority="47"/>
-    <w:lsdException w:name="Grid Table 3 Accent 1" w:uiPriority="48"/>
-    <w:lsdException w:name="Grid Table 4 Accent 1" w:uiPriority="49"/>
-    <w:lsdException w:name="Grid Table 5 Dark Accent 1" w:uiPriority="50"/>
-    <w:lsdException w:name="Grid Table 6 Colorful Accent 1" w:uiPriority="51"/>
-    <w:lsdException w:name="Grid Table 7 Colorful Accent 1" w:uiPriority="52"/>
-    <w:lsdException w:name="Grid Table 1 Light Accent 2" w:uiPriority="46"/>
-    <w:lsdException w:name="Grid Table 2 Accent 2" w:uiPriority="47"/>
-    <w:lsdException w:name="Grid Table 3 Accent 2" w:uiPriority="48"/>
-    <w:lsdException w:name="Grid Table 4 Accent 2" w:uiPriority="49"/>
-    <w:lsdException w:name="Grid Table 5 Dark Accent 2" w:uiPriority="50"/>
-    <w:lsdException w:name="Grid Table 6 Colorful Accent 2" w:uiPriority="51"/>
-    <w:lsdException w:name="Grid Table 7 Colorful Accent 2" w:uiPriority="52"/>
-    <w:lsdException w:name="Grid Table 1 Light Accent 3" w:uiPriority="46"/>
-    <w:lsdException w:name="Grid Table 2 Accent 3" w:uiPriority="47"/>
-    <w:lsdException w:name="Grid Table 3 Accent 3" w:uiPriority="48"/>
-    <w:lsdException w:name="Grid Table 4 Accent 3" w:uiPriority="49"/>
-    <w:lsdException w:name="Grid Table 5 Dark Accent 3" w:uiPriority="50"/>
-    <w:lsdException w:name="Grid Table 6 Colorful Accent 3" w:uiPriority="51"/>
-    <w:lsdException w:name="Grid Table 7 Colorful Accent 3" w:uiPriority="52"/>
-    <w:lsdException w:name="Grid Table 1 Light Accent 4" w:uiPriority="46"/>
-    <w:lsdException w:name="Grid Table 2 Accent 4" w:uiPriority="47"/>
-    <w:lsdException w:name="Grid Table 3 Accent 4" w:uiPriority="48"/>
-    <w:lsdException w:name="Grid Table 4 Accent 4" w:uiPriority="49"/>
-    <w:lsdException w:name="Grid Table 5 Dark Accent 4" w:uiPriority="50"/>
-    <w:lsdException w:name="Grid Table 6 Colorful Accent 4" w:uiPriority="51"/>
-    <w:lsdException w:name="Grid Table 7 Colorful Accent 4" w:uiPriority="52"/>
-    <w:lsdException w:name="Grid Table 1 Light Accent 5" w:uiPriority="46"/>
-    <w:lsdException w:name="Grid Table 2 Accent 5" w:uiPriority="47"/>
-    <w:lsdException w:name="Grid Table 3 Accent 5" w:uiPriority="48"/>
-    <w:lsdException w:name="Grid Table 4 Accent 5" w:uiPriority="49"/>
-    <w:lsdException w:name="Grid Table 5 Dark Accent 5" w:uiPriority="50"/>
-    <w:lsdException w:name="Grid Table 6 Colorful Accent 5" w:uiPriority="51"/>
-    <w:lsdException w:name="Grid Table 7 Colorful Accent 5" w:uiPriority="52"/>
-    <w:lsdException w:name="Grid Table 1 Light Accent 6" w:uiPriority="46"/>
-    <w:lsdException w:name="Grid Table 2 Accent 6" w:uiPriority="47"/>
-    <w:lsdException w:name="Grid Table 3 Accent 6" w:uiPriority="48"/>
-    <w:lsdException w:name="Grid Table 4 Accent 6" w:uiPriority="49"/>
-    <w:lsdException w:name="Grid Table 5 Dark Accent 6" w:uiPriority="50"/>
-    <w:lsdException w:name="Grid Table 6 Colorful Accent 6" w:uiPriority="51"/>
-    <w:lsdException w:name="Grid Table 7 Colorful Accent 6" w:uiPriority="52"/>
-    <w:lsdException w:name="List Table 1 Light" w:uiPriority="46"/>
-    <w:lsdException w:name="List Table 2" w:uiPriority="47"/>
-    <w:lsdException w:name="List Table 3" w:uiPriority="48"/>
-    <w:lsdException w:name="List Table 4" w:uiPriority="49"/>
-    <w:lsdException w:name="List Table 5 Dark" w:uiPriority="50"/>
-    <w:lsdException w:name="List Table 6 Colorful" w:uiPriority="51"/>
-    <w:lsdException w:name="List Table 7 Colorful" w:uiPriority="52"/>
-    <w:lsdException w:name="List Table 1 Light Accent 1" w:uiPriority="46"/>
-    <w:lsdException w:name="List Table 2 Accent 1" w:uiPriority="47"/>
-    <w:lsdException w:name="List Table 3 Accent 1" w:uiPriority="48"/>
-    <w:lsdException w:name="List Table 4 Accent 1" w:uiPriority="49"/>
-    <w:lsdException w:name="List Table 5 Dark Accent 1" w:uiPriority="50"/>
-    <w:lsdException w:name="List Table 6 Colorful Accent 1" w:uiPriority="51"/>
-    <w:lsdException w:name="List Table 7 Colorful Accent 1" w:uiPriority="52"/>
-    <w:lsdException w:name="List Table 1 Light Accent 2" w:uiPriority="46"/>
-    <w:lsdException w:name="List Table 2 Accent 2" w:uiPriority="47"/>
-    <w:lsdException w:name="List Table 3 Accent 2" w:uiPriority="48"/>
-    <w:lsdException w:name="List Table 4 Accent 2" w:uiPriority="49"/>
-    <w:lsdException w:name="List Table 5 Dark Accent 2" w:uiPriority="50"/>
-    <w:lsdException w:name="List Table 6 Colorful Accent 2" w:uiPriority="51"/>
-    <w:lsdException w:name="List Table 7 Colorful Accent 2" w:uiPriority="52"/>
-    <w:lsdException w:name="List Table 1 Light Accent 3" w:uiPriority="46"/>
-    <w:lsdException w:name="List Table 2 Accent 3" w:uiPriority="47"/>
-    <w:lsdException w:name="List Table 3 Accent 3" w:uiPriority="48"/>
-    <w:lsdException w:name="List Table 4 Accent 3" w:uiPriority="49"/>
-    <w:lsdException w:name="List Table 5 Dark Accent 3" w:uiPriority="50"/>
-    <w:lsdException w:name="List Table 6 Colorful Accent 3" w:uiPriority="51"/>
-    <w:lsdException w:name="List Table 7 Colorful Accent 3" w:uiPriority="52"/>
-    <w:lsdException w:name="List Table 1 Light Accent 4" w:uiPriority="46"/>
-    <w:lsdException w:name="List Table 2 Accent 4" w:uiPriority="47"/>
-    <w:lsdException w:name="List Table 3 Accent 4" w:uiPriority="48"/>
-    <w:lsdException w:name="List Table 4 Accent 4" w:uiPriority="49"/>
-    <w:lsdException w:name="List Table 5 Dark Accent 4" w:uiPriority="50"/>
-    <w:lsdException w:name="List Table 6 Colorful Accent 4" w:uiPriority="51"/>
-    <w:lsdException w:name="List Table 7 Colorful Accent 4" w:uiPriority="52"/>
-    <w:lsdException w:name="List Table 1 Light Accent 5" w:uiPriority="46"/>
-    <w:lsdException w:name="List Table 2 Accent 5" w:uiPriority="47"/>
-    <w:lsdException w:name="List Table 3 Accent 5" w:uiPriority="48"/>
-    <w:lsdException w:name="List Table 4 Accent 5" w:uiPriority="49"/>
-    <w:lsdException w:name="List Table 5 Dark Accent 5" w:uiPriority="50"/>
-    <w:lsdException w:name="List Table 6 Colorful Accent 5" w:uiPriority="51"/>
-    <w:lsdException w:name="List Table 7 Colorful Accent 5" w:uiPriority="52"/>
-    <w:lsdException w:name="List Table 1 Light Accent 6" w:uiPriority="46"/>
-    <w:lsdException w:name="List Table 2 Accent 6" w:uiPriority="47"/>
-    <w:lsdException w:name="List Table 3 Accent 6" w:uiPriority="48"/>
-    <w:lsdException w:name="List Table 4 Accent 6" w:uiPriority="49"/>
-    <w:lsdException w:name="List Table 5 Dark Accent 6" w:uiPriority="50"/>
-    <w:lsdException w:name="List Table 6 Colorful Accent 6" w:uiPriority="51"/>
-    <w:lsdException w:name="List Table 7 Colorful Accent 6" w:uiPriority="52"/>
+  <w:latentStyles w:defLockedState="0" w:defUIPriority="99" w:defSemiHidden="1" w:defUnhideWhenUsed="1" w:defQFormat="0" w:count="267">
+    <w:lsdException w:name="Normal" w:semiHidden="0" w:uiPriority="0" w:unhideWhenUsed="0" w:qFormat="1"/>
+    <w:lsdException w:name="heading 1" w:semiHidden="0" w:unhideWhenUsed="0" w:qFormat="1"/>
+    <w:lsdException w:name="heading 2" w:semiHidden="0" w:unhideWhenUsed="0" w:qFormat="1"/>
+    <w:lsdException w:name="heading 3" w:semiHidden="0" w:unhideWhenUsed="0" w:qFormat="1"/>
+    <w:lsdException w:name="heading 4" w:semiHidden="0" w:unhideWhenUsed="0" w:qFormat="1"/>
+    <w:lsdException w:name="heading 5" w:semiHidden="0" w:unhideWhenUsed="0" w:qFormat="1"/>
+    <w:lsdException w:name="heading 6" w:semiHidden="0" w:unhideWhenUsed="0" w:qFormat="1"/>
+    <w:lsdException w:name="heading 7" w:uiPriority="9" w:qFormat="1"/>
+    <w:lsdException w:name="heading 8" w:uiPriority="9" w:qFormat="1"/>
+    <w:lsdException w:name="heading 9" w:uiPriority="9" w:qFormat="1"/>
+    <w:lsdException w:name="toc 1" w:uiPriority="39"/>
+    <w:lsdException w:name="toc 2" w:uiPriority="39"/>
+    <w:lsdException w:name="toc 3" w:uiPriority="39"/>
+    <w:lsdException w:name="toc 4" w:uiPriority="39"/>
+    <w:lsdException w:name="toc 5" w:uiPriority="39"/>
+    <w:lsdException w:name="toc 6" w:uiPriority="39"/>
+    <w:lsdException w:name="toc 7" w:uiPriority="39"/>
+    <w:lsdException w:name="toc 8" w:uiPriority="39"/>
+    <w:lsdException w:name="toc 9" w:uiPriority="39"/>
+    <w:lsdException w:name="caption" w:uiPriority="35" w:qFormat="1"/>
+    <w:lsdException w:name="Title" w:semiHidden="0" w:uiPriority="10" w:unhideWhenUsed="0" w:qFormat="1"/>
+    <w:lsdException w:name="Default Paragraph Font" w:uiPriority="1"/>
+    <w:lsdException w:name="Subtitle" w:semiHidden="0" w:uiPriority="11" w:unhideWhenUsed="0" w:qFormat="1"/>
+    <w:lsdException w:name="Strong" w:semiHidden="0" w:uiPriority="22" w:unhideWhenUsed="0" w:qFormat="1"/>
+    <w:lsdException w:name="Emphasis" w:semiHidden="0" w:uiPriority="20" w:unhideWhenUsed="0" w:qFormat="1"/>
+    <w:lsdException w:name="Table Grid" w:semiHidden="0" w:uiPriority="39" w:unhideWhenUsed="0"/>
+    <w:lsdException w:name="Placeholder Text" w:unhideWhenUsed="0"/>
+    <w:lsdException w:name="No Spacing" w:semiHidden="0" w:uiPriority="1" w:unhideWhenUsed="0" w:qFormat="1"/>
+    <w:lsdException w:name="Light Shading" w:semiHidden="0" w:uiPriority="60" w:unhideWhenUsed="0"/>
+    <w:lsdException w:name="Light List" w:semiHidden="0" w:uiPriority="61" w:unhideWhenUsed="0"/>
+    <w:lsdException w:name="Light Grid" w:semiHidden="0" w:uiPriority="62" w:unhideWhenUsed="0"/>
+    <w:lsdException w:name="Medium Shading 1" w:semiHidden="0" w:uiPriority="63" w:unhideWhenUsed="0"/>
+    <w:lsdException w:name="Medium Shading 2" w:semiHidden="0" w:uiPriority="64" w:unhideWhenUsed="0"/>
+    <w:lsdException w:name="Medium List 1" w:semiHidden="0" w:uiPriority="65" w:unhideWhenUsed="0"/>
+    <w:lsdException w:name="Medium List 2" w:semiHidden="0" w:uiPriority="66" w:unhideWhenUsed="0"/>
+    <w:lsdException w:name="Medium Grid 1" w:semiHidden="0" w:uiPriority="67" w:unhideWhenUsed="0"/>
+    <w:lsdException w:name="Medium Grid 2" w:semiHidden="0" w:uiPriority="68" w:unhideWhenUsed="0"/>
+    <w:lsdException w:name="Medium Grid 3" w:semiHidden="0" w:uiPriority="69" w:unhideWhenUsed="0"/>
+    <w:lsdException w:name="Dark List" w:semiHidden="0" w:uiPriority="70" w:unhideWhenUsed="0"/>
+    <w:lsdException w:name="Colorful Shading" w:semiHidden="0" w:uiPriority="71" w:unhideWhenUsed="0"/>
+    <w:lsdException w:name="Colorful List" w:semiHidden="0" w:uiPriority="72" w:unhideWhenUsed="0"/>
+    <w:lsdException w:name="Colorful Grid" w:semiHidden="0" w:uiPriority="73" w:unhideWhenUsed="0"/>
+    <w:lsdException w:name="Light Shading Accent 1" w:semiHidden="0" w:uiPriority="60" w:unhideWhenUsed="0"/>
+    <w:lsdException w:name="Light List Accent 1" w:semiHidden="0" w:uiPriority="61" w:unhideWhenUsed="0"/>
+    <w:lsdException w:name="Light Grid Accent 1" w:semiHidden="0" w:uiPriority="62" w:unhideWhenUsed="0"/>
+    <w:lsdException w:name="Medium Shading 1 Accent 1" w:semiHidden="0" w:uiPriority="63" w:unhideWhenUsed="0"/>
+    <w:lsdException w:name="Medium Shading 2 Accent 1" w:semiHidden="0" w:uiPriority="64" w:unhideWhenUsed="0"/>
+    <w:lsdException w:name="Medium List 1 Accent 1" w:semiHidden="0" w:uiPriority="65" w:unhideWhenUsed="0"/>
+    <w:lsdException w:name="Revision" w:unhideWhenUsed="0"/>
+    <w:lsdException w:name="List Paragraph" w:semiHidden="0" w:uiPriority="34" w:unhideWhenUsed="0" w:qFormat="1"/>
+    <w:lsdException w:name="Quote" w:semiHidden="0" w:uiPriority="29" w:unhideWhenUsed="0" w:qFormat="1"/>
+    <w:lsdException w:name="Intense Quote" w:semiHidden="0" w:uiPriority="30" w:unhideWhenUsed="0" w:qFormat="1"/>
+    <w:lsdException w:name="Medium List 2 Accent 1" w:semiHidden="0" w:uiPriority="66" w:unhideWhenUsed="0"/>
+    <w:lsdException w:name="Medium Grid 1 Accent 1" w:semiHidden="0" w:uiPriority="67" w:unhideWhenUsed="0"/>
+    <w:lsdException w:name="Medium Grid 2 Accent 1" w:semiHidden="0" w:uiPriority="68" w:unhideWhenUsed="0"/>
+    <w:lsdException w:name="Medium Grid 3 Accent 1" w:semiHidden="0" w:uiPriority="69" w:unhideWhenUsed="0"/>
+    <w:lsdException w:name="Dark List Accent 1" w:semiHidden="0" w:uiPriority="70" w:unhideWhenUsed="0"/>
+    <w:lsdException w:name="Colorful Shading Accent 1" w:semiHidden="0" w:uiPriority="71" w:unhideWhenUsed="0"/>
+    <w:lsdException w:name="Colorful List Accent 1" w:semiHidden="0" w:uiPriority="72" w:unhideWhenUsed="0"/>
+    <w:lsdException w:name="Colorful Grid Accent 1" w:semiHidden="0" w:uiPriority="73" w:unhideWhenUsed="0"/>
+    <w:lsdException w:name="Light Shading Accent 2" w:semiHidden="0" w:uiPriority="60" w:unhideWhenUsed="0"/>
+    <w:lsdException w:name="Light List Accent 2" w:semiHidden="0" w:uiPriority="61" w:unhideWhenUsed="0"/>
+    <w:lsdException w:name="Light Grid Accent 2" w:semiHidden="0" w:uiPriority="62" w:unhideWhenUsed="0"/>
+    <w:lsdException w:name="Medium Shading 1 Accent 2" w:semiHidden="0" w:uiPriority="63" w:unhideWhenUsed="0"/>
+    <w:lsdException w:name="Medium Shading 2 Accent 2" w:semiHidden="0" w:uiPriority="64" w:unhideWhenUsed="0"/>
+    <w:lsdException w:name="Medium List 1 Accent 2" w:semiHidden="0" w:uiPriority="65" w:unhideWhenUsed="0"/>
+    <w:lsdException w:name="Medium List 2 Accent 2" w:semiHidden="0" w:uiPriority="66" w:unhideWhenUsed="0"/>
+    <w:lsdException w:name="Medium Grid 1 Accent 2" w:semiHidden="0" w:uiPriority="67" w:unhideWhenUsed="0"/>
+    <w:lsdException w:name="Medium Grid 2 Accent 2" w:semiHidden="0" w:uiPriority="68" w:unhideWhenUsed="0"/>
+    <w:lsdException w:name="Medium Grid 3 Accent 2" w:semiHidden="0" w:uiPriority="69" w:unhideWhenUsed="0"/>
+    <w:lsdException w:name="Dark List Accent 2" w:semiHidden="0" w:uiPriority="70" w:unhideWhenUsed="0"/>
+    <w:lsdException w:name="Colorful Shading Accent 2" w:semiHidden="0" w:uiPriority="71" w:unhideWhenUsed="0"/>
+    <w:lsdException w:name="Colorful List Accent 2" w:semiHidden="0" w:uiPriority="72" w:unhideWhenUsed="0"/>
+    <w:lsdException w:name="Colorful Grid Accent 2" w:semiHidden="0" w:uiPriority="73" w:unhideWhenUsed="0"/>
+    <w:lsdException w:name="Light Shading Accent 3" w:semiHidden="0" w:uiPriority="60" w:unhideWhenUsed="0"/>
+    <w:lsdException w:name="Light List Accent 3" w:semiHidden="0" w:uiPriority="61" w:unhideWhenUsed="0"/>
+    <w:lsdException w:name="Light Grid Accent 3" w:semiHidden="0" w:uiPriority="62" w:unhideWhenUsed="0"/>
+    <w:lsdException w:name="Medium Shading 1 Accent 3" w:semiHidden="0" w:uiPriority="63" w:unhideWhenUsed="0"/>
+    <w:lsdException w:name="Medium Shading 2 Accent 3" w:semiHidden="0" w:uiPriority="64" w:unhideWhenUsed="0"/>
+    <w:lsdException w:name="Medium List 1 Accent 3" w:semiHidden="0" w:uiPriority="65" w:unhideWhenUsed="0"/>
+    <w:lsdException w:name="Medium List 2 Accent 3" w:semiHidden="0" w:uiPriority="66" w:unhideWhenUsed="0"/>
+    <w:lsdException w:name="Medium Grid 1 Accent 3" w:semiHidden="0" w:uiPriority="67" w:unhideWhenUsed="0"/>
+    <w:lsdException w:name="Medium Grid 2 Accent 3" w:semiHidden="0" w:uiPriority="68" w:unhideWhenUsed="0"/>
+    <w:lsdException w:name="Medium Grid 3 Accent 3" w:semiHidden="0" w:uiPriority="69" w:unhideWhenUsed="0"/>
+    <w:lsdException w:name="Dark List Accent 3" w:semiHidden="0" w:uiPriority="70" w:unhideWhenUsed="0"/>
+    <w:lsdException w:name="Colorful Shading Accent 3" w:semiHidden="0" w:uiPriority="71" w:unhideWhenUsed="0"/>
+    <w:lsdException w:name="Colorful List Accent 3" w:semiHidden="0" w:uiPriority="72" w:unhideWhenUsed="0"/>
+    <w:lsdException w:name="Colorful Grid Accent 3" w:semiHidden="0" w:uiPriority="73" w:unhideWhenUsed="0"/>
+    <w:lsdException w:name="Light Shading Accent 4" w:semiHidden="0" w:uiPriority="60" w:unhideWhenUsed="0"/>
+    <w:lsdException w:name="Light List Accent 4" w:semiHidden="0" w:uiPriority="61" w:unhideWhenUsed="0"/>
+    <w:lsdException w:name="Light Grid Accent 4" w:semiHidden="0" w:uiPriority="62" w:unhideWhenUsed="0"/>
+    <w:lsdException w:name="Medium Shading 1 Accent 4" w:semiHidden="0" w:uiPriority="63" w:unhideWhenUsed="0"/>
+    <w:lsdException w:name="Medium Shading 2 Accent 4" w:semiHidden="0" w:uiPriority="64" w:unhideWhenUsed="0"/>
+    <w:lsdException w:name="Medium List 1 Accent 4" w:semiHidden="0" w:uiPriority="65" w:unhideWhenUsed="0"/>
+    <w:lsdException w:name="Medium List 2 Accent 4" w:semiHidden="0" w:uiPriority="66" w:unhideWhenUsed="0"/>
+    <w:lsdException w:name="Medium Grid 1 Accent 4" w:semiHidden="0" w:uiPriority="67" w:unhideWhenUsed="0"/>
+    <w:lsdException w:name="Medium Grid 2 Accent 4" w:semiHidden="0" w:uiPriority="68" w:unhideWhenUsed="0"/>
+    <w:lsdException w:name="Medium Grid 3 Accent 4" w:semiHidden="0" w:uiPriority="69" w:unhideWhenUsed="0"/>
+    <w:lsdException w:name="Dark List Accent 4" w:semiHidden="0" w:uiPriority="70" w:unhideWhenUsed="0"/>
+    <w:lsdException w:name="Colorful Shading Accent 4" w:semiHidden="0" w:uiPriority="71" w:unhideWhenUsed="0"/>
+    <w:lsdException w:name="Colorful List Accent 4" w:semiHidden="0" w:uiPriority="72" w:unhideWhenUsed="0"/>
+    <w:lsdException w:name="Colorful Grid Accent 4" w:semiHidden="0" w:uiPriority="73" w:unhideWhenUsed="0"/>
+    <w:lsdException w:name="Light Shading Accent 5" w:semiHidden="0" w:uiPriority="60" w:unhideWhenUsed="0"/>
+    <w:lsdException w:name="Light List Accent 5" w:semiHidden="0" w:uiPriority="61" w:unhideWhenUsed="0"/>
+    <w:lsdException w:name="Light Grid Accent 5" w:semiHidden="0" w:uiPriority="62" w:unhideWhenUsed="0"/>
+    <w:lsdException w:name="Medium Shading 1 Accent 5" w:semiHidden="0" w:uiPriority="63" w:unhideWhenUsed="0"/>
+    <w:lsdException w:name="Medium Shading 2 Accent 5" w:semiHidden="0" w:uiPriority="64" w:unhideWhenUsed="0"/>
+    <w:lsdException w:name="Medium List 1 Accent 5" w:semiHidden="0" w:uiPriority="65" w:unhideWhenUsed="0"/>
+    <w:lsdException w:name="Medium List 2 Accent 5" w:semiHidden="0" w:uiPriority="66" w:unhideWhenUsed="0"/>
+    <w:lsdException w:name="Medium Grid 1 Accent 5" w:semiHidden="0" w:uiPriority="67" w:unhideWhenUsed="0"/>
+    <w:lsdException w:name="Medium Grid 2 Accent 5" w:semiHidden="0" w:uiPriority="68" w:unhideWhenUsed="0"/>
+    <w:lsdException w:name="Medium Grid 3 Accent 5" w:semiHidden="0" w:uiPriority="69" w:unhideWhenUsed="0"/>
+    <w:lsdException w:name="Dark List Accent 5" w:semiHidden="0" w:uiPriority="70" w:unhideWhenUsed="0"/>
+    <w:lsdException w:name="Colorful Shading Accent 5" w:semiHidden="0" w:uiPriority="71" w:unhideWhenUsed="0"/>
+    <w:lsdException w:name="Colorful List Accent 5" w:semiHidden="0" w:uiPriority="72" w:unhideWhenUsed="0"/>
+    <w:lsdException w:name="Colorful Grid Accent 5" w:semiHidden="0" w:uiPriority="73" w:unhideWhenUsed="0"/>
+    <w:lsdException w:name="Light Shading Accent 6" w:semiHidden="0" w:uiPriority="60" w:unhideWhenUsed="0"/>
+    <w:lsdException w:name="Light List Accent 6" w:semiHidden="0" w:uiPriority="61" w:unhideWhenUsed="0"/>
+    <w:lsdException w:name="Light Grid Accent 6" w:semiHidden="0" w:uiPriority="62" w:unhideWhenUsed="0"/>
+    <w:lsdException w:name="Medium Shading 1 Accent 6" w:semiHidden="0" w:uiPriority="63" w:unhideWhenUsed="0"/>
+    <w:lsdException w:name="Medium Shading 2 Accent 6" w:semiHidden="0" w:uiPriority="64" w:unhideWhenUsed="0"/>
+    <w:lsdException w:name="Medium List 1 Accent 6" w:semiHidden="0" w:uiPriority="65" w:unhideWhenUsed="0"/>
+    <w:lsdException w:name="Medium List 2 Accent 6" w:semiHidden="0" w:uiPriority="66" w:unhideWhenUsed="0"/>
+    <w:lsdException w:name="Medium Grid 1 Accent 6" w:semiHidden="0" w:uiPriority="67" w:unhideWhenUsed="0"/>
+    <w:lsdException w:name="Medium Grid 2 Accent 6" w:semiHidden="0" w:uiPriority="68" w:unhideWhenUsed="0"/>
+    <w:lsdException w:name="Medium Grid 3 Accent 6" w:semiHidden="0" w:uiPriority="69" w:unhideWhenUsed="0"/>
+    <w:lsdException w:name="Dark List Accent 6" w:semiHidden="0" w:uiPriority="70" w:unhideWhenUsed="0"/>
+    <w:lsdException w:name="Colorful Shading Accent 6" w:semiHidden="0" w:uiPriority="71" w:unhideWhenUsed="0"/>
+    <w:lsdException w:name="Colorful List Accent 6" w:semiHidden="0" w:uiPriority="72" w:unhideWhenUsed="0"/>
+    <w:lsdException w:name="Colorful Grid Accent 6" w:semiHidden="0" w:uiPriority="73" w:unhideWhenUsed="0"/>
+    <w:lsdException w:name="Subtle Emphasis" w:semiHidden="0" w:uiPriority="19" w:unhideWhenUsed="0" w:qFormat="1"/>
+    <w:lsdException w:name="Intense Emphasis" w:semiHidden="0" w:uiPriority="21" w:unhideWhenUsed="0" w:qFormat="1"/>
+    <w:lsdException w:name="Subtle Reference" w:semiHidden="0" w:uiPriority="31" w:unhideWhenUsed="0" w:qFormat="1"/>
+    <w:lsdException w:name="Intense Reference" w:semiHidden="0" w:uiPriority="32" w:unhideWhenUsed="0" w:qFormat="1"/>
+    <w:lsdException w:name="Book Title" w:semiHidden="0" w:uiPriority="33" w:unhideWhenUsed="0" w:qFormat="1"/>
+    <w:lsdException w:name="Bibliography" w:uiPriority="37"/>
+    <w:lsdException w:name="TOC Heading" w:uiPriority="39" w:qFormat="1"/>
   </w:latentStyles>
   <w:style w:type="paragraph" w:default="1" w:styleId="Normal">
     <w:name w:val="Normal"/>
@@ -4278,6 +4186,463 @@
       <w:bCs/>
     </w:rPr>
   </w:style>
+  <w:style w:type="paragraph" w:styleId="BalloonText">
+    <w:name w:val="Balloon Text"/>
+    <w:basedOn w:val="Normal"/>
+    <w:link w:val="BalloonTextChar"/>
+    <w:uiPriority w:val="99"/>
+    <w:semiHidden/>
+    <w:unhideWhenUsed/>
+    <w:rsid w:val="002E009D"/>
+    <w:rPr>
+      <w:rFonts w:ascii="Tahoma" w:hAnsi="Tahoma" w:cs="Tahoma"/>
+      <w:sz w:val="16"/>
+      <w:szCs w:val="16"/>
+    </w:rPr>
+  </w:style>
+  <w:style w:type="character" w:customStyle="1" w:styleId="BalloonTextChar">
+    <w:name w:val="Balloon Text Char"/>
+    <w:basedOn w:val="DefaultParagraphFont"/>
+    <w:link w:val="BalloonText"/>
+    <w:uiPriority w:val="99"/>
+    <w:semiHidden/>
+    <w:rsid w:val="002E009D"/>
+    <w:rPr>
+      <w:rFonts w:ascii="Tahoma" w:hAnsi="Tahoma" w:cs="Tahoma"/>
+      <w:sz w:val="16"/>
+      <w:szCs w:val="16"/>
+    </w:rPr>
+  </w:style>
+</w:styles>
+</file>
+
+<file path=word/stylesWithEffects.xml><?xml version="1.0" encoding="utf-8"?>
+<w:styles xmlns:wpc="http://schemas.microsoft.com/office/word/2010/wordprocessingCanvas" xmlns:mc="http://schemas.openxmlformats.org/markup-compatibility/2006" xmlns:o="urn:schemas-microsoft-com:office:office" xmlns:r="http://schemas.openxmlformats.org/officeDocument/2006/relationships" xmlns:m="http://schemas.openxmlformats.org/officeDocument/2006/math" xmlns:v="urn:schemas-microsoft-com:vml" xmlns:wp14="http://schemas.microsoft.com/office/word/2010/wordprocessingDrawing" xmlns:wp="http://schemas.openxmlformats.org/drawingml/2006/wordprocessingDrawing" xmlns:w10="urn:schemas-microsoft-com:office:word" xmlns:w="http://schemas.openxmlformats.org/wordprocessingml/2006/main" xmlns:w14="http://schemas.microsoft.com/office/word/2010/wordml" xmlns:wpg="http://schemas.microsoft.com/office/word/2010/wordprocessingGroup" xmlns:wpi="http://schemas.microsoft.com/office/word/2010/wordprocessingInk" xmlns:wne="http://schemas.microsoft.com/office/word/2006/wordml" xmlns:wps="http://schemas.microsoft.com/office/word/2010/wordprocessingShape" mc:Ignorable="w14 wp14">
+  <w:docDefaults>
+    <w:rPrDefault>
+      <w:rPr>
+        <w:rFonts w:asciiTheme="minorHAnsi" w:eastAsiaTheme="minorEastAsia" w:hAnsiTheme="minorHAnsi" w:cstheme="minorBidi"/>
+        <w:sz w:val="22"/>
+        <w:szCs w:val="22"/>
+        <w:lang w:val="en-US" w:eastAsia="en-US" w:bidi="he-IL"/>
+      </w:rPr>
+    </w:rPrDefault>
+    <w:pPrDefault>
+      <w:pPr>
+        <w:spacing w:after="160" w:line="259" w:lineRule="auto"/>
+      </w:pPr>
+    </w:pPrDefault>
+  </w:docDefaults>
+  <w:latentStyles w:defLockedState="0" w:defUIPriority="99" w:defSemiHidden="1" w:defUnhideWhenUsed="1" w:defQFormat="0" w:count="267">
+    <w:lsdException w:name="Normal" w:semiHidden="0" w:uiPriority="0" w:unhideWhenUsed="0" w:qFormat="1"/>
+    <w:lsdException w:name="heading 1" w:semiHidden="0" w:unhideWhenUsed="0" w:qFormat="1"/>
+    <w:lsdException w:name="heading 2" w:semiHidden="0" w:unhideWhenUsed="0" w:qFormat="1"/>
+    <w:lsdException w:name="heading 3" w:semiHidden="0" w:unhideWhenUsed="0" w:qFormat="1"/>
+    <w:lsdException w:name="heading 4" w:semiHidden="0" w:unhideWhenUsed="0" w:qFormat="1"/>
+    <w:lsdException w:name="heading 5" w:semiHidden="0" w:unhideWhenUsed="0" w:qFormat="1"/>
+    <w:lsdException w:name="heading 6" w:semiHidden="0" w:unhideWhenUsed="0" w:qFormat="1"/>
+    <w:lsdException w:name="heading 7" w:uiPriority="9" w:qFormat="1"/>
+    <w:lsdException w:name="heading 8" w:uiPriority="9" w:qFormat="1"/>
+    <w:lsdException w:name="heading 9" w:uiPriority="9" w:qFormat="1"/>
+    <w:lsdException w:name="toc 1" w:uiPriority="39"/>
+    <w:lsdException w:name="toc 2" w:uiPriority="39"/>
+    <w:lsdException w:name="toc 3" w:uiPriority="39"/>
+    <w:lsdException w:name="toc 4" w:uiPriority="39"/>
+    <w:lsdException w:name="toc 5" w:uiPriority="39"/>
+    <w:lsdException w:name="toc 6" w:uiPriority="39"/>
+    <w:lsdException w:name="toc 7" w:uiPriority="39"/>
+    <w:lsdException w:name="toc 8" w:uiPriority="39"/>
+    <w:lsdException w:name="toc 9" w:uiPriority="39"/>
+    <w:lsdException w:name="caption" w:uiPriority="35" w:qFormat="1"/>
+    <w:lsdException w:name="Title" w:semiHidden="0" w:uiPriority="10" w:unhideWhenUsed="0" w:qFormat="1"/>
+    <w:lsdException w:name="Default Paragraph Font" w:uiPriority="1"/>
+    <w:lsdException w:name="Subtitle" w:semiHidden="0" w:uiPriority="11" w:unhideWhenUsed="0" w:qFormat="1"/>
+    <w:lsdException w:name="Strong" w:semiHidden="0" w:uiPriority="22" w:unhideWhenUsed="0" w:qFormat="1"/>
+    <w:lsdException w:name="Emphasis" w:semiHidden="0" w:uiPriority="20" w:unhideWhenUsed="0" w:qFormat="1"/>
+    <w:lsdException w:name="Table Grid" w:semiHidden="0" w:uiPriority="39" w:unhideWhenUsed="0"/>
+    <w:lsdException w:name="Placeholder Text" w:unhideWhenUsed="0"/>
+    <w:lsdException w:name="No Spacing" w:semiHidden="0" w:uiPriority="1" w:unhideWhenUsed="0" w:qFormat="1"/>
+    <w:lsdException w:name="Light Shading" w:semiHidden="0" w:uiPriority="60" w:unhideWhenUsed="0"/>
+    <w:lsdException w:name="Light List" w:semiHidden="0" w:uiPriority="61" w:unhideWhenUsed="0"/>
+    <w:lsdException w:name="Light Grid" w:semiHidden="0" w:uiPriority="62" w:unhideWhenUsed="0"/>
+    <w:lsdException w:name="Medium Shading 1" w:semiHidden="0" w:uiPriority="63" w:unhideWhenUsed="0"/>
+    <w:lsdException w:name="Medium Shading 2" w:semiHidden="0" w:uiPriority="64" w:unhideWhenUsed="0"/>
+    <w:lsdException w:name="Medium List 1" w:semiHidden="0" w:uiPriority="65" w:unhideWhenUsed="0"/>
+    <w:lsdException w:name="Medium List 2" w:semiHidden="0" w:uiPriority="66" w:unhideWhenUsed="0"/>
+    <w:lsdException w:name="Medium Grid 1" w:semiHidden="0" w:uiPriority="67" w:unhideWhenUsed="0"/>
+    <w:lsdException w:name="Medium Grid 2" w:semiHidden="0" w:uiPriority="68" w:unhideWhenUsed="0"/>
+    <w:lsdException w:name="Medium Grid 3" w:semiHidden="0" w:uiPriority="69" w:unhideWhenUsed="0"/>
+    <w:lsdException w:name="Dark List" w:semiHidden="0" w:uiPriority="70" w:unhideWhenUsed="0"/>
+    <w:lsdException w:name="Colorful Shading" w:semiHidden="0" w:uiPriority="71" w:unhideWhenUsed="0"/>
+    <w:lsdException w:name="Colorful List" w:semiHidden="0" w:uiPriority="72" w:unhideWhenUsed="0"/>
+    <w:lsdException w:name="Colorful Grid" w:semiHidden="0" w:uiPriority="73" w:unhideWhenUsed="0"/>
+    <w:lsdException w:name="Light Shading Accent 1" w:semiHidden="0" w:uiPriority="60" w:unhideWhenUsed="0"/>
+    <w:lsdException w:name="Light List Accent 1" w:semiHidden="0" w:uiPriority="61" w:unhideWhenUsed="0"/>
+    <w:lsdException w:name="Light Grid Accent 1" w:semiHidden="0" w:uiPriority="62" w:unhideWhenUsed="0"/>
+    <w:lsdException w:name="Medium Shading 1 Accent 1" w:semiHidden="0" w:uiPriority="63" w:unhideWhenUsed="0"/>
+    <w:lsdException w:name="Medium Shading 2 Accent 1" w:semiHidden="0" w:uiPriority="64" w:unhideWhenUsed="0"/>
+    <w:lsdException w:name="Medium List 1 Accent 1" w:semiHidden="0" w:uiPriority="65" w:unhideWhenUsed="0"/>
+    <w:lsdException w:name="Revision" w:unhideWhenUsed="0"/>
+    <w:lsdException w:name="List Paragraph" w:semiHidden="0" w:uiPriority="34" w:unhideWhenUsed="0" w:qFormat="1"/>
+    <w:lsdException w:name="Quote" w:semiHidden="0" w:uiPriority="29" w:unhideWhenUsed="0" w:qFormat="1"/>
+    <w:lsdException w:name="Intense Quote" w:semiHidden="0" w:uiPriority="30" w:unhideWhenUsed="0" w:qFormat="1"/>
+    <w:lsdException w:name="Medium List 2 Accent 1" w:semiHidden="0" w:uiPriority="66" w:unhideWhenUsed="0"/>
+    <w:lsdException w:name="Medium Grid 1 Accent 1" w:semiHidden="0" w:uiPriority="67" w:unhideWhenUsed="0"/>
+    <w:lsdException w:name="Medium Grid 2 Accent 1" w:semiHidden="0" w:uiPriority="68" w:unhideWhenUsed="0"/>
+    <w:lsdException w:name="Medium Grid 3 Accent 1" w:semiHidden="0" w:uiPriority="69" w:unhideWhenUsed="0"/>
+    <w:lsdException w:name="Dark List Accent 1" w:semiHidden="0" w:uiPriority="70" w:unhideWhenUsed="0"/>
+    <w:lsdException w:name="Colorful Shading Accent 1" w:semiHidden="0" w:uiPriority="71" w:unhideWhenUsed="0"/>
+    <w:lsdException w:name="Colorful List Accent 1" w:semiHidden="0" w:uiPriority="72" w:unhideWhenUsed="0"/>
+    <w:lsdException w:name="Colorful Grid Accent 1" w:semiHidden="0" w:uiPriority="73" w:unhideWhenUsed="0"/>
+    <w:lsdException w:name="Light Shading Accent 2" w:semiHidden="0" w:uiPriority="60" w:unhideWhenUsed="0"/>
+    <w:lsdException w:name="Light List Accent 2" w:semiHidden="0" w:uiPriority="61" w:unhideWhenUsed="0"/>
+    <w:lsdException w:name="Light Grid Accent 2" w:semiHidden="0" w:uiPriority="62" w:unhideWhenUsed="0"/>
+    <w:lsdException w:name="Medium Shading 1 Accent 2" w:semiHidden="0" w:uiPriority="63" w:unhideWhenUsed="0"/>
+    <w:lsdException w:name="Medium Shading 2 Accent 2" w:semiHidden="0" w:uiPriority="64" w:unhideWhenUsed="0"/>
+    <w:lsdException w:name="Medium List 1 Accent 2" w:semiHidden="0" w:uiPriority="65" w:unhideWhenUsed="0"/>
+    <w:lsdException w:name="Medium List 2 Accent 2" w:semiHidden="0" w:uiPriority="66" w:unhideWhenUsed="0"/>
+    <w:lsdException w:name="Medium Grid 1 Accent 2" w:semiHidden="0" w:uiPriority="67" w:unhideWhenUsed="0"/>
+    <w:lsdException w:name="Medium Grid 2 Accent 2" w:semiHidden="0" w:uiPriority="68" w:unhideWhenUsed="0"/>
+    <w:lsdException w:name="Medium Grid 3 Accent 2" w:semiHidden="0" w:uiPriority="69" w:unhideWhenUsed="0"/>
+    <w:lsdException w:name="Dark List Accent 2" w:semiHidden="0" w:uiPriority="70" w:unhideWhenUsed="0"/>
+    <w:lsdException w:name="Colorful Shading Accent 2" w:semiHidden="0" w:uiPriority="71" w:unhideWhenUsed="0"/>
+    <w:lsdException w:name="Colorful List Accent 2" w:semiHidden="0" w:uiPriority="72" w:unhideWhenUsed="0"/>
+    <w:lsdException w:name="Colorful Grid Accent 2" w:semiHidden="0" w:uiPriority="73" w:unhideWhenUsed="0"/>
+    <w:lsdException w:name="Light Shading Accent 3" w:semiHidden="0" w:uiPriority="60" w:unhideWhenUsed="0"/>
+    <w:lsdException w:name="Light List Accent 3" w:semiHidden="0" w:uiPriority="61" w:unhideWhenUsed="0"/>
+    <w:lsdException w:name="Light Grid Accent 3" w:semiHidden="0" w:uiPriority="62" w:unhideWhenUsed="0"/>
+    <w:lsdException w:name="Medium Shading 1 Accent 3" w:semiHidden="0" w:uiPriority="63" w:unhideWhenUsed="0"/>
+    <w:lsdException w:name="Medium Shading 2 Accent 3" w:semiHidden="0" w:uiPriority="64" w:unhideWhenUsed="0"/>
+    <w:lsdException w:name="Medium List 1 Accent 3" w:semiHidden="0" w:uiPriority="65" w:unhideWhenUsed="0"/>
+    <w:lsdException w:name="Medium List 2 Accent 3" w:semiHidden="0" w:uiPriority="66" w:unhideWhenUsed="0"/>
+    <w:lsdException w:name="Medium Grid 1 Accent 3" w:semiHidden="0" w:uiPriority="67" w:unhideWhenUsed="0"/>
+    <w:lsdException w:name="Medium Grid 2 Accent 3" w:semiHidden="0" w:uiPriority="68" w:unhideWhenUsed="0"/>
+    <w:lsdException w:name="Medium Grid 3 Accent 3" w:semiHidden="0" w:uiPriority="69" w:unhideWhenUsed="0"/>
+    <w:lsdException w:name="Dark List Accent 3" w:semiHidden="0" w:uiPriority="70" w:unhideWhenUsed="0"/>
+    <w:lsdException w:name="Colorful Shading Accent 3" w:semiHidden="0" w:uiPriority="71" w:unhideWhenUsed="0"/>
+    <w:lsdException w:name="Colorful List Accent 3" w:semiHidden="0" w:uiPriority="72" w:unhideWhenUsed="0"/>
+    <w:lsdException w:name="Colorful Grid Accent 3" w:semiHidden="0" w:uiPriority="73" w:unhideWhenUsed="0"/>
+    <w:lsdException w:name="Light Shading Accent 4" w:semiHidden="0" w:uiPriority="60" w:unhideWhenUsed="0"/>
+    <w:lsdException w:name="Light List Accent 4" w:semiHidden="0" w:uiPriority="61" w:unhideWhenUsed="0"/>
+    <w:lsdException w:name="Light Grid Accent 4" w:semiHidden="0" w:uiPriority="62" w:unhideWhenUsed="0"/>
+    <w:lsdException w:name="Medium Shading 1 Accent 4" w:semiHidden="0" w:uiPriority="63" w:unhideWhenUsed="0"/>
+    <w:lsdException w:name="Medium Shading 2 Accent 4" w:semiHidden="0" w:uiPriority="64" w:unhideWhenUsed="0"/>
+    <w:lsdException w:name="Medium List 1 Accent 4" w:semiHidden="0" w:uiPriority="65" w:unhideWhenUsed="0"/>
+    <w:lsdException w:name="Medium List 2 Accent 4" w:semiHidden="0" w:uiPriority="66" w:unhideWhenUsed="0"/>
+    <w:lsdException w:name="Medium Grid 1 Accent 4" w:semiHidden="0" w:uiPriority="67" w:unhideWhenUsed="0"/>
+    <w:lsdException w:name="Medium Grid 2 Accent 4" w:semiHidden="0" w:uiPriority="68" w:unhideWhenUsed="0"/>
+    <w:lsdException w:name="Medium Grid 3 Accent 4" w:semiHidden="0" w:uiPriority="69" w:unhideWhenUsed="0"/>
+    <w:lsdException w:name="Dark List Accent 4" w:semiHidden="0" w:uiPriority="70" w:unhideWhenUsed="0"/>
+    <w:lsdException w:name="Colorful Shading Accent 4" w:semiHidden="0" w:uiPriority="71" w:unhideWhenUsed="0"/>
+    <w:lsdException w:name="Colorful List Accent 4" w:semiHidden="0" w:uiPriority="72" w:unhideWhenUsed="0"/>
+    <w:lsdException w:name="Colorful Grid Accent 4" w:semiHidden="0" w:uiPriority="73" w:unhideWhenUsed="0"/>
+    <w:lsdException w:name="Light Shading Accent 5" w:semiHidden="0" w:uiPriority="60" w:unhideWhenUsed="0"/>
+    <w:lsdException w:name="Light List Accent 5" w:semiHidden="0" w:uiPriority="61" w:unhideWhenUsed="0"/>
+    <w:lsdException w:name="Light Grid Accent 5" w:semiHidden="0" w:uiPriority="62" w:unhideWhenUsed="0"/>
+    <w:lsdException w:name="Medium Shading 1 Accent 5" w:semiHidden="0" w:uiPriority="63" w:unhideWhenUsed="0"/>
+    <w:lsdException w:name="Medium Shading 2 Accent 5" w:semiHidden="0" w:uiPriority="64" w:unhideWhenUsed="0"/>
+    <w:lsdException w:name="Medium List 1 Accent 5" w:semiHidden="0" w:uiPriority="65" w:unhideWhenUsed="0"/>
+    <w:lsdException w:name="Medium List 2 Accent 5" w:semiHidden="0" w:uiPriority="66" w:unhideWhenUsed="0"/>
+    <w:lsdException w:name="Medium Grid 1 Accent 5" w:semiHidden="0" w:uiPriority="67" w:unhideWhenUsed="0"/>
+    <w:lsdException w:name="Medium Grid 2 Accent 5" w:semiHidden="0" w:uiPriority="68" w:unhideWhenUsed="0"/>
+    <w:lsdException w:name="Medium Grid 3 Accent 5" w:semiHidden="0" w:uiPriority="69" w:unhideWhenUsed="0"/>
+    <w:lsdException w:name="Dark List Accent 5" w:semiHidden="0" w:uiPriority="70" w:unhideWhenUsed="0"/>
+    <w:lsdException w:name="Colorful Shading Accent 5" w:semiHidden="0" w:uiPriority="71" w:unhideWhenUsed="0"/>
+    <w:lsdException w:name="Colorful List Accent 5" w:semiHidden="0" w:uiPriority="72" w:unhideWhenUsed="0"/>
+    <w:lsdException w:name="Colorful Grid Accent 5" w:semiHidden="0" w:uiPriority="73" w:unhideWhenUsed="0"/>
+    <w:lsdException w:name="Light Shading Accent 6" w:semiHidden="0" w:uiPriority="60" w:unhideWhenUsed="0"/>
+    <w:lsdException w:name="Light List Accent 6" w:semiHidden="0" w:uiPriority="61" w:unhideWhenUsed="0"/>
+    <w:lsdException w:name="Light Grid Accent 6" w:semiHidden="0" w:uiPriority="62" w:unhideWhenUsed="0"/>
+    <w:lsdException w:name="Medium Shading 1 Accent 6" w:semiHidden="0" w:uiPriority="63" w:unhideWhenUsed="0"/>
+    <w:lsdException w:name="Medium Shading 2 Accent 6" w:semiHidden="0" w:uiPriority="64" w:unhideWhenUsed="0"/>
+    <w:lsdException w:name="Medium List 1 Accent 6" w:semiHidden="0" w:uiPriority="65" w:unhideWhenUsed="0"/>
+    <w:lsdException w:name="Medium List 2 Accent 6" w:semiHidden="0" w:uiPriority="66" w:unhideWhenUsed="0"/>
+    <w:lsdException w:name="Medium Grid 1 Accent 6" w:semiHidden="0" w:uiPriority="67" w:unhideWhenUsed="0"/>
+    <w:lsdException w:name="Medium Grid 2 Accent 6" w:semiHidden="0" w:uiPriority="68" w:unhideWhenUsed="0"/>
+    <w:lsdException w:name="Medium Grid 3 Accent 6" w:semiHidden="0" w:uiPriority="69" w:unhideWhenUsed="0"/>
+    <w:lsdException w:name="Dark List Accent 6" w:semiHidden="0" w:uiPriority="70" w:unhideWhenUsed="0"/>
+    <w:lsdException w:name="Colorful Shading Accent 6" w:semiHidden="0" w:uiPriority="71" w:unhideWhenUsed="0"/>
+    <w:lsdException w:name="Colorful List Accent 6" w:semiHidden="0" w:uiPriority="72" w:unhideWhenUsed="0"/>
+    <w:lsdException w:name="Colorful Grid Accent 6" w:semiHidden="0" w:uiPriority="73" w:unhideWhenUsed="0"/>
+    <w:lsdException w:name="Subtle Emphasis" w:semiHidden="0" w:uiPriority="19" w:unhideWhenUsed="0" w:qFormat="1"/>
+    <w:lsdException w:name="Intense Emphasis" w:semiHidden="0" w:uiPriority="21" w:unhideWhenUsed="0" w:qFormat="1"/>
+    <w:lsdException w:name="Subtle Reference" w:semiHidden="0" w:uiPriority="31" w:unhideWhenUsed="0" w:qFormat="1"/>
+    <w:lsdException w:name="Intense Reference" w:semiHidden="0" w:uiPriority="32" w:unhideWhenUsed="0" w:qFormat="1"/>
+    <w:lsdException w:name="Book Title" w:semiHidden="0" w:uiPriority="33" w:unhideWhenUsed="0" w:qFormat="1"/>
+    <w:lsdException w:name="Bibliography" w:uiPriority="37"/>
+    <w:lsdException w:name="TOC Heading" w:uiPriority="39" w:qFormat="1"/>
+  </w:latentStyles>
+  <w:style w:type="paragraph" w:default="1" w:styleId="Normal">
+    <w:name w:val="Normal"/>
+    <w:qFormat/>
+    <w:pPr>
+      <w:widowControl w:val="0"/>
+      <w:autoSpaceDE w:val="0"/>
+      <w:autoSpaceDN w:val="0"/>
+      <w:adjustRightInd w:val="0"/>
+      <w:spacing w:after="0" w:line="240" w:lineRule="auto"/>
+    </w:pPr>
+    <w:rPr>
+      <w:rFonts w:ascii="Calibri" w:hAnsi="Calibri" w:cs="Calibri"/>
+      <w:sz w:val="24"/>
+      <w:szCs w:val="24"/>
+    </w:rPr>
+  </w:style>
+  <w:style w:type="paragraph" w:styleId="Heading1">
+    <w:name w:val="heading 1"/>
+    <w:basedOn w:val="Normal"/>
+    <w:next w:val="Normal"/>
+    <w:link w:val="Heading1Char"/>
+    <w:uiPriority w:val="99"/>
+    <w:qFormat/>
+    <w:pPr>
+      <w:ind w:firstLine="720"/>
+      <w:outlineLvl w:val="0"/>
+    </w:pPr>
+    <w:rPr>
+      <w:b/>
+      <w:bCs/>
+      <w:noProof/>
+      <w:sz w:val="38"/>
+      <w:szCs w:val="38"/>
+    </w:rPr>
+  </w:style>
+  <w:style w:type="paragraph" w:styleId="Heading2">
+    <w:name w:val="heading 2"/>
+    <w:basedOn w:val="Normal"/>
+    <w:next w:val="Normal"/>
+    <w:link w:val="Heading2Char"/>
+    <w:uiPriority w:val="99"/>
+    <w:qFormat/>
+    <w:pPr>
+      <w:ind w:firstLine="720"/>
+      <w:outlineLvl w:val="1"/>
+    </w:pPr>
+    <w:rPr>
+      <w:b/>
+      <w:bCs/>
+      <w:noProof/>
+      <w:sz w:val="32"/>
+      <w:szCs w:val="32"/>
+    </w:rPr>
+  </w:style>
+  <w:style w:type="paragraph" w:styleId="Heading3">
+    <w:name w:val="heading 3"/>
+    <w:basedOn w:val="Normal"/>
+    <w:next w:val="Normal"/>
+    <w:link w:val="Heading3Char"/>
+    <w:uiPriority w:val="99"/>
+    <w:qFormat/>
+    <w:pPr>
+      <w:ind w:firstLine="720"/>
+      <w:outlineLvl w:val="2"/>
+    </w:pPr>
+    <w:rPr>
+      <w:b/>
+      <w:bCs/>
+      <w:noProof/>
+      <w:sz w:val="28"/>
+      <w:szCs w:val="28"/>
+    </w:rPr>
+  </w:style>
+  <w:style w:type="paragraph" w:styleId="Heading4">
+    <w:name w:val="heading 4"/>
+    <w:basedOn w:val="Normal"/>
+    <w:next w:val="Normal"/>
+    <w:link w:val="Heading4Char"/>
+    <w:uiPriority w:val="99"/>
+    <w:qFormat/>
+    <w:pPr>
+      <w:ind w:firstLine="720"/>
+      <w:outlineLvl w:val="3"/>
+    </w:pPr>
+    <w:rPr>
+      <w:b/>
+      <w:bCs/>
+      <w:noProof/>
+    </w:rPr>
+  </w:style>
+  <w:style w:type="paragraph" w:styleId="Heading5">
+    <w:name w:val="heading 5"/>
+    <w:basedOn w:val="Normal"/>
+    <w:next w:val="Normal"/>
+    <w:link w:val="Heading5Char"/>
+    <w:uiPriority w:val="99"/>
+    <w:qFormat/>
+    <w:pPr>
+      <w:ind w:firstLine="720"/>
+      <w:outlineLvl w:val="4"/>
+    </w:pPr>
+    <w:rPr>
+      <w:b/>
+      <w:bCs/>
+      <w:noProof/>
+      <w:sz w:val="32"/>
+      <w:szCs w:val="32"/>
+    </w:rPr>
+  </w:style>
+  <w:style w:type="paragraph" w:styleId="Heading6">
+    <w:name w:val="heading 6"/>
+    <w:basedOn w:val="Normal"/>
+    <w:next w:val="Normal"/>
+    <w:link w:val="Heading6Char"/>
+    <w:uiPriority w:val="99"/>
+    <w:qFormat/>
+    <w:pPr>
+      <w:ind w:firstLine="720"/>
+      <w:outlineLvl w:val="5"/>
+    </w:pPr>
+    <w:rPr>
+      <w:b/>
+      <w:bCs/>
+      <w:noProof/>
+      <w:sz w:val="46"/>
+      <w:szCs w:val="46"/>
+    </w:rPr>
+  </w:style>
+  <w:style w:type="character" w:default="1" w:styleId="DefaultParagraphFont">
+    <w:name w:val="Default Paragraph Font"/>
+    <w:uiPriority w:val="1"/>
+    <w:semiHidden/>
+    <w:unhideWhenUsed/>
+  </w:style>
+  <w:style w:type="table" w:default="1" w:styleId="TableNormal">
+    <w:name w:val="Normal Table"/>
+    <w:uiPriority w:val="99"/>
+    <w:semiHidden/>
+    <w:unhideWhenUsed/>
+    <w:tblPr>
+      <w:tblInd w:w="0" w:type="dxa"/>
+      <w:tblCellMar>
+        <w:top w:w="0" w:type="dxa"/>
+        <w:left w:w="108" w:type="dxa"/>
+        <w:bottom w:w="0" w:type="dxa"/>
+        <w:right w:w="108" w:type="dxa"/>
+      </w:tblCellMar>
+    </w:tblPr>
+  </w:style>
+  <w:style w:type="numbering" w:default="1" w:styleId="NoList">
+    <w:name w:val="No List"/>
+    <w:uiPriority w:val="99"/>
+    <w:semiHidden/>
+    <w:unhideWhenUsed/>
+  </w:style>
+  <w:style w:type="character" w:customStyle="1" w:styleId="Heading1Char">
+    <w:name w:val="Heading 1 Char"/>
+    <w:basedOn w:val="DefaultParagraphFont"/>
+    <w:link w:val="Heading1"/>
+    <w:uiPriority w:val="9"/>
+    <w:rsid w:val="0044124D"/>
+    <w:rPr>
+      <w:rFonts w:asciiTheme="majorHAnsi" w:eastAsiaTheme="majorEastAsia" w:hAnsiTheme="majorHAnsi" w:cstheme="majorBidi"/>
+      <w:b/>
+      <w:bCs/>
+      <w:kern w:val="32"/>
+      <w:sz w:val="32"/>
+      <w:szCs w:val="32"/>
+    </w:rPr>
+  </w:style>
+  <w:style w:type="character" w:customStyle="1" w:styleId="Heading2Char">
+    <w:name w:val="Heading 2 Char"/>
+    <w:basedOn w:val="DefaultParagraphFont"/>
+    <w:link w:val="Heading2"/>
+    <w:uiPriority w:val="9"/>
+    <w:semiHidden/>
+    <w:rsid w:val="0044124D"/>
+    <w:rPr>
+      <w:rFonts w:asciiTheme="majorHAnsi" w:eastAsiaTheme="majorEastAsia" w:hAnsiTheme="majorHAnsi" w:cstheme="majorBidi"/>
+      <w:b/>
+      <w:bCs/>
+      <w:i/>
+      <w:iCs/>
+      <w:sz w:val="28"/>
+      <w:szCs w:val="28"/>
+    </w:rPr>
+  </w:style>
+  <w:style w:type="character" w:customStyle="1" w:styleId="Heading3Char">
+    <w:name w:val="Heading 3 Char"/>
+    <w:basedOn w:val="DefaultParagraphFont"/>
+    <w:link w:val="Heading3"/>
+    <w:uiPriority w:val="9"/>
+    <w:semiHidden/>
+    <w:rsid w:val="0044124D"/>
+    <w:rPr>
+      <w:rFonts w:asciiTheme="majorHAnsi" w:eastAsiaTheme="majorEastAsia" w:hAnsiTheme="majorHAnsi" w:cstheme="majorBidi"/>
+      <w:b/>
+      <w:bCs/>
+      <w:sz w:val="26"/>
+      <w:szCs w:val="26"/>
+    </w:rPr>
+  </w:style>
+  <w:style w:type="character" w:customStyle="1" w:styleId="Heading4Char">
+    <w:name w:val="Heading 4 Char"/>
+    <w:basedOn w:val="DefaultParagraphFont"/>
+    <w:link w:val="Heading4"/>
+    <w:uiPriority w:val="9"/>
+    <w:semiHidden/>
+    <w:rsid w:val="0044124D"/>
+    <w:rPr>
+      <w:b/>
+      <w:bCs/>
+      <w:sz w:val="28"/>
+      <w:szCs w:val="28"/>
+    </w:rPr>
+  </w:style>
+  <w:style w:type="character" w:customStyle="1" w:styleId="Heading5Char">
+    <w:name w:val="Heading 5 Char"/>
+    <w:basedOn w:val="DefaultParagraphFont"/>
+    <w:link w:val="Heading5"/>
+    <w:uiPriority w:val="9"/>
+    <w:semiHidden/>
+    <w:rsid w:val="0044124D"/>
+    <w:rPr>
+      <w:b/>
+      <w:bCs/>
+      <w:i/>
+      <w:iCs/>
+      <w:sz w:val="26"/>
+      <w:szCs w:val="26"/>
+    </w:rPr>
+  </w:style>
+  <w:style w:type="character" w:customStyle="1" w:styleId="Heading6Char">
+    <w:name w:val="Heading 6 Char"/>
+    <w:basedOn w:val="DefaultParagraphFont"/>
+    <w:link w:val="Heading6"/>
+    <w:uiPriority w:val="9"/>
+    <w:semiHidden/>
+    <w:rsid w:val="0044124D"/>
+    <w:rPr>
+      <w:b/>
+      <w:bCs/>
+    </w:rPr>
+  </w:style>
+  <w:style w:type="paragraph" w:styleId="BalloonText">
+    <w:name w:val="Balloon Text"/>
+    <w:basedOn w:val="Normal"/>
+    <w:link w:val="BalloonTextChar"/>
+    <w:uiPriority w:val="99"/>
+    <w:semiHidden/>
+    <w:unhideWhenUsed/>
+    <w:rsid w:val="002E009D"/>
+    <w:rPr>
+      <w:rFonts w:ascii="Tahoma" w:hAnsi="Tahoma" w:cs="Tahoma"/>
+      <w:sz w:val="16"/>
+      <w:szCs w:val="16"/>
+    </w:rPr>
+  </w:style>
+  <w:style w:type="character" w:customStyle="1" w:styleId="BalloonTextChar">
+    <w:name w:val="Balloon Text Char"/>
+    <w:basedOn w:val="DefaultParagraphFont"/>
+    <w:link w:val="BalloonText"/>
+    <w:uiPriority w:val="99"/>
+    <w:semiHidden/>
+    <w:rsid w:val="002E009D"/>
+    <w:rPr>
+      <w:rFonts w:ascii="Tahoma" w:hAnsi="Tahoma" w:cs="Tahoma"/>
+      <w:sz w:val="16"/>
+      <w:szCs w:val="16"/>
+    </w:rPr>
+  </w:style>
 </w:styles>
 </file>
 
@@ -4324,7 +4689,7 @@
     </a:clrScheme>
     <a:fontScheme name="Office">
       <a:majorFont>
-        <a:latin typeface="Calibri Light" panose="020F0302020204030204"/>
+        <a:latin typeface="Calibri Light"/>
         <a:ea typeface=""/>
         <a:cs typeface=""/>
         <a:font script="Jpan" typeface="ＭＳ ゴシック"/>
@@ -4359,7 +4724,7 @@
         <a:font script="Geor" typeface="Sylfaen"/>
       </a:majorFont>
       <a:minorFont>
-        <a:latin typeface="Calibri" panose="020F0502020204030204"/>
+        <a:latin typeface="Calibri"/>
         <a:ea typeface=""/>
         <a:cs typeface=""/>
         <a:font script="Jpan" typeface="ＭＳ 明朝"/>
@@ -4536,7 +4901,7 @@
   <a:extraClrSchemeLst/>
   <a:extLst>
     <a:ext uri="{05A4C25C-085E-4340-85A3-A5531E510DB2}">
-      <thm15:themeFamily xmlns:thm15="http://schemas.microsoft.com/office/thememl/2012/main" name="Office Theme" id="{62F939B6-93AF-4DB8-9C6B-D6C7DFDC589F}" vid="{4A3C46E8-61CC-4603-A589-7422A47A8E4A}"/>
+      <thm15:themeFamily xmlns:thm15="http://schemas.microsoft.com/office/thememl/2012/main" xmlns="" name="Office Theme" id="{62F939B6-93AF-4DB8-9C6B-D6C7DFDC589F}" vid="{4A3C46E8-61CC-4603-A589-7422A47A8E4A}"/>
     </a:ext>
   </a:extLst>
 </a:theme>

</xml_diff>